<commit_message>
parte utente documentazione Pugliano Finito
Ultime modifiche alla documentazione
</commit_message>
<xml_diff>
--- a/documentazione/parte utente documentazione Pugliano.docx
+++ b/documentazione/parte utente documentazione Pugliano.docx
@@ -1,6 +1,6 @@
 
 <file path=word/document.xml><?xml version="1.0" encoding="utf-8"?>
-<w:document xmlns:wpc="http://schemas.microsoft.com/office/word/2010/wordprocessingCanvas" xmlns:cx="http://schemas.microsoft.com/office/drawing/2014/chartex" xmlns:cx1="http://schemas.microsoft.com/office/drawing/2015/9/8/chartex" xmlns:cx2="http://schemas.microsoft.com/office/drawing/2015/10/21/chartex" xmlns:cx3="http://schemas.microsoft.com/office/drawing/2016/5/9/chartex" xmlns:cx4="http://schemas.microsoft.com/office/drawing/2016/5/10/chartex" xmlns:cx5="http://schemas.microsoft.com/office/drawing/2016/5/11/chartex" xmlns:cx6="http://schemas.microsoft.com/office/drawing/2016/5/12/chartex" xmlns:cx7="http://schemas.microsoft.com/office/drawing/2016/5/13/chartex" xmlns:cx8="http://schemas.microsoft.com/office/drawing/2016/5/14/chartex" xmlns:mc="http://schemas.openxmlformats.org/markup-compatibility/2006" xmlns:aink="http://schemas.microsoft.com/office/drawing/2016/ink" xmlns:am3d="http://schemas.microsoft.com/office/drawing/2017/model3d" xmlns:o="urn:schemas-microsoft-com:office:office" xmlns:oel="http://schemas.microsoft.com/office/2019/extlst" xmlns:r="http://schemas.openxmlformats.org/officeDocument/2006/relationships" xmlns:m="http://schemas.openxmlformats.org/officeDocument/2006/math" xmlns:v="urn:schemas-microsoft-com:vml" xmlns:wp14="http://schemas.microsoft.com/office/word/2010/wordprocessingDrawing" xmlns:wp="http://schemas.openxmlformats.org/drawingml/2006/wordprocessingDrawing" xmlns:w10="urn:schemas-microsoft-com:office:word" xmlns:w="http://schemas.openxmlformats.org/wordprocessingml/2006/main" xmlns:w14="http://schemas.microsoft.com/office/word/2010/wordml" xmlns:w15="http://schemas.microsoft.com/office/word/2012/wordml" xmlns:w16cex="http://schemas.microsoft.com/office/word/2018/wordml/cex" xmlns:w16cid="http://schemas.microsoft.com/office/word/2016/wordml/cid" xmlns:w16="http://schemas.microsoft.com/office/word/2018/wordml" xmlns:w16sdtdh="http://schemas.microsoft.com/office/word/2020/wordml/sdtdatahash" xmlns:w16se="http://schemas.microsoft.com/office/word/2015/wordml/symex" xmlns:wpg="http://schemas.microsoft.com/office/word/2010/wordprocessingGroup" xmlns:wpi="http://schemas.microsoft.com/office/word/2010/wordprocessingInk" xmlns:wne="http://schemas.microsoft.com/office/word/2006/wordml" xmlns:wps="http://schemas.microsoft.com/office/word/2010/wordprocessingShape" mc:Ignorable="w14 w15 w16se w16cid w16 w16cex w16sdtdh wp14">
+<w:document xmlns:wpc="http://schemas.microsoft.com/office/word/2010/wordprocessingCanvas" xmlns:cx="http://schemas.microsoft.com/office/drawing/2014/chartex" xmlns:cx1="http://schemas.microsoft.com/office/drawing/2015/9/8/chartex" xmlns:cx2="http://schemas.microsoft.com/office/drawing/2015/10/21/chartex" xmlns:cx3="http://schemas.microsoft.com/office/drawing/2016/5/9/chartex" xmlns:cx4="http://schemas.microsoft.com/office/drawing/2016/5/10/chartex" xmlns:cx5="http://schemas.microsoft.com/office/drawing/2016/5/11/chartex" xmlns:cx6="http://schemas.microsoft.com/office/drawing/2016/5/12/chartex" xmlns:cx7="http://schemas.microsoft.com/office/drawing/2016/5/13/chartex" xmlns:cx8="http://schemas.microsoft.com/office/drawing/2016/5/14/chartex" xmlns:mc="http://schemas.openxmlformats.org/markup-compatibility/2006" xmlns:aink="http://schemas.microsoft.com/office/drawing/2016/ink" xmlns:am3d="http://schemas.microsoft.com/office/drawing/2017/model3d" xmlns:o="urn:schemas-microsoft-com:office:office" xmlns:r="http://schemas.openxmlformats.org/officeDocument/2006/relationships" xmlns:m="http://schemas.openxmlformats.org/officeDocument/2006/math" xmlns:v="urn:schemas-microsoft-com:vml" xmlns:wp14="http://schemas.microsoft.com/office/word/2010/wordprocessingDrawing" xmlns:wp="http://schemas.openxmlformats.org/drawingml/2006/wordprocessingDrawing" xmlns:w10="urn:schemas-microsoft-com:office:word" xmlns:w="http://schemas.openxmlformats.org/wordprocessingml/2006/main" xmlns:w14="http://schemas.microsoft.com/office/word/2010/wordml" xmlns:w15="http://schemas.microsoft.com/office/word/2012/wordml" xmlns:w16cid="http://schemas.microsoft.com/office/word/2016/wordml/cid" xmlns:w16se="http://schemas.microsoft.com/office/word/2015/wordml/symex" xmlns:wpg="http://schemas.microsoft.com/office/word/2010/wordprocessingGroup" xmlns:wpi="http://schemas.microsoft.com/office/word/2010/wordprocessingInk" xmlns:wne="http://schemas.microsoft.com/office/word/2006/wordml" xmlns:wps="http://schemas.microsoft.com/office/word/2010/wordprocessingShape" mc:Ignorable="w14 w15 w16se w16cid wp14">
   <w:body>
     <w:p>
       <w:pPr>
@@ -258,7 +258,45 @@
             <w14:round/>
           </w14:textOutline>
         </w:rPr>
-        <w:t xml:space="preserve">-&gt; Nell’immagine raffigurata troviamo un menù a tendina che porta alle varie pagine in base alla necessità dell’utente, ci sono </w:t>
+        <w:t xml:space="preserve">-&gt; Nell’immagine raffigurata troviamo un </w:t>
+      </w:r>
+      <w:proofErr w:type="spellStart"/>
+      <w:r>
+        <w:rPr>
+          <w:rFonts w:cstheme="minorHAnsi"/>
+          <w:sz w:val="32"/>
+          <w:szCs w:val="32"/>
+          <w14:shadow w14:blurRad="38100" w14:dist="25400" w14:dir="5400000" w14:sx="100000" w14:sy="100000" w14:kx="0" w14:ky="0" w14:algn="ctr">
+            <w14:srgbClr w14:val="6E747A">
+              <w14:alpha w14:val="57000"/>
+            </w14:srgbClr>
+          </w14:shadow>
+          <w14:textOutline w14:w="0" w14:cap="flat" w14:cmpd="sng" w14:algn="ctr">
+            <w14:noFill/>
+            <w14:prstDash w14:val="solid"/>
+            <w14:round/>
+          </w14:textOutline>
+        </w:rPr>
+        <w:t>menù</w:t>
+      </w:r>
+      <w:proofErr w:type="spellEnd"/>
+      <w:r>
+        <w:rPr>
+          <w:rFonts w:cstheme="minorHAnsi"/>
+          <w:sz w:val="32"/>
+          <w:szCs w:val="32"/>
+          <w14:shadow w14:blurRad="38100" w14:dist="25400" w14:dir="5400000" w14:sx="100000" w14:sy="100000" w14:kx="0" w14:ky="0" w14:algn="ctr">
+            <w14:srgbClr w14:val="6E747A">
+              <w14:alpha w14:val="57000"/>
+            </w14:srgbClr>
+          </w14:shadow>
+          <w14:textOutline w14:w="0" w14:cap="flat" w14:cmpd="sng" w14:algn="ctr">
+            <w14:noFill/>
+            <w14:prstDash w14:val="solid"/>
+            <w14:round/>
+          </w14:textOutline>
+        </w:rPr>
+        <w:t xml:space="preserve"> a tendina che porta alle varie pagine in base alla necessità dell’utente, ci sono </w:t>
       </w:r>
       <w:r>
         <w:rPr>
@@ -330,7 +368,45 @@
             <w14:round/>
           </w14:textOutline>
         </w:rPr>
-        <w:t xml:space="preserve"> seconda per effettuare il login oppure la registrazione.</w:t>
+        <w:t xml:space="preserve"> </w:t>
+      </w:r>
+      <w:proofErr w:type="spellStart"/>
+      <w:r>
+        <w:rPr>
+          <w:rFonts w:cstheme="minorHAnsi"/>
+          <w:sz w:val="32"/>
+          <w:szCs w:val="32"/>
+          <w14:shadow w14:blurRad="38100" w14:dist="25400" w14:dir="5400000" w14:sx="100000" w14:sy="100000" w14:kx="0" w14:ky="0" w14:algn="ctr">
+            <w14:srgbClr w14:val="6E747A">
+              <w14:alpha w14:val="57000"/>
+            </w14:srgbClr>
+          </w14:shadow>
+          <w14:textOutline w14:w="0" w14:cap="flat" w14:cmpd="sng" w14:algn="ctr">
+            <w14:noFill/>
+            <w14:prstDash w14:val="solid"/>
+            <w14:round/>
+          </w14:textOutline>
+        </w:rPr>
+        <w:t>seconda</w:t>
+      </w:r>
+      <w:proofErr w:type="spellEnd"/>
+      <w:r>
+        <w:rPr>
+          <w:rFonts w:cstheme="minorHAnsi"/>
+          <w:sz w:val="32"/>
+          <w:szCs w:val="32"/>
+          <w14:shadow w14:blurRad="38100" w14:dist="25400" w14:dir="5400000" w14:sx="100000" w14:sy="100000" w14:kx="0" w14:ky="0" w14:algn="ctr">
+            <w14:srgbClr w14:val="6E747A">
+              <w14:alpha w14:val="57000"/>
+            </w14:srgbClr>
+          </w14:shadow>
+          <w14:textOutline w14:w="0" w14:cap="flat" w14:cmpd="sng" w14:algn="ctr">
+            <w14:noFill/>
+            <w14:prstDash w14:val="solid"/>
+            <w14:round/>
+          </w14:textOutline>
+        </w:rPr>
+        <w:t xml:space="preserve"> per effettuare il login oppure la registrazione.</w:t>
       </w:r>
       <w:r>
         <w:rPr>
@@ -490,7 +566,43 @@
             <w14:round/>
           </w14:textOutline>
         </w:rPr>
-        <w:t>tutti i prodotti appartenenti alla categoria scelta (in questo caso Carne) con la possibilità di cercare un prodotto specifico, scegliere la quantità del prodotto e dell’aggiunta del prodotto nel carrello.</w:t>
+        <w:t xml:space="preserve">tutti i prodotti appartenenti alla categoria scelta (in questo caso </w:t>
+      </w:r>
+      <w:r>
+        <w:rPr>
+          <w:rFonts w:cstheme="minorHAnsi"/>
+          <w:sz w:val="32"/>
+          <w:szCs w:val="32"/>
+          <w14:shadow w14:blurRad="38100" w14:dist="25400" w14:dir="5400000" w14:sx="100000" w14:sy="100000" w14:kx="0" w14:ky="0" w14:algn="ctr">
+            <w14:srgbClr w14:val="6E747A">
+              <w14:alpha w14:val="57000"/>
+            </w14:srgbClr>
+          </w14:shadow>
+          <w14:textOutline w14:w="0" w14:cap="flat" w14:cmpd="sng" w14:algn="ctr">
+            <w14:noFill/>
+            <w14:prstDash w14:val="solid"/>
+            <w14:round/>
+          </w14:textOutline>
+        </w:rPr>
+        <w:t>Snack</w:t>
+      </w:r>
+      <w:r>
+        <w:rPr>
+          <w:rFonts w:cstheme="minorHAnsi"/>
+          <w:sz w:val="32"/>
+          <w:szCs w:val="32"/>
+          <w14:shadow w14:blurRad="38100" w14:dist="25400" w14:dir="5400000" w14:sx="100000" w14:sy="100000" w14:kx="0" w14:ky="0" w14:algn="ctr">
+            <w14:srgbClr w14:val="6E747A">
+              <w14:alpha w14:val="57000"/>
+            </w14:srgbClr>
+          </w14:shadow>
+          <w14:textOutline w14:w="0" w14:cap="flat" w14:cmpd="sng" w14:algn="ctr">
+            <w14:noFill/>
+            <w14:prstDash w14:val="solid"/>
+            <w14:round/>
+          </w14:textOutline>
+        </w:rPr>
+        <w:t>) con la possibilità di cercare un prodotto specifico, scegliere la quantità del prodotto e dell’aggiunta del prodotto nel carrello.</w:t>
       </w:r>
     </w:p>
     <w:p>
@@ -510,10 +622,10 @@
           <w:szCs w:val="36"/>
         </w:rPr>
         <w:drawing>
-          <wp:inline distT="0" distB="0" distL="0" distR="0" wp14:anchorId="63C337E0" wp14:editId="53437799">
-            <wp:extent cx="6619875" cy="3105150"/>
-            <wp:effectExtent l="0" t="0" r="9525" b="0"/>
-            <wp:docPr id="8" name="Immagine 8"/>
+          <wp:inline distT="0" distB="0" distL="0" distR="0" wp14:anchorId="4E27B587" wp14:editId="6F27D8A5">
+            <wp:extent cx="6645910" cy="3173730"/>
+            <wp:effectExtent l="0" t="0" r="2540" b="7620"/>
+            <wp:docPr id="2" name="Immagine 2"/>
             <wp:cNvGraphicFramePr>
               <a:graphicFrameLocks xmlns:a="http://schemas.openxmlformats.org/drawingml/2006/main" noChangeAspect="1"/>
             </wp:cNvGraphicFramePr>
@@ -521,10 +633,10 @@
               <a:graphicData uri="http://schemas.openxmlformats.org/drawingml/2006/picture">
                 <pic:pic xmlns:pic="http://schemas.openxmlformats.org/drawingml/2006/picture">
                   <pic:nvPicPr>
-                    <pic:cNvPr id="8" name="Immagine 8"/>
+                    <pic:cNvPr id="2" name="Cattura.PNG"/>
                     <pic:cNvPicPr/>
                   </pic:nvPicPr>
-                  <pic:blipFill rotWithShape="1">
+                  <pic:blipFill>
                     <a:blip r:embed="rId8" cstate="print">
                       <a:extLst>
                         <a:ext uri="{28A0092B-C50C-407E-A947-70E740481C1C}">
@@ -532,25 +644,18 @@
                         </a:ext>
                       </a:extLst>
                     </a:blip>
-                    <a:srcRect t="10192" r="392" b="6744"/>
-                    <a:stretch/>
+                    <a:stretch>
+                      <a:fillRect/>
+                    </a:stretch>
                   </pic:blipFill>
-                  <pic:spPr bwMode="auto">
+                  <pic:spPr>
                     <a:xfrm>
                       <a:off x="0" y="0"/>
-                      <a:ext cx="6619875" cy="3105150"/>
+                      <a:ext cx="6645910" cy="3173730"/>
                     </a:xfrm>
                     <a:prstGeom prst="rect">
                       <a:avLst/>
                     </a:prstGeom>
-                    <a:ln>
-                      <a:noFill/>
-                    </a:ln>
-                    <a:extLst>
-                      <a:ext uri="{53640926-AAD7-44D8-BBD7-CCE9431645EC}">
-                        <a14:shadowObscured xmlns:a14="http://schemas.microsoft.com/office/drawing/2010/main"/>
-                      </a:ext>
-                    </a:extLst>
                   </pic:spPr>
                 </pic:pic>
               </a:graphicData>
@@ -701,6 +806,161 @@
           </w14:textOutline>
         </w:rPr>
       </w:pPr>
+      <w:r>
+        <w:rPr>
+          <w:rStyle w:val="TitoloCarattere"/>
+          <w:b/>
+          <w:bCs/>
+          <w:color w:val="4472C4" w:themeColor="accent1"/>
+          <w:sz w:val="52"/>
+          <w:szCs w:val="52"/>
+        </w:rPr>
+        <w:lastRenderedPageBreak/>
+        <w:t>CHI SIAMO</w:t>
+      </w:r>
+      <w:r>
+        <w:rPr>
+          <w:rFonts w:cstheme="minorHAnsi"/>
+          <w:sz w:val="32"/>
+          <w:szCs w:val="32"/>
+          <w14:shadow w14:blurRad="38100" w14:dist="25400" w14:dir="5400000" w14:sx="100000" w14:sy="100000" w14:kx="0" w14:ky="0" w14:algn="ctr">
+            <w14:srgbClr w14:val="6E747A">
+              <w14:alpha w14:val="57000"/>
+            </w14:srgbClr>
+          </w14:shadow>
+          <w14:textOutline w14:w="0" w14:cap="flat" w14:cmpd="sng" w14:algn="ctr">
+            <w14:noFill/>
+            <w14:prstDash w14:val="solid"/>
+            <w14:round/>
+          </w14:textOutline>
+        </w:rPr>
+        <w:t xml:space="preserve">-&gt; </w:t>
+      </w:r>
+      <w:r>
+        <w:rPr>
+          <w:rFonts w:cstheme="minorHAnsi"/>
+          <w:sz w:val="32"/>
+          <w:szCs w:val="32"/>
+          <w14:shadow w14:blurRad="38100" w14:dist="25400" w14:dir="5400000" w14:sx="100000" w14:sy="100000" w14:kx="0" w14:ky="0" w14:algn="ctr">
+            <w14:srgbClr w14:val="6E747A">
+              <w14:alpha w14:val="57000"/>
+            </w14:srgbClr>
+          </w14:shadow>
+          <w14:textOutline w14:w="0" w14:cap="flat" w14:cmpd="sng" w14:algn="ctr">
+            <w14:noFill/>
+            <w14:prstDash w14:val="solid"/>
+            <w14:round/>
+          </w14:textOutline>
+        </w:rPr>
+        <w:t xml:space="preserve">In questa pagina viene visualizzato </w:t>
+      </w:r>
+      <w:r>
+        <w:rPr>
+          <w:rFonts w:cstheme="minorHAnsi"/>
+          <w:sz w:val="32"/>
+          <w:szCs w:val="32"/>
+          <w14:shadow w14:blurRad="38100" w14:dist="25400" w14:dir="5400000" w14:sx="100000" w14:sy="100000" w14:kx="0" w14:ky="0" w14:algn="ctr">
+            <w14:srgbClr w14:val="6E747A">
+              <w14:alpha w14:val="57000"/>
+            </w14:srgbClr>
+          </w14:shadow>
+          <w14:textOutline w14:w="0" w14:cap="flat" w14:cmpd="sng" w14:algn="ctr">
+            <w14:noFill/>
+            <w14:prstDash w14:val="solid"/>
+            <w14:round/>
+          </w14:textOutline>
+        </w:rPr>
+        <w:t>le informazioni e il motivo della creazione del sito</w:t>
+      </w:r>
+    </w:p>
+    <w:p>
+      <w:pPr>
+        <w:rPr>
+          <w:rFonts w:cstheme="minorHAnsi"/>
+          <w:sz w:val="36"/>
+          <w:szCs w:val="36"/>
+          <w14:shadow w14:blurRad="38100" w14:dist="25400" w14:dir="5400000" w14:sx="100000" w14:sy="100000" w14:kx="0" w14:ky="0" w14:algn="ctr">
+            <w14:srgbClr w14:val="6E747A">
+              <w14:alpha w14:val="57000"/>
+            </w14:srgbClr>
+          </w14:shadow>
+          <w14:textOutline w14:w="0" w14:cap="flat" w14:cmpd="sng" w14:algn="ctr">
+            <w14:noFill/>
+            <w14:prstDash w14:val="solid"/>
+            <w14:round/>
+          </w14:textOutline>
+        </w:rPr>
+      </w:pPr>
+      <w:r>
+        <w:rPr>
+          <w:rFonts w:cstheme="minorHAnsi"/>
+          <w:noProof/>
+          <w:sz w:val="36"/>
+          <w:szCs w:val="36"/>
+        </w:rPr>
+        <w:drawing>
+          <wp:inline distT="0" distB="0" distL="0" distR="0" wp14:anchorId="3DD0E67F" wp14:editId="73C99B0A">
+            <wp:extent cx="6645910" cy="3166745"/>
+            <wp:effectExtent l="0" t="0" r="2540" b="0"/>
+            <wp:docPr id="3" name="Immagine 3"/>
+            <wp:cNvGraphicFramePr>
+              <a:graphicFrameLocks xmlns:a="http://schemas.openxmlformats.org/drawingml/2006/main" noChangeAspect="1"/>
+            </wp:cNvGraphicFramePr>
+            <a:graphic xmlns:a="http://schemas.openxmlformats.org/drawingml/2006/main">
+              <a:graphicData uri="http://schemas.openxmlformats.org/drawingml/2006/picture">
+                <pic:pic xmlns:pic="http://schemas.openxmlformats.org/drawingml/2006/picture">
+                  <pic:nvPicPr>
+                    <pic:cNvPr id="3" name="Cattura2.PNG"/>
+                    <pic:cNvPicPr/>
+                  </pic:nvPicPr>
+                  <pic:blipFill>
+                    <a:blip r:embed="rId10" cstate="print">
+                      <a:extLst>
+                        <a:ext uri="{28A0092B-C50C-407E-A947-70E740481C1C}">
+                          <a14:useLocalDpi xmlns:a14="http://schemas.microsoft.com/office/drawing/2010/main" val="0"/>
+                        </a:ext>
+                      </a:extLst>
+                    </a:blip>
+                    <a:stretch>
+                      <a:fillRect/>
+                    </a:stretch>
+                  </pic:blipFill>
+                  <pic:spPr>
+                    <a:xfrm>
+                      <a:off x="0" y="0"/>
+                      <a:ext cx="6645910" cy="3166745"/>
+                    </a:xfrm>
+                    <a:prstGeom prst="rect">
+                      <a:avLst/>
+                    </a:prstGeom>
+                  </pic:spPr>
+                </pic:pic>
+              </a:graphicData>
+            </a:graphic>
+          </wp:inline>
+        </w:drawing>
+      </w:r>
+    </w:p>
+    <w:p>
+      <w:pPr>
+        <w:rPr>
+          <w:rFonts w:cstheme="minorHAnsi"/>
+          <w:sz w:val="36"/>
+          <w:szCs w:val="36"/>
+          <w14:shadow w14:blurRad="38100" w14:dist="25400" w14:dir="5400000" w14:sx="100000" w14:sy="100000" w14:kx="0" w14:ky="0" w14:algn="ctr">
+            <w14:srgbClr w14:val="6E747A">
+              <w14:alpha w14:val="57000"/>
+            </w14:srgbClr>
+          </w14:shadow>
+          <w14:textOutline w14:w="0" w14:cap="flat" w14:cmpd="sng" w14:algn="ctr">
+            <w14:noFill/>
+            <w14:prstDash w14:val="solid"/>
+            <w14:round/>
+          </w14:textOutline>
+        </w:rPr>
+      </w:pPr>
+      <w:bookmarkStart w:id="0" w:name="_GoBack"/>
+      <w:bookmarkEnd w:id="0"/>
     </w:p>
     <w:p/>
     <w:tbl>
@@ -831,8 +1091,17 @@
                 <w:rFonts w:cstheme="minorHAnsi"/>
                 <w:lang w:eastAsia="it-IT"/>
               </w:rPr>
-              <w:t>: idVisualizzazione</w:t>
-            </w:r>
+              <w:t xml:space="preserve">: </w:t>
+            </w:r>
+            <w:proofErr w:type="spellStart"/>
+            <w:r>
+              <w:rPr>
+                <w:rFonts w:cstheme="minorHAnsi"/>
+                <w:lang w:eastAsia="it-IT"/>
+              </w:rPr>
+              <w:t>idVisualizzazione</w:t>
+            </w:r>
+            <w:proofErr w:type="spellEnd"/>
           </w:p>
         </w:tc>
       </w:tr>
@@ -1181,13 +1450,23 @@
                 <w:lang w:eastAsia="it-IT"/>
               </w:rPr>
             </w:pPr>
+            <w:proofErr w:type="spellStart"/>
             <w:r>
               <w:rPr>
                 <w:rFonts w:eastAsia="Calibri" w:cstheme="minorHAnsi"/>
                 <w:b/>
                 <w:lang w:eastAsia="it-IT"/>
               </w:rPr>
-              <w:t>Postcondizioni:</w:t>
+              <w:t>Postcondizioni</w:t>
+            </w:r>
+            <w:proofErr w:type="spellEnd"/>
+            <w:r>
+              <w:rPr>
+                <w:rFonts w:eastAsia="Calibri" w:cstheme="minorHAnsi"/>
+                <w:b/>
+                <w:lang w:eastAsia="it-IT"/>
+              </w:rPr>
+              <w:t>:</w:t>
             </w:r>
           </w:p>
           <w:p>
@@ -1218,7 +1497,537 @@
     </w:tbl>
     <w:p/>
     <w:p/>
-    <w:p/>
+    <w:tbl>
+      <w:tblPr>
+        <w:tblStyle w:val="TableGrid"/>
+        <w:tblW w:w="9600" w:type="dxa"/>
+        <w:tblInd w:w="-114" w:type="dxa"/>
+        <w:tblCellMar>
+          <w:left w:w="114" w:type="dxa"/>
+          <w:right w:w="115" w:type="dxa"/>
+        </w:tblCellMar>
+        <w:tblLook w:val="04A0" w:firstRow="1" w:lastRow="0" w:firstColumn="1" w:lastColumn="0" w:noHBand="0" w:noVBand="1"/>
+      </w:tblPr>
+      <w:tblGrid>
+        <w:gridCol w:w="9600"/>
+      </w:tblGrid>
+      <w:tr>
+        <w:trPr>
+          <w:trHeight w:val="710"/>
+        </w:trPr>
+        <w:tc>
+          <w:tcPr>
+            <w:tcW w:w="9600" w:type="dxa"/>
+            <w:tcBorders>
+              <w:top w:val="single" w:sz="18" w:space="0" w:color="000000"/>
+              <w:left w:val="single" w:sz="18" w:space="0" w:color="000000"/>
+              <w:bottom w:val="single" w:sz="8" w:space="0" w:color="000000"/>
+              <w:right w:val="single" w:sz="18" w:space="0" w:color="000000"/>
+            </w:tcBorders>
+            <w:vAlign w:val="center"/>
+          </w:tcPr>
+          <w:p>
+            <w:pPr>
+              <w:spacing w:line="240" w:lineRule="auto"/>
+              <w:jc w:val="center"/>
+              <w:rPr>
+                <w:rFonts w:cstheme="minorHAnsi"/>
+                <w:sz w:val="32"/>
+                <w:szCs w:val="32"/>
+                <w:lang w:eastAsia="it-IT"/>
+                <w14:shadow w14:blurRad="38100" w14:dist="25400" w14:dir="5400000" w14:sx="100000" w14:sy="100000" w14:kx="0" w14:ky="0" w14:algn="ctr">
+                  <w14:srgbClr w14:val="6E747A">
+                    <w14:alpha w14:val="57000"/>
+                  </w14:srgbClr>
+                </w14:shadow>
+                <w14:textOutline w14:w="0" w14:cap="flat" w14:cmpd="sng" w14:algn="ctr">
+                  <w14:noFill/>
+                  <w14:prstDash w14:val="solid"/>
+                  <w14:round/>
+                </w14:textOutline>
+              </w:rPr>
+            </w:pPr>
+            <w:r>
+              <w:rPr>
+                <w:rFonts w:eastAsia="Times New Roman" w:cstheme="minorHAnsi"/>
+                <w:b/>
+                <w:sz w:val="28"/>
+                <w:lang w:eastAsia="it-IT"/>
+              </w:rPr>
+              <w:t xml:space="preserve">Caso d’Uso: </w:t>
+            </w:r>
+            <w:r>
+              <w:rPr>
+                <w:rFonts w:cstheme="minorHAnsi"/>
+                <w:color w:val="00B0F0"/>
+                <w:sz w:val="32"/>
+                <w:szCs w:val="32"/>
+                <w:lang w:eastAsia="it-IT"/>
+                <w14:shadow w14:blurRad="38100" w14:dist="25400" w14:dir="5400000" w14:sx="100000" w14:sy="100000" w14:kx="0" w14:ky="0" w14:algn="ctr">
+                  <w14:srgbClr w14:val="6E747A">
+                    <w14:alpha w14:val="57000"/>
+                  </w14:srgbClr>
+                </w14:shadow>
+                <w14:textOutline w14:w="0" w14:cap="flat" w14:cmpd="sng" w14:algn="ctr">
+                  <w14:noFill/>
+                  <w14:prstDash w14:val="solid"/>
+                  <w14:round/>
+                </w14:textOutline>
+              </w:rPr>
+              <w:t>Categoria</w:t>
+            </w:r>
+          </w:p>
+          <w:p>
+            <w:pPr>
+              <w:ind w:left="4"/>
+              <w:jc w:val="center"/>
+              <w:rPr>
+                <w:rFonts w:cstheme="minorHAnsi"/>
+                <w:lang w:eastAsia="it-IT"/>
+              </w:rPr>
+            </w:pPr>
+          </w:p>
+        </w:tc>
+      </w:tr>
+      <w:tr>
+        <w:trPr>
+          <w:trHeight w:val="540"/>
+        </w:trPr>
+        <w:tc>
+          <w:tcPr>
+            <w:tcW w:w="9600" w:type="dxa"/>
+            <w:tcBorders>
+              <w:top w:val="single" w:sz="8" w:space="0" w:color="000000"/>
+              <w:left w:val="single" w:sz="18" w:space="0" w:color="000000"/>
+              <w:bottom w:val="single" w:sz="8" w:space="0" w:color="000000"/>
+              <w:right w:val="single" w:sz="18" w:space="0" w:color="000000"/>
+            </w:tcBorders>
+            <w:vAlign w:val="center"/>
+            <w:hideMark/>
+          </w:tcPr>
+          <w:p>
+            <w:pPr>
+              <w:rPr>
+                <w:rFonts w:cstheme="minorHAnsi"/>
+                <w:lang w:eastAsia="it-IT"/>
+              </w:rPr>
+            </w:pPr>
+            <w:r>
+              <w:rPr>
+                <w:rFonts w:eastAsia="Calibri" w:cstheme="minorHAnsi"/>
+                <w:b/>
+                <w:lang w:eastAsia="it-IT"/>
+              </w:rPr>
+              <w:t>ID</w:t>
+            </w:r>
+            <w:r>
+              <w:rPr>
+                <w:rFonts w:cstheme="minorHAnsi"/>
+                <w:lang w:eastAsia="it-IT"/>
+              </w:rPr>
+              <w:t xml:space="preserve">: </w:t>
+            </w:r>
+            <w:proofErr w:type="spellStart"/>
+            <w:r>
+              <w:rPr>
+                <w:rFonts w:cstheme="minorHAnsi"/>
+                <w:lang w:eastAsia="it-IT"/>
+              </w:rPr>
+              <w:t>idCategoria</w:t>
+            </w:r>
+            <w:proofErr w:type="spellEnd"/>
+          </w:p>
+        </w:tc>
+      </w:tr>
+      <w:tr>
+        <w:trPr>
+          <w:trHeight w:val="1060"/>
+        </w:trPr>
+        <w:tc>
+          <w:tcPr>
+            <w:tcW w:w="9600" w:type="dxa"/>
+            <w:tcBorders>
+              <w:top w:val="single" w:sz="8" w:space="0" w:color="000000"/>
+              <w:left w:val="single" w:sz="18" w:space="0" w:color="000000"/>
+              <w:bottom w:val="single" w:sz="8" w:space="0" w:color="000000"/>
+              <w:right w:val="single" w:sz="18" w:space="0" w:color="000000"/>
+            </w:tcBorders>
+            <w:vAlign w:val="center"/>
+            <w:hideMark/>
+          </w:tcPr>
+          <w:p>
+            <w:pPr>
+              <w:spacing w:after="233"/>
+              <w:rPr>
+                <w:rFonts w:cstheme="minorHAnsi"/>
+                <w:lang w:eastAsia="it-IT"/>
+              </w:rPr>
+            </w:pPr>
+            <w:r>
+              <w:rPr>
+                <w:rFonts w:eastAsia="Calibri" w:cstheme="minorHAnsi"/>
+                <w:b/>
+                <w:lang w:eastAsia="it-IT"/>
+              </w:rPr>
+              <w:t>Attori:</w:t>
+            </w:r>
+          </w:p>
+          <w:p>
+            <w:pPr>
+              <w:rPr>
+                <w:rFonts w:cstheme="minorHAnsi"/>
+                <w:lang w:eastAsia="it-IT"/>
+              </w:rPr>
+            </w:pPr>
+            <w:r>
+              <w:rPr>
+                <w:rFonts w:cstheme="minorHAnsi"/>
+                <w:lang w:eastAsia="it-IT"/>
+              </w:rPr>
+              <w:t>Utente</w:t>
+            </w:r>
+          </w:p>
+        </w:tc>
+      </w:tr>
+      <w:tr>
+        <w:trPr>
+          <w:trHeight w:val="940"/>
+        </w:trPr>
+        <w:tc>
+          <w:tcPr>
+            <w:tcW w:w="9600" w:type="dxa"/>
+            <w:tcBorders>
+              <w:top w:val="single" w:sz="8" w:space="0" w:color="000000"/>
+              <w:left w:val="single" w:sz="18" w:space="0" w:color="000000"/>
+              <w:bottom w:val="single" w:sz="8" w:space="0" w:color="000000"/>
+              <w:right w:val="single" w:sz="18" w:space="0" w:color="000000"/>
+            </w:tcBorders>
+            <w:vAlign w:val="center"/>
+            <w:hideMark/>
+          </w:tcPr>
+          <w:p>
+            <w:pPr>
+              <w:spacing w:after="128"/>
+              <w:rPr>
+                <w:rFonts w:cstheme="minorHAnsi"/>
+                <w:lang w:eastAsia="it-IT"/>
+              </w:rPr>
+            </w:pPr>
+            <w:r>
+              <w:rPr>
+                <w:rFonts w:eastAsia="Calibri" w:cstheme="minorHAnsi"/>
+                <w:b/>
+                <w:lang w:eastAsia="it-IT"/>
+              </w:rPr>
+              <w:t>Precondizioni:</w:t>
+            </w:r>
+          </w:p>
+          <w:p>
+            <w:pPr>
+              <w:ind w:left="360"/>
+              <w:rPr>
+                <w:rFonts w:cstheme="minorHAnsi"/>
+                <w:lang w:eastAsia="it-IT"/>
+              </w:rPr>
+            </w:pPr>
+            <w:r>
+              <w:rPr>
+                <w:rFonts w:eastAsia="Arial" w:cstheme="minorHAnsi"/>
+                <w:lang w:eastAsia="it-IT"/>
+              </w:rPr>
+              <w:t xml:space="preserve">● </w:t>
+            </w:r>
+            <w:r>
+              <w:rPr>
+                <w:rFonts w:cstheme="minorHAnsi"/>
+                <w:bCs/>
+                <w:lang w:eastAsia="it-IT"/>
+              </w:rPr>
+              <w:t>La pagina web è stata aperta</w:t>
+            </w:r>
+          </w:p>
+        </w:tc>
+      </w:tr>
+      <w:tr>
+        <w:trPr>
+          <w:trHeight w:val="1880"/>
+        </w:trPr>
+        <w:tc>
+          <w:tcPr>
+            <w:tcW w:w="9600" w:type="dxa"/>
+            <w:tcBorders>
+              <w:top w:val="single" w:sz="8" w:space="0" w:color="000000"/>
+              <w:left w:val="single" w:sz="18" w:space="0" w:color="000000"/>
+              <w:bottom w:val="single" w:sz="8" w:space="0" w:color="000000"/>
+              <w:right w:val="single" w:sz="18" w:space="0" w:color="000000"/>
+            </w:tcBorders>
+            <w:vAlign w:val="center"/>
+            <w:hideMark/>
+          </w:tcPr>
+          <w:p>
+            <w:pPr>
+              <w:spacing w:after="247"/>
+              <w:rPr>
+                <w:rFonts w:cstheme="minorHAnsi"/>
+                <w:lang w:eastAsia="it-IT"/>
+              </w:rPr>
+            </w:pPr>
+            <w:r>
+              <w:rPr>
+                <w:rFonts w:eastAsia="Calibri" w:cstheme="minorHAnsi"/>
+                <w:b/>
+                <w:lang w:eastAsia="it-IT"/>
+              </w:rPr>
+              <w:t>Sequenza eventi:</w:t>
+            </w:r>
+          </w:p>
+          <w:p>
+            <w:pPr>
+              <w:numPr>
+                <w:ilvl w:val="0"/>
+                <w:numId w:val="2"/>
+              </w:numPr>
+              <w:spacing w:after="127"/>
+              <w:ind w:hanging="360"/>
+              <w:rPr>
+                <w:rFonts w:cstheme="minorHAnsi"/>
+                <w:lang w:eastAsia="it-IT"/>
+              </w:rPr>
+            </w:pPr>
+            <w:r>
+              <w:rPr>
+                <w:rFonts w:cstheme="minorHAnsi"/>
+                <w:lang w:eastAsia="it-IT"/>
+              </w:rPr>
+              <w:t>Il caso d'uso inizia quando l’utente desidera visualizzare i prodotti di una categoria</w:t>
+            </w:r>
+          </w:p>
+          <w:p>
+            <w:pPr>
+              <w:numPr>
+                <w:ilvl w:val="0"/>
+                <w:numId w:val="2"/>
+              </w:numPr>
+              <w:spacing w:after="127"/>
+              <w:ind w:hanging="360"/>
+              <w:rPr>
+                <w:rFonts w:cstheme="minorHAnsi"/>
+                <w:lang w:eastAsia="it-IT"/>
+              </w:rPr>
+            </w:pPr>
+            <w:r>
+              <w:rPr>
+                <w:rFonts w:cstheme="minorHAnsi"/>
+                <w:lang w:eastAsia="it-IT"/>
+              </w:rPr>
+              <w:t>L’utente seleziona la categoria da visualizzare</w:t>
+            </w:r>
+          </w:p>
+          <w:p>
+            <w:pPr>
+              <w:numPr>
+                <w:ilvl w:val="0"/>
+                <w:numId w:val="2"/>
+              </w:numPr>
+              <w:spacing w:after="127"/>
+              <w:ind w:hanging="360"/>
+              <w:rPr>
+                <w:rFonts w:cstheme="minorHAnsi"/>
+                <w:lang w:eastAsia="it-IT"/>
+              </w:rPr>
+            </w:pPr>
+            <w:r>
+              <w:rPr>
+                <w:rFonts w:cstheme="minorHAnsi"/>
+                <w:lang w:eastAsia="it-IT"/>
+              </w:rPr>
+              <w:t>Il sistema mostra una nuova pagina web dove sfogliare i vari prodotti</w:t>
+            </w:r>
+          </w:p>
+          <w:p>
+            <w:pPr>
+              <w:numPr>
+                <w:ilvl w:val="0"/>
+                <w:numId w:val="2"/>
+              </w:numPr>
+              <w:ind w:hanging="360"/>
+              <w:rPr>
+                <w:rFonts w:cstheme="minorHAnsi"/>
+                <w:lang w:eastAsia="it-IT"/>
+              </w:rPr>
+            </w:pPr>
+            <w:r>
+              <w:rPr>
+                <w:rFonts w:cstheme="minorHAnsi"/>
+                <w:lang w:eastAsia="it-IT"/>
+              </w:rPr>
+              <w:t>Il sistema invia una risposta affermativa o negativa</w:t>
+            </w:r>
+          </w:p>
+        </w:tc>
+      </w:tr>
+      <w:tr>
+        <w:trPr>
+          <w:trHeight w:val="1060"/>
+        </w:trPr>
+        <w:tc>
+          <w:tcPr>
+            <w:tcW w:w="9600" w:type="dxa"/>
+            <w:tcBorders>
+              <w:top w:val="single" w:sz="8" w:space="0" w:color="000000"/>
+              <w:left w:val="single" w:sz="18" w:space="0" w:color="000000"/>
+              <w:bottom w:val="single" w:sz="8" w:space="0" w:color="000000"/>
+              <w:right w:val="single" w:sz="18" w:space="0" w:color="000000"/>
+            </w:tcBorders>
+            <w:vAlign w:val="center"/>
+            <w:hideMark/>
+          </w:tcPr>
+          <w:p>
+            <w:pPr>
+              <w:spacing w:after="247"/>
+              <w:rPr>
+                <w:rFonts w:cstheme="minorHAnsi"/>
+                <w:lang w:eastAsia="it-IT"/>
+              </w:rPr>
+            </w:pPr>
+            <w:r>
+              <w:rPr>
+                <w:rFonts w:eastAsia="Calibri" w:cstheme="minorHAnsi"/>
+                <w:b/>
+                <w:lang w:eastAsia="it-IT"/>
+              </w:rPr>
+              <w:t>Sequenze alternative:</w:t>
+            </w:r>
+          </w:p>
+          <w:p>
+            <w:pPr>
+              <w:tabs>
+                <w:tab w:val="center" w:pos="445"/>
+                <w:tab w:val="center" w:pos="3721"/>
+              </w:tabs>
+              <w:rPr>
+                <w:rFonts w:cstheme="minorHAnsi"/>
+                <w:lang w:eastAsia="it-IT"/>
+              </w:rPr>
+            </w:pPr>
+            <w:r>
+              <w:rPr>
+                <w:rFonts w:eastAsia="Calibri" w:cstheme="minorHAnsi"/>
+                <w:lang w:eastAsia="it-IT"/>
+              </w:rPr>
+              <w:tab/>
+            </w:r>
+            <w:r>
+              <w:rPr>
+                <w:rFonts w:eastAsia="Calibri" w:cstheme="minorHAnsi"/>
+                <w:b/>
+                <w:lang w:eastAsia="it-IT"/>
+              </w:rPr>
+              <w:t>1.</w:t>
+            </w:r>
+            <w:r>
+              <w:rPr>
+                <w:rFonts w:eastAsia="Calibri" w:cstheme="minorHAnsi"/>
+                <w:b/>
+                <w:lang w:eastAsia="it-IT"/>
+              </w:rPr>
+              <w:tab/>
+            </w:r>
+            <w:r>
+              <w:rPr>
+                <w:rFonts w:cstheme="minorHAnsi"/>
+                <w:bCs/>
+                <w:lang w:eastAsia="it-IT"/>
+              </w:rPr>
+              <w:t>L’utente</w:t>
+            </w:r>
+            <w:r>
+              <w:rPr>
+                <w:rFonts w:cstheme="minorHAnsi"/>
+                <w:b/>
+                <w:lang w:eastAsia="it-IT"/>
+              </w:rPr>
+              <w:t xml:space="preserve"> </w:t>
+            </w:r>
+            <w:r>
+              <w:rPr>
+                <w:rFonts w:cstheme="minorHAnsi"/>
+                <w:lang w:eastAsia="it-IT"/>
+              </w:rPr>
+              <w:t>può abbandonare la funzionalità in qualsiasi momento</w:t>
+            </w:r>
+          </w:p>
+        </w:tc>
+      </w:tr>
+      <w:tr>
+        <w:trPr>
+          <w:trHeight w:val="1070"/>
+        </w:trPr>
+        <w:tc>
+          <w:tcPr>
+            <w:tcW w:w="9600" w:type="dxa"/>
+            <w:tcBorders>
+              <w:top w:val="single" w:sz="8" w:space="0" w:color="000000"/>
+              <w:left w:val="single" w:sz="18" w:space="0" w:color="000000"/>
+              <w:bottom w:val="single" w:sz="18" w:space="0" w:color="000000"/>
+              <w:right w:val="single" w:sz="18" w:space="0" w:color="000000"/>
+            </w:tcBorders>
+            <w:vAlign w:val="center"/>
+            <w:hideMark/>
+          </w:tcPr>
+          <w:p>
+            <w:pPr>
+              <w:spacing w:after="247"/>
+              <w:rPr>
+                <w:rFonts w:cstheme="minorHAnsi"/>
+                <w:lang w:eastAsia="it-IT"/>
+              </w:rPr>
+            </w:pPr>
+            <w:proofErr w:type="spellStart"/>
+            <w:r>
+              <w:rPr>
+                <w:rFonts w:eastAsia="Calibri" w:cstheme="minorHAnsi"/>
+                <w:b/>
+                <w:lang w:eastAsia="it-IT"/>
+              </w:rPr>
+              <w:t>Postcondizioni</w:t>
+            </w:r>
+            <w:proofErr w:type="spellEnd"/>
+            <w:r>
+              <w:rPr>
+                <w:rFonts w:eastAsia="Calibri" w:cstheme="minorHAnsi"/>
+                <w:b/>
+                <w:lang w:eastAsia="it-IT"/>
+              </w:rPr>
+              <w:t>:</w:t>
+            </w:r>
+          </w:p>
+          <w:p>
+            <w:pPr>
+              <w:ind w:left="360"/>
+              <w:rPr>
+                <w:rFonts w:cstheme="minorHAnsi"/>
+                <w:lang w:eastAsia="it-IT"/>
+              </w:rPr>
+            </w:pPr>
+            <w:r>
+              <w:rPr>
+                <w:rFonts w:eastAsia="Arial" w:cstheme="minorHAnsi"/>
+                <w:lang w:eastAsia="it-IT"/>
+              </w:rPr>
+              <w:t xml:space="preserve">● </w:t>
+            </w:r>
+            <w:r>
+              <w:rPr>
+                <w:rFonts w:cstheme="minorHAnsi"/>
+                <w:lang w:eastAsia="it-IT"/>
+              </w:rPr>
+              <w:t>La categoria è stata visualizzata con successo</w:t>
+            </w:r>
+          </w:p>
+        </w:tc>
+      </w:tr>
+    </w:tbl>
     <w:p/>
     <w:p/>
     <w:p/>
@@ -1262,6 +2071,7 @@
               <w:right w:val="single" w:sz="18" w:space="0" w:color="000000"/>
             </w:tcBorders>
             <w:vAlign w:val="center"/>
+            <w:hideMark/>
           </w:tcPr>
           <w:p>
             <w:pPr>
@@ -1269,6 +2079,7 @@
               <w:jc w:val="center"/>
               <w:rPr>
                 <w:rFonts w:cstheme="minorHAnsi"/>
+                <w:color w:val="00B0F0"/>
                 <w:sz w:val="32"/>
                 <w:szCs w:val="32"/>
                 <w:lang w:eastAsia="it-IT"/>
@@ -1291,6 +2102,7 @@
                 <w:sz w:val="28"/>
                 <w:lang w:eastAsia="it-IT"/>
               </w:rPr>
+              <w:lastRenderedPageBreak/>
               <w:t xml:space="preserve">Caso d’Uso: </w:t>
             </w:r>
             <w:r>
@@ -1311,16 +2123,26 @@
                   <w14:round/>
                 </w14:textOutline>
               </w:rPr>
-              <w:t>Categoria</w:t>
-            </w:r>
-          </w:p>
-          <w:p>
-            <w:pPr>
-              <w:ind w:left="4"/>
+              <w:t>Chi Siamo</w:t>
+            </w:r>
+          </w:p>
+          <w:p>
+            <w:pPr>
+              <w:spacing w:line="240" w:lineRule="auto"/>
               <w:jc w:val="center"/>
               <w:rPr>
                 <w:rFonts w:cstheme="minorHAnsi"/>
                 <w:lang w:eastAsia="it-IT"/>
+                <w14:shadow w14:blurRad="38100" w14:dist="25400" w14:dir="5400000" w14:sx="100000" w14:sy="100000" w14:kx="0" w14:ky="0" w14:algn="ctr">
+                  <w14:srgbClr w14:val="6E747A">
+                    <w14:alpha w14:val="57000"/>
+                  </w14:srgbClr>
+                </w14:shadow>
+                <w14:textOutline w14:w="0" w14:cap="flat" w14:cmpd="sng" w14:algn="ctr">
+                  <w14:noFill/>
+                  <w14:prstDash w14:val="solid"/>
+                  <w14:round/>
+                </w14:textOutline>
               </w:rPr>
             </w:pPr>
           </w:p>
@@ -1346,13 +2168,14 @@
             <w:pPr>
               <w:rPr>
                 <w:rFonts w:cstheme="minorHAnsi"/>
+                <w:bCs/>
                 <w:lang w:eastAsia="it-IT"/>
               </w:rPr>
             </w:pPr>
             <w:r>
               <w:rPr>
                 <w:rFonts w:eastAsia="Calibri" w:cstheme="minorHAnsi"/>
-                <w:b/>
+                <w:bCs/>
                 <w:lang w:eastAsia="it-IT"/>
               </w:rPr>
               <w:t>ID</w:t>
@@ -1360,10 +2183,21 @@
             <w:r>
               <w:rPr>
                 <w:rFonts w:cstheme="minorHAnsi"/>
-                <w:lang w:eastAsia="it-IT"/>
-              </w:rPr>
-              <w:t>: idCategoria</w:t>
-            </w:r>
+                <w:bCs/>
+                <w:lang w:eastAsia="it-IT"/>
+              </w:rPr>
+              <w:t xml:space="preserve">: </w:t>
+            </w:r>
+            <w:proofErr w:type="spellStart"/>
+            <w:r>
+              <w:rPr>
+                <w:rFonts w:cstheme="minorHAnsi"/>
+                <w:bCs/>
+                <w:lang w:eastAsia="it-IT"/>
+              </w:rPr>
+              <w:t>idChiSiamo</w:t>
+            </w:r>
+            <w:proofErr w:type="spellEnd"/>
           </w:p>
         </w:tc>
       </w:tr>
@@ -1388,13 +2222,14 @@
               <w:spacing w:after="233"/>
               <w:rPr>
                 <w:rFonts w:cstheme="minorHAnsi"/>
+                <w:bCs/>
                 <w:lang w:eastAsia="it-IT"/>
               </w:rPr>
             </w:pPr>
             <w:r>
               <w:rPr>
                 <w:rFonts w:eastAsia="Calibri" w:cstheme="minorHAnsi"/>
-                <w:b/>
+                <w:bCs/>
                 <w:lang w:eastAsia="it-IT"/>
               </w:rPr>
               <w:t>Attori:</w:t>
@@ -1404,12 +2239,14 @@
             <w:pPr>
               <w:rPr>
                 <w:rFonts w:cstheme="minorHAnsi"/>
-                <w:lang w:eastAsia="it-IT"/>
-              </w:rPr>
-            </w:pPr>
-            <w:r>
-              <w:rPr>
-                <w:rFonts w:cstheme="minorHAnsi"/>
+                <w:bCs/>
+                <w:lang w:eastAsia="it-IT"/>
+              </w:rPr>
+            </w:pPr>
+            <w:r>
+              <w:rPr>
+                <w:rFonts w:cstheme="minorHAnsi"/>
+                <w:bCs/>
                 <w:lang w:eastAsia="it-IT"/>
               </w:rPr>
               <w:t>Utente</w:t>
@@ -1438,13 +2275,14 @@
               <w:spacing w:after="128"/>
               <w:rPr>
                 <w:rFonts w:cstheme="minorHAnsi"/>
+                <w:bCs/>
                 <w:lang w:eastAsia="it-IT"/>
               </w:rPr>
             </w:pPr>
             <w:r>
               <w:rPr>
                 <w:rFonts w:eastAsia="Calibri" w:cstheme="minorHAnsi"/>
-                <w:b/>
+                <w:bCs/>
                 <w:lang w:eastAsia="it-IT"/>
               </w:rPr>
               <w:t>Precondizioni:</w:t>
@@ -1455,12 +2293,14 @@
               <w:ind w:left="360"/>
               <w:rPr>
                 <w:rFonts w:cstheme="minorHAnsi"/>
+                <w:bCs/>
                 <w:lang w:eastAsia="it-IT"/>
               </w:rPr>
             </w:pPr>
             <w:r>
               <w:rPr>
                 <w:rFonts w:eastAsia="Arial" w:cstheme="minorHAnsi"/>
+                <w:bCs/>
                 <w:lang w:eastAsia="it-IT"/>
               </w:rPr>
               <w:t xml:space="preserve">● </w:t>
@@ -1497,13 +2337,14 @@
               <w:spacing w:after="247"/>
               <w:rPr>
                 <w:rFonts w:cstheme="minorHAnsi"/>
+                <w:bCs/>
                 <w:lang w:eastAsia="it-IT"/>
               </w:rPr>
             </w:pPr>
             <w:r>
               <w:rPr>
                 <w:rFonts w:eastAsia="Calibri" w:cstheme="minorHAnsi"/>
-                <w:b/>
+                <w:bCs/>
                 <w:lang w:eastAsia="it-IT"/>
               </w:rPr>
               <w:t>Sequenza eventi:</w:t>
@@ -1513,7 +2354,7 @@
             <w:pPr>
               <w:numPr>
                 <w:ilvl w:val="0"/>
-                <w:numId w:val="2"/>
+                <w:numId w:val="3"/>
               </w:numPr>
               <w:spacing w:after="127"/>
               <w:ind w:hanging="360"/>
@@ -1527,14 +2368,14 @@
                 <w:rFonts w:cstheme="minorHAnsi"/>
                 <w:lang w:eastAsia="it-IT"/>
               </w:rPr>
-              <w:t>Il caso d'uso inizia quando l’utente desidera visualizzare i prodotti di una categoria</w:t>
+              <w:t>Il caso d'uso inizia quando l’utente desidera sapere chi siamo</w:t>
             </w:r>
           </w:p>
           <w:p>
             <w:pPr>
               <w:numPr>
                 <w:ilvl w:val="0"/>
-                <w:numId w:val="2"/>
+                <w:numId w:val="3"/>
               </w:numPr>
               <w:spacing w:after="127"/>
               <w:ind w:hanging="360"/>
@@ -1548,45 +2389,26 @@
                 <w:rFonts w:cstheme="minorHAnsi"/>
                 <w:lang w:eastAsia="it-IT"/>
               </w:rPr>
-              <w:t>L’utente seleziona la categoria da visualizzare</w:t>
+              <w:t>Il sistema mostra una serie di dati contenenti informazioni sul progetto</w:t>
             </w:r>
           </w:p>
           <w:p>
             <w:pPr>
               <w:numPr>
                 <w:ilvl w:val="0"/>
-                <w:numId w:val="2"/>
-              </w:numPr>
-              <w:spacing w:after="127"/>
-              <w:ind w:hanging="360"/>
-              <w:rPr>
-                <w:rFonts w:cstheme="minorHAnsi"/>
-                <w:lang w:eastAsia="it-IT"/>
-              </w:rPr>
-            </w:pPr>
-            <w:r>
-              <w:rPr>
-                <w:rFonts w:cstheme="minorHAnsi"/>
-                <w:lang w:eastAsia="it-IT"/>
-              </w:rPr>
-              <w:t>Il sistema mostra una nuova pagina web dove sfogliare i vari prodotti</w:t>
-            </w:r>
-          </w:p>
-          <w:p>
-            <w:pPr>
-              <w:numPr>
-                <w:ilvl w:val="0"/>
-                <w:numId w:val="2"/>
+                <w:numId w:val="3"/>
               </w:numPr>
               <w:ind w:hanging="360"/>
               <w:rPr>
                 <w:rFonts w:cstheme="minorHAnsi"/>
-                <w:lang w:eastAsia="it-IT"/>
-              </w:rPr>
-            </w:pPr>
-            <w:r>
-              <w:rPr>
-                <w:rFonts w:cstheme="minorHAnsi"/>
+                <w:bCs/>
+                <w:lang w:eastAsia="it-IT"/>
+              </w:rPr>
+            </w:pPr>
+            <w:r>
+              <w:rPr>
+                <w:rFonts w:cstheme="minorHAnsi"/>
+                <w:bCs/>
                 <w:lang w:eastAsia="it-IT"/>
               </w:rPr>
               <w:t>Il sistema invia una risposta affermativa o negativa</w:t>
@@ -1615,13 +2437,14 @@
               <w:spacing w:after="247"/>
               <w:rPr>
                 <w:rFonts w:cstheme="minorHAnsi"/>
+                <w:bCs/>
                 <w:lang w:eastAsia="it-IT"/>
               </w:rPr>
             </w:pPr>
             <w:r>
               <w:rPr>
                 <w:rFonts w:eastAsia="Calibri" w:cstheme="minorHAnsi"/>
-                <w:b/>
+                <w:bCs/>
                 <w:lang w:eastAsia="it-IT"/>
               </w:rPr>
               <w:t>Sequenze alternative:</w:t>
@@ -1635,28 +2458,23 @@
               </w:tabs>
               <w:rPr>
                 <w:rFonts w:cstheme="minorHAnsi"/>
+                <w:bCs/>
                 <w:lang w:eastAsia="it-IT"/>
               </w:rPr>
             </w:pPr>
             <w:r>
               <w:rPr>
                 <w:rFonts w:eastAsia="Calibri" w:cstheme="minorHAnsi"/>
+                <w:bCs/>
                 <w:lang w:eastAsia="it-IT"/>
               </w:rPr>
               <w:tab/>
+              <w:t>1.</w:t>
             </w:r>
             <w:r>
               <w:rPr>
                 <w:rFonts w:eastAsia="Calibri" w:cstheme="minorHAnsi"/>
-                <w:b/>
-                <w:lang w:eastAsia="it-IT"/>
-              </w:rPr>
-              <w:t>1.</w:t>
-            </w:r>
-            <w:r>
-              <w:rPr>
-                <w:rFonts w:eastAsia="Calibri" w:cstheme="minorHAnsi"/>
-                <w:b/>
+                <w:bCs/>
                 <w:lang w:eastAsia="it-IT"/>
               </w:rPr>
               <w:tab/>
@@ -1667,7 +2485,15 @@
                 <w:bCs/>
                 <w:lang w:eastAsia="it-IT"/>
               </w:rPr>
-              <w:t>L’utente</w:t>
+              <w:t>L’</w:t>
+            </w:r>
+            <w:r>
+              <w:rPr>
+                <w:rFonts w:cstheme="minorHAnsi"/>
+                <w:bCs/>
+                <w:lang w:eastAsia="it-IT"/>
+              </w:rPr>
+              <w:t>utente</w:t>
             </w:r>
             <w:r>
               <w:rPr>
@@ -1708,16 +2534,27 @@
               <w:spacing w:after="247"/>
               <w:rPr>
                 <w:rFonts w:cstheme="minorHAnsi"/>
-                <w:lang w:eastAsia="it-IT"/>
-              </w:rPr>
-            </w:pPr>
+                <w:bCs/>
+                <w:lang w:eastAsia="it-IT"/>
+              </w:rPr>
+            </w:pPr>
+            <w:proofErr w:type="spellStart"/>
             <w:r>
               <w:rPr>
                 <w:rFonts w:eastAsia="Calibri" w:cstheme="minorHAnsi"/>
-                <w:b/>
-                <w:lang w:eastAsia="it-IT"/>
-              </w:rPr>
-              <w:t>Postcondizioni:</w:t>
+                <w:bCs/>
+                <w:lang w:eastAsia="it-IT"/>
+              </w:rPr>
+              <w:t>Postcondizioni</w:t>
+            </w:r>
+            <w:proofErr w:type="spellEnd"/>
+            <w:r>
+              <w:rPr>
+                <w:rFonts w:eastAsia="Calibri" w:cstheme="minorHAnsi"/>
+                <w:bCs/>
+                <w:lang w:eastAsia="it-IT"/>
+              </w:rPr>
+              <w:t>:</w:t>
             </w:r>
           </w:p>
           <w:p>
@@ -1725,12 +2562,14 @@
               <w:ind w:left="360"/>
               <w:rPr>
                 <w:rFonts w:cstheme="minorHAnsi"/>
+                <w:bCs/>
                 <w:lang w:eastAsia="it-IT"/>
               </w:rPr>
             </w:pPr>
             <w:r>
               <w:rPr>
                 <w:rFonts w:eastAsia="Arial" w:cstheme="minorHAnsi"/>
+                <w:bCs/>
                 <w:lang w:eastAsia="it-IT"/>
               </w:rPr>
               <w:t xml:space="preserve">● </w:t>
@@ -1740,7 +2579,7 @@
                 <w:rFonts w:cstheme="minorHAnsi"/>
                 <w:lang w:eastAsia="it-IT"/>
               </w:rPr>
-              <w:t>La categoria è stata visualizzata con successo</w:t>
+              <w:t>Le informazioni sono state visualizzata con successo</w:t>
             </w:r>
           </w:p>
         </w:tc>
@@ -1822,8 +2661,10 @@
                 <w:sz w:val="28"/>
                 <w:lang w:eastAsia="it-IT"/>
               </w:rPr>
+              <w:lastRenderedPageBreak/>
               <w:t xml:space="preserve">Caso d’Uso: </w:t>
             </w:r>
+            <w:proofErr w:type="spellStart"/>
             <w:r>
               <w:rPr>
                 <w:rFonts w:cstheme="minorHAnsi"/>
@@ -1842,15 +2683,14 @@
                   <w14:round/>
                 </w14:textOutline>
               </w:rPr>
-              <w:t>Chi Siamo</w:t>
-            </w:r>
-          </w:p>
-          <w:p>
-            <w:pPr>
-              <w:spacing w:line="240" w:lineRule="auto"/>
-              <w:jc w:val="center"/>
-              <w:rPr>
-                <w:rFonts w:cstheme="minorHAnsi"/>
+              <w:t>Aggiungi</w:t>
+            </w:r>
+            <w:r>
+              <w:rPr>
+                <w:rFonts w:cstheme="minorHAnsi"/>
+                <w:color w:val="00B0F0"/>
+                <w:sz w:val="32"/>
+                <w:szCs w:val="32"/>
                 <w:lang w:eastAsia="it-IT"/>
                 <w14:shadow w14:blurRad="38100" w14:dist="25400" w14:dir="5400000" w14:sx="100000" w14:sy="100000" w14:kx="0" w14:ky="0" w14:algn="ctr">
                   <w14:srgbClr w14:val="6E747A">
@@ -1862,6 +2702,18 @@
                   <w14:prstDash w14:val="solid"/>
                   <w14:round/>
                 </w14:textOutline>
+              </w:rPr>
+              <w:t>Carrello</w:t>
+            </w:r>
+            <w:proofErr w:type="spellEnd"/>
+          </w:p>
+          <w:p>
+            <w:pPr>
+              <w:spacing w:line="240" w:lineRule="auto"/>
+              <w:jc w:val="center"/>
+              <w:rPr>
+                <w:rFonts w:cstheme="minorHAnsi"/>
+                <w:lang w:eastAsia="it-IT"/>
               </w:rPr>
             </w:pPr>
           </w:p>
@@ -1887,14 +2739,13 @@
             <w:pPr>
               <w:rPr>
                 <w:rFonts w:cstheme="minorHAnsi"/>
-                <w:bCs/>
                 <w:lang w:eastAsia="it-IT"/>
               </w:rPr>
             </w:pPr>
             <w:r>
               <w:rPr>
                 <w:rFonts w:eastAsia="Calibri" w:cstheme="minorHAnsi"/>
-                <w:bCs/>
+                <w:b/>
                 <w:lang w:eastAsia="it-IT"/>
               </w:rPr>
               <w:t>ID</w:t>
@@ -1902,11 +2753,26 @@
             <w:r>
               <w:rPr>
                 <w:rFonts w:cstheme="minorHAnsi"/>
-                <w:bCs/>
-                <w:lang w:eastAsia="it-IT"/>
-              </w:rPr>
-              <w:t>: idChiSiamo</w:t>
-            </w:r>
+                <w:lang w:eastAsia="it-IT"/>
+              </w:rPr>
+              <w:t xml:space="preserve">: </w:t>
+            </w:r>
+            <w:proofErr w:type="spellStart"/>
+            <w:r>
+              <w:rPr>
+                <w:rFonts w:cstheme="minorHAnsi"/>
+                <w:lang w:eastAsia="it-IT"/>
+              </w:rPr>
+              <w:t>idAggiungi</w:t>
+            </w:r>
+            <w:r>
+              <w:rPr>
+                <w:rFonts w:cstheme="minorHAnsi"/>
+                <w:lang w:eastAsia="it-IT"/>
+              </w:rPr>
+              <w:t>Carrello</w:t>
+            </w:r>
+            <w:proofErr w:type="spellEnd"/>
           </w:p>
         </w:tc>
       </w:tr>
@@ -1931,14 +2797,13 @@
               <w:spacing w:after="233"/>
               <w:rPr>
                 <w:rFonts w:cstheme="minorHAnsi"/>
-                <w:bCs/>
                 <w:lang w:eastAsia="it-IT"/>
               </w:rPr>
             </w:pPr>
             <w:r>
               <w:rPr>
                 <w:rFonts w:eastAsia="Calibri" w:cstheme="minorHAnsi"/>
-                <w:bCs/>
+                <w:b/>
                 <w:lang w:eastAsia="it-IT"/>
               </w:rPr>
               <w:t>Attori:</w:t>
@@ -1948,7 +2813,6 @@
             <w:pPr>
               <w:rPr>
                 <w:rFonts w:cstheme="minorHAnsi"/>
-                <w:bCs/>
                 <w:lang w:eastAsia="it-IT"/>
               </w:rPr>
             </w:pPr>
@@ -1984,14 +2848,13 @@
               <w:spacing w:after="128"/>
               <w:rPr>
                 <w:rFonts w:cstheme="minorHAnsi"/>
-                <w:bCs/>
                 <w:lang w:eastAsia="it-IT"/>
               </w:rPr>
             </w:pPr>
             <w:r>
               <w:rPr>
                 <w:rFonts w:eastAsia="Calibri" w:cstheme="minorHAnsi"/>
-                <w:bCs/>
+                <w:b/>
                 <w:lang w:eastAsia="it-IT"/>
               </w:rPr>
               <w:t>Precondizioni:</w:t>
@@ -2002,14 +2865,12 @@
               <w:ind w:left="360"/>
               <w:rPr>
                 <w:rFonts w:cstheme="minorHAnsi"/>
-                <w:bCs/>
                 <w:lang w:eastAsia="it-IT"/>
               </w:rPr>
             </w:pPr>
             <w:r>
               <w:rPr>
                 <w:rFonts w:eastAsia="Arial" w:cstheme="minorHAnsi"/>
-                <w:bCs/>
                 <w:lang w:eastAsia="it-IT"/>
               </w:rPr>
               <w:t xml:space="preserve">● </w:t>
@@ -2046,14 +2907,13 @@
               <w:spacing w:after="247"/>
               <w:rPr>
                 <w:rFonts w:cstheme="minorHAnsi"/>
-                <w:bCs/>
                 <w:lang w:eastAsia="it-IT"/>
               </w:rPr>
             </w:pPr>
             <w:r>
               <w:rPr>
                 <w:rFonts w:eastAsia="Calibri" w:cstheme="minorHAnsi"/>
-                <w:bCs/>
+                <w:b/>
                 <w:lang w:eastAsia="it-IT"/>
               </w:rPr>
               <w:t>Sequenza eventi:</w:t>
@@ -2063,7 +2923,34 @@
             <w:pPr>
               <w:numPr>
                 <w:ilvl w:val="0"/>
-                <w:numId w:val="3"/>
+                <w:numId w:val="9"/>
+              </w:numPr>
+              <w:spacing w:after="127"/>
+              <w:rPr>
+                <w:rFonts w:cstheme="minorHAnsi"/>
+                <w:lang w:eastAsia="it-IT"/>
+              </w:rPr>
+            </w:pPr>
+            <w:r>
+              <w:rPr>
+                <w:rFonts w:cstheme="minorHAnsi"/>
+                <w:lang w:eastAsia="it-IT"/>
+              </w:rPr>
+              <w:t xml:space="preserve">Il caso d'uso inizia quando l’utente </w:t>
+            </w:r>
+            <w:r>
+              <w:rPr>
+                <w:rFonts w:cstheme="minorHAnsi"/>
+                <w:lang w:eastAsia="it-IT"/>
+              </w:rPr>
+              <w:t>desidera aggiungere un prodotto nel proprio carrello</w:t>
+            </w:r>
+          </w:p>
+          <w:p>
+            <w:pPr>
+              <w:numPr>
+                <w:ilvl w:val="0"/>
+                <w:numId w:val="9"/>
               </w:numPr>
               <w:spacing w:after="127"/>
               <w:ind w:hanging="360"/>
@@ -2077,14 +2964,21 @@
                 <w:rFonts w:cstheme="minorHAnsi"/>
                 <w:lang w:eastAsia="it-IT"/>
               </w:rPr>
-              <w:t>Il caso d'uso inizia quando l’utente desidera sapere chi siamo</w:t>
+              <w:t xml:space="preserve">Il sistema </w:t>
+            </w:r>
+            <w:r>
+              <w:rPr>
+                <w:rFonts w:cstheme="minorHAnsi"/>
+                <w:lang w:eastAsia="it-IT"/>
+              </w:rPr>
+              <w:t>dà la possibilità di aumentare la quantità del proprio prodotto</w:t>
             </w:r>
           </w:p>
           <w:p>
             <w:pPr>
               <w:numPr>
                 <w:ilvl w:val="0"/>
-                <w:numId w:val="3"/>
+                <w:numId w:val="9"/>
               </w:numPr>
               <w:spacing w:after="127"/>
               <w:ind w:hanging="360"/>
@@ -2098,29 +2992,34 @@
                 <w:rFonts w:cstheme="minorHAnsi"/>
                 <w:lang w:eastAsia="it-IT"/>
               </w:rPr>
-              <w:t>Il sistema mostra una serie di dati contenenti informazioni sul progetto</w:t>
+              <w:t>L’utente clicca sul pulsante carrello per aggiungere il proprio prodotto nel carrello</w:t>
             </w:r>
           </w:p>
           <w:p>
             <w:pPr>
               <w:numPr>
                 <w:ilvl w:val="0"/>
-                <w:numId w:val="3"/>
+                <w:numId w:val="9"/>
               </w:numPr>
               <w:ind w:hanging="360"/>
               <w:rPr>
                 <w:rFonts w:cstheme="minorHAnsi"/>
-                <w:bCs/>
-                <w:lang w:eastAsia="it-IT"/>
-              </w:rPr>
-            </w:pPr>
-            <w:r>
-              <w:rPr>
-                <w:rFonts w:cstheme="minorHAnsi"/>
-                <w:bCs/>
+                <w:lang w:eastAsia="it-IT"/>
+              </w:rPr>
+            </w:pPr>
+            <w:r>
+              <w:rPr>
+                <w:rFonts w:cstheme="minorHAnsi"/>
                 <w:lang w:eastAsia="it-IT"/>
               </w:rPr>
               <w:t>Il sistema invia una risposta affermativa o negativa</w:t>
+            </w:r>
+            <w:r>
+              <w:rPr>
+                <w:rFonts w:cstheme="minorHAnsi"/>
+                <w:lang w:eastAsia="it-IT"/>
+              </w:rPr>
+              <w:t xml:space="preserve"> se l’aggiunta è andata bene</w:t>
             </w:r>
           </w:p>
         </w:tc>
@@ -2146,593 +3045,6 @@
               <w:spacing w:after="247"/>
               <w:rPr>
                 <w:rFonts w:cstheme="minorHAnsi"/>
-                <w:bCs/>
-                <w:lang w:eastAsia="it-IT"/>
-              </w:rPr>
-            </w:pPr>
-            <w:r>
-              <w:rPr>
-                <w:rFonts w:eastAsia="Calibri" w:cstheme="minorHAnsi"/>
-                <w:bCs/>
-                <w:lang w:eastAsia="it-IT"/>
-              </w:rPr>
-              <w:t>Sequenze alternative:</w:t>
-            </w:r>
-          </w:p>
-          <w:p>
-            <w:pPr>
-              <w:tabs>
-                <w:tab w:val="center" w:pos="445"/>
-                <w:tab w:val="center" w:pos="3721"/>
-              </w:tabs>
-              <w:rPr>
-                <w:rFonts w:cstheme="minorHAnsi"/>
-                <w:bCs/>
-                <w:lang w:eastAsia="it-IT"/>
-              </w:rPr>
-            </w:pPr>
-            <w:r>
-              <w:rPr>
-                <w:rFonts w:eastAsia="Calibri" w:cstheme="minorHAnsi"/>
-                <w:bCs/>
-                <w:lang w:eastAsia="it-IT"/>
-              </w:rPr>
-              <w:tab/>
-              <w:t>1.</w:t>
-            </w:r>
-            <w:r>
-              <w:rPr>
-                <w:rFonts w:eastAsia="Calibri" w:cstheme="minorHAnsi"/>
-                <w:bCs/>
-                <w:lang w:eastAsia="it-IT"/>
-              </w:rPr>
-              <w:tab/>
-            </w:r>
-            <w:r>
-              <w:rPr>
-                <w:rFonts w:cstheme="minorHAnsi"/>
-                <w:bCs/>
-                <w:lang w:eastAsia="it-IT"/>
-              </w:rPr>
-              <w:t>L’</w:t>
-            </w:r>
-            <w:r>
-              <w:rPr>
-                <w:rFonts w:cstheme="minorHAnsi"/>
-                <w:bCs/>
-                <w:lang w:eastAsia="it-IT"/>
-              </w:rPr>
-              <w:t>utente</w:t>
-            </w:r>
-            <w:r>
-              <w:rPr>
-                <w:rFonts w:cstheme="minorHAnsi"/>
-                <w:b/>
-                <w:lang w:eastAsia="it-IT"/>
-              </w:rPr>
-              <w:t xml:space="preserve"> </w:t>
-            </w:r>
-            <w:r>
-              <w:rPr>
-                <w:rFonts w:cstheme="minorHAnsi"/>
-                <w:lang w:eastAsia="it-IT"/>
-              </w:rPr>
-              <w:t>può abbandonare la funzionalità in qualsiasi momento</w:t>
-            </w:r>
-          </w:p>
-        </w:tc>
-      </w:tr>
-      <w:tr>
-        <w:trPr>
-          <w:trHeight w:val="1070"/>
-        </w:trPr>
-        <w:tc>
-          <w:tcPr>
-            <w:tcW w:w="9600" w:type="dxa"/>
-            <w:tcBorders>
-              <w:top w:val="single" w:sz="8" w:space="0" w:color="000000"/>
-              <w:left w:val="single" w:sz="18" w:space="0" w:color="000000"/>
-              <w:bottom w:val="single" w:sz="18" w:space="0" w:color="000000"/>
-              <w:right w:val="single" w:sz="18" w:space="0" w:color="000000"/>
-            </w:tcBorders>
-            <w:vAlign w:val="center"/>
-            <w:hideMark/>
-          </w:tcPr>
-          <w:p>
-            <w:pPr>
-              <w:spacing w:after="247"/>
-              <w:rPr>
-                <w:rFonts w:cstheme="minorHAnsi"/>
-                <w:bCs/>
-                <w:lang w:eastAsia="it-IT"/>
-              </w:rPr>
-            </w:pPr>
-            <w:r>
-              <w:rPr>
-                <w:rFonts w:eastAsia="Calibri" w:cstheme="minorHAnsi"/>
-                <w:bCs/>
-                <w:lang w:eastAsia="it-IT"/>
-              </w:rPr>
-              <w:t>Postcondizioni:</w:t>
-            </w:r>
-          </w:p>
-          <w:p>
-            <w:pPr>
-              <w:ind w:left="360"/>
-              <w:rPr>
-                <w:rFonts w:cstheme="minorHAnsi"/>
-                <w:bCs/>
-                <w:lang w:eastAsia="it-IT"/>
-              </w:rPr>
-            </w:pPr>
-            <w:r>
-              <w:rPr>
-                <w:rFonts w:eastAsia="Arial" w:cstheme="minorHAnsi"/>
-                <w:bCs/>
-                <w:lang w:eastAsia="it-IT"/>
-              </w:rPr>
-              <w:t xml:space="preserve">● </w:t>
-            </w:r>
-            <w:r>
-              <w:rPr>
-                <w:rFonts w:cstheme="minorHAnsi"/>
-                <w:lang w:eastAsia="it-IT"/>
-              </w:rPr>
-              <w:t>Le informazioni sono state visualizzata con successo</w:t>
-            </w:r>
-          </w:p>
-        </w:tc>
-      </w:tr>
-    </w:tbl>
-    <w:p/>
-    <w:p/>
-    <w:p/>
-    <w:p/>
-    <w:p/>
-    <w:p/>
-    <w:p/>
-    <w:p/>
-    <w:p/>
-    <w:p/>
-    <w:p/>
-    <w:p/>
-    <w:p/>
-    <w:p/>
-    <w:p/>
-    <w:p/>
-    <w:p/>
-    <w:tbl>
-      <w:tblPr>
-        <w:tblStyle w:val="TableGrid"/>
-        <w:tblW w:w="9600" w:type="dxa"/>
-        <w:tblInd w:w="-114" w:type="dxa"/>
-        <w:tblCellMar>
-          <w:left w:w="114" w:type="dxa"/>
-          <w:right w:w="115" w:type="dxa"/>
-        </w:tblCellMar>
-        <w:tblLook w:val="04A0" w:firstRow="1" w:lastRow="0" w:firstColumn="1" w:lastColumn="0" w:noHBand="0" w:noVBand="1"/>
-      </w:tblPr>
-      <w:tblGrid>
-        <w:gridCol w:w="9600"/>
-      </w:tblGrid>
-      <w:tr>
-        <w:trPr>
-          <w:trHeight w:val="710"/>
-        </w:trPr>
-        <w:tc>
-          <w:tcPr>
-            <w:tcW w:w="9600" w:type="dxa"/>
-            <w:tcBorders>
-              <w:top w:val="single" w:sz="18" w:space="0" w:color="000000"/>
-              <w:left w:val="single" w:sz="18" w:space="0" w:color="000000"/>
-              <w:bottom w:val="single" w:sz="8" w:space="0" w:color="000000"/>
-              <w:right w:val="single" w:sz="18" w:space="0" w:color="000000"/>
-            </w:tcBorders>
-            <w:vAlign w:val="center"/>
-            <w:hideMark/>
-          </w:tcPr>
-          <w:p>
-            <w:pPr>
-              <w:spacing w:line="240" w:lineRule="auto"/>
-              <w:jc w:val="center"/>
-              <w:rPr>
-                <w:rFonts w:cstheme="minorHAnsi"/>
-                <w:color w:val="00B0F0"/>
-                <w:sz w:val="32"/>
-                <w:szCs w:val="32"/>
-                <w:lang w:eastAsia="it-IT"/>
-                <w14:shadow w14:blurRad="38100" w14:dist="25400" w14:dir="5400000" w14:sx="100000" w14:sy="100000" w14:kx="0" w14:ky="0" w14:algn="ctr">
-                  <w14:srgbClr w14:val="6E747A">
-                    <w14:alpha w14:val="57000"/>
-                  </w14:srgbClr>
-                </w14:shadow>
-                <w14:textOutline w14:w="0" w14:cap="flat" w14:cmpd="sng" w14:algn="ctr">
-                  <w14:noFill/>
-                  <w14:prstDash w14:val="solid"/>
-                  <w14:round/>
-                </w14:textOutline>
-              </w:rPr>
-            </w:pPr>
-            <w:r>
-              <w:rPr>
-                <w:rFonts w:eastAsia="Times New Roman" w:cstheme="minorHAnsi"/>
-                <w:b/>
-                <w:sz w:val="28"/>
-                <w:lang w:eastAsia="it-IT"/>
-              </w:rPr>
-              <w:lastRenderedPageBreak/>
-              <w:t xml:space="preserve">Caso d’Uso: </w:t>
-            </w:r>
-            <w:r>
-              <w:rPr>
-                <w:rFonts w:cstheme="minorHAnsi"/>
-                <w:color w:val="00B0F0"/>
-                <w:sz w:val="32"/>
-                <w:szCs w:val="32"/>
-                <w:lang w:eastAsia="it-IT"/>
-                <w14:shadow w14:blurRad="38100" w14:dist="25400" w14:dir="5400000" w14:sx="100000" w14:sy="100000" w14:kx="0" w14:ky="0" w14:algn="ctr">
-                  <w14:srgbClr w14:val="6E747A">
-                    <w14:alpha w14:val="57000"/>
-                  </w14:srgbClr>
-                </w14:shadow>
-                <w14:textOutline w14:w="0" w14:cap="flat" w14:cmpd="sng" w14:algn="ctr">
-                  <w14:noFill/>
-                  <w14:prstDash w14:val="solid"/>
-                  <w14:round/>
-                </w14:textOutline>
-              </w:rPr>
-              <w:t>Aggiungi</w:t>
-            </w:r>
-            <w:r>
-              <w:rPr>
-                <w:rFonts w:cstheme="minorHAnsi"/>
-                <w:color w:val="00B0F0"/>
-                <w:sz w:val="32"/>
-                <w:szCs w:val="32"/>
-                <w:lang w:eastAsia="it-IT"/>
-                <w14:shadow w14:blurRad="38100" w14:dist="25400" w14:dir="5400000" w14:sx="100000" w14:sy="100000" w14:kx="0" w14:ky="0" w14:algn="ctr">
-                  <w14:srgbClr w14:val="6E747A">
-                    <w14:alpha w14:val="57000"/>
-                  </w14:srgbClr>
-                </w14:shadow>
-                <w14:textOutline w14:w="0" w14:cap="flat" w14:cmpd="sng" w14:algn="ctr">
-                  <w14:noFill/>
-                  <w14:prstDash w14:val="solid"/>
-                  <w14:round/>
-                </w14:textOutline>
-              </w:rPr>
-              <w:t>Carrello</w:t>
-            </w:r>
-          </w:p>
-          <w:p>
-            <w:pPr>
-              <w:spacing w:line="240" w:lineRule="auto"/>
-              <w:jc w:val="center"/>
-              <w:rPr>
-                <w:rFonts w:cstheme="minorHAnsi"/>
-                <w:lang w:eastAsia="it-IT"/>
-              </w:rPr>
-            </w:pPr>
-          </w:p>
-        </w:tc>
-      </w:tr>
-      <w:tr>
-        <w:trPr>
-          <w:trHeight w:val="540"/>
-        </w:trPr>
-        <w:tc>
-          <w:tcPr>
-            <w:tcW w:w="9600" w:type="dxa"/>
-            <w:tcBorders>
-              <w:top w:val="single" w:sz="8" w:space="0" w:color="000000"/>
-              <w:left w:val="single" w:sz="18" w:space="0" w:color="000000"/>
-              <w:bottom w:val="single" w:sz="8" w:space="0" w:color="000000"/>
-              <w:right w:val="single" w:sz="18" w:space="0" w:color="000000"/>
-            </w:tcBorders>
-            <w:vAlign w:val="center"/>
-            <w:hideMark/>
-          </w:tcPr>
-          <w:p>
-            <w:pPr>
-              <w:rPr>
-                <w:rFonts w:cstheme="minorHAnsi"/>
-                <w:lang w:eastAsia="it-IT"/>
-              </w:rPr>
-            </w:pPr>
-            <w:r>
-              <w:rPr>
-                <w:rFonts w:eastAsia="Calibri" w:cstheme="minorHAnsi"/>
-                <w:b/>
-                <w:lang w:eastAsia="it-IT"/>
-              </w:rPr>
-              <w:t>ID</w:t>
-            </w:r>
-            <w:r>
-              <w:rPr>
-                <w:rFonts w:cstheme="minorHAnsi"/>
-                <w:lang w:eastAsia="it-IT"/>
-              </w:rPr>
-              <w:t>: idAggiungi</w:t>
-            </w:r>
-            <w:r>
-              <w:rPr>
-                <w:rFonts w:cstheme="minorHAnsi"/>
-                <w:lang w:eastAsia="it-IT"/>
-              </w:rPr>
-              <w:t>Carrello</w:t>
-            </w:r>
-          </w:p>
-        </w:tc>
-      </w:tr>
-      <w:tr>
-        <w:trPr>
-          <w:trHeight w:val="1060"/>
-        </w:trPr>
-        <w:tc>
-          <w:tcPr>
-            <w:tcW w:w="9600" w:type="dxa"/>
-            <w:tcBorders>
-              <w:top w:val="single" w:sz="8" w:space="0" w:color="000000"/>
-              <w:left w:val="single" w:sz="18" w:space="0" w:color="000000"/>
-              <w:bottom w:val="single" w:sz="8" w:space="0" w:color="000000"/>
-              <w:right w:val="single" w:sz="18" w:space="0" w:color="000000"/>
-            </w:tcBorders>
-            <w:vAlign w:val="center"/>
-            <w:hideMark/>
-          </w:tcPr>
-          <w:p>
-            <w:pPr>
-              <w:spacing w:after="233"/>
-              <w:rPr>
-                <w:rFonts w:cstheme="minorHAnsi"/>
-                <w:lang w:eastAsia="it-IT"/>
-              </w:rPr>
-            </w:pPr>
-            <w:r>
-              <w:rPr>
-                <w:rFonts w:eastAsia="Calibri" w:cstheme="minorHAnsi"/>
-                <w:b/>
-                <w:lang w:eastAsia="it-IT"/>
-              </w:rPr>
-              <w:t>Attori:</w:t>
-            </w:r>
-          </w:p>
-          <w:p>
-            <w:pPr>
-              <w:rPr>
-                <w:rFonts w:cstheme="minorHAnsi"/>
-                <w:lang w:eastAsia="it-IT"/>
-              </w:rPr>
-            </w:pPr>
-            <w:r>
-              <w:rPr>
-                <w:rFonts w:cstheme="minorHAnsi"/>
-                <w:bCs/>
-                <w:lang w:eastAsia="it-IT"/>
-              </w:rPr>
-              <w:t>Utente</w:t>
-            </w:r>
-          </w:p>
-        </w:tc>
-      </w:tr>
-      <w:tr>
-        <w:trPr>
-          <w:trHeight w:val="940"/>
-        </w:trPr>
-        <w:tc>
-          <w:tcPr>
-            <w:tcW w:w="9600" w:type="dxa"/>
-            <w:tcBorders>
-              <w:top w:val="single" w:sz="8" w:space="0" w:color="000000"/>
-              <w:left w:val="single" w:sz="18" w:space="0" w:color="000000"/>
-              <w:bottom w:val="single" w:sz="8" w:space="0" w:color="000000"/>
-              <w:right w:val="single" w:sz="18" w:space="0" w:color="000000"/>
-            </w:tcBorders>
-            <w:vAlign w:val="center"/>
-            <w:hideMark/>
-          </w:tcPr>
-          <w:p>
-            <w:pPr>
-              <w:spacing w:after="128"/>
-              <w:rPr>
-                <w:rFonts w:cstheme="minorHAnsi"/>
-                <w:lang w:eastAsia="it-IT"/>
-              </w:rPr>
-            </w:pPr>
-            <w:r>
-              <w:rPr>
-                <w:rFonts w:eastAsia="Calibri" w:cstheme="minorHAnsi"/>
-                <w:b/>
-                <w:lang w:eastAsia="it-IT"/>
-              </w:rPr>
-              <w:t>Precondizioni:</w:t>
-            </w:r>
-          </w:p>
-          <w:p>
-            <w:pPr>
-              <w:ind w:left="360"/>
-              <w:rPr>
-                <w:rFonts w:cstheme="minorHAnsi"/>
-                <w:lang w:eastAsia="it-IT"/>
-              </w:rPr>
-            </w:pPr>
-            <w:r>
-              <w:rPr>
-                <w:rFonts w:eastAsia="Arial" w:cstheme="minorHAnsi"/>
-                <w:lang w:eastAsia="it-IT"/>
-              </w:rPr>
-              <w:t xml:space="preserve">● </w:t>
-            </w:r>
-            <w:r>
-              <w:rPr>
-                <w:rFonts w:cstheme="minorHAnsi"/>
-                <w:bCs/>
-                <w:lang w:eastAsia="it-IT"/>
-              </w:rPr>
-              <w:t>La pagina web è stata aperta</w:t>
-            </w:r>
-          </w:p>
-        </w:tc>
-      </w:tr>
-      <w:tr>
-        <w:trPr>
-          <w:trHeight w:val="1880"/>
-        </w:trPr>
-        <w:tc>
-          <w:tcPr>
-            <w:tcW w:w="9600" w:type="dxa"/>
-            <w:tcBorders>
-              <w:top w:val="single" w:sz="8" w:space="0" w:color="000000"/>
-              <w:left w:val="single" w:sz="18" w:space="0" w:color="000000"/>
-              <w:bottom w:val="single" w:sz="8" w:space="0" w:color="000000"/>
-              <w:right w:val="single" w:sz="18" w:space="0" w:color="000000"/>
-            </w:tcBorders>
-            <w:vAlign w:val="center"/>
-            <w:hideMark/>
-          </w:tcPr>
-          <w:p>
-            <w:pPr>
-              <w:spacing w:after="247"/>
-              <w:rPr>
-                <w:rFonts w:cstheme="minorHAnsi"/>
-                <w:lang w:eastAsia="it-IT"/>
-              </w:rPr>
-            </w:pPr>
-            <w:r>
-              <w:rPr>
-                <w:rFonts w:eastAsia="Calibri" w:cstheme="minorHAnsi"/>
-                <w:b/>
-                <w:lang w:eastAsia="it-IT"/>
-              </w:rPr>
-              <w:t>Sequenza eventi:</w:t>
-            </w:r>
-          </w:p>
-          <w:p>
-            <w:pPr>
-              <w:numPr>
-                <w:ilvl w:val="0"/>
-                <w:numId w:val="9"/>
-              </w:numPr>
-              <w:spacing w:after="127"/>
-              <w:rPr>
-                <w:rFonts w:cstheme="minorHAnsi"/>
-                <w:lang w:eastAsia="it-IT"/>
-              </w:rPr>
-            </w:pPr>
-            <w:r>
-              <w:rPr>
-                <w:rFonts w:cstheme="minorHAnsi"/>
-                <w:lang w:eastAsia="it-IT"/>
-              </w:rPr>
-              <w:t xml:space="preserve">Il caso d'uso inizia quando l’utente </w:t>
-            </w:r>
-            <w:r>
-              <w:rPr>
-                <w:rFonts w:cstheme="minorHAnsi"/>
-                <w:lang w:eastAsia="it-IT"/>
-              </w:rPr>
-              <w:t>desidera aggiungere un prodotto nel proprio carrello</w:t>
-            </w:r>
-          </w:p>
-          <w:p>
-            <w:pPr>
-              <w:numPr>
-                <w:ilvl w:val="0"/>
-                <w:numId w:val="9"/>
-              </w:numPr>
-              <w:spacing w:after="127"/>
-              <w:ind w:hanging="360"/>
-              <w:rPr>
-                <w:rFonts w:cstheme="minorHAnsi"/>
-                <w:lang w:eastAsia="it-IT"/>
-              </w:rPr>
-            </w:pPr>
-            <w:r>
-              <w:rPr>
-                <w:rFonts w:cstheme="minorHAnsi"/>
-                <w:lang w:eastAsia="it-IT"/>
-              </w:rPr>
-              <w:t xml:space="preserve">Il sistema </w:t>
-            </w:r>
-            <w:r>
-              <w:rPr>
-                <w:rFonts w:cstheme="minorHAnsi"/>
-                <w:lang w:eastAsia="it-IT"/>
-              </w:rPr>
-              <w:t>dà la possibilità di aumentare la quantità del proprio prodotto</w:t>
-            </w:r>
-          </w:p>
-          <w:p>
-            <w:pPr>
-              <w:numPr>
-                <w:ilvl w:val="0"/>
-                <w:numId w:val="9"/>
-              </w:numPr>
-              <w:spacing w:after="127"/>
-              <w:ind w:hanging="360"/>
-              <w:rPr>
-                <w:rFonts w:cstheme="minorHAnsi"/>
-                <w:lang w:eastAsia="it-IT"/>
-              </w:rPr>
-            </w:pPr>
-            <w:r>
-              <w:rPr>
-                <w:rFonts w:cstheme="minorHAnsi"/>
-                <w:lang w:eastAsia="it-IT"/>
-              </w:rPr>
-              <w:t>L’utente clicca sul pulsante carrello per aggiungere il proprio prodotto nel carrello</w:t>
-            </w:r>
-          </w:p>
-          <w:p>
-            <w:pPr>
-              <w:numPr>
-                <w:ilvl w:val="0"/>
-                <w:numId w:val="9"/>
-              </w:numPr>
-              <w:ind w:hanging="360"/>
-              <w:rPr>
-                <w:rFonts w:cstheme="minorHAnsi"/>
-                <w:lang w:eastAsia="it-IT"/>
-              </w:rPr>
-            </w:pPr>
-            <w:r>
-              <w:rPr>
-                <w:rFonts w:cstheme="minorHAnsi"/>
-                <w:lang w:eastAsia="it-IT"/>
-              </w:rPr>
-              <w:t>Il sistema invia una risposta affermativa o negativa</w:t>
-            </w:r>
-            <w:r>
-              <w:rPr>
-                <w:rFonts w:cstheme="minorHAnsi"/>
-                <w:lang w:eastAsia="it-IT"/>
-              </w:rPr>
-              <w:t xml:space="preserve"> se l’aggiunta è andata bene</w:t>
-            </w:r>
-          </w:p>
-        </w:tc>
-      </w:tr>
-      <w:tr>
-        <w:trPr>
-          <w:trHeight w:val="1060"/>
-        </w:trPr>
-        <w:tc>
-          <w:tcPr>
-            <w:tcW w:w="9600" w:type="dxa"/>
-            <w:tcBorders>
-              <w:top w:val="single" w:sz="8" w:space="0" w:color="000000"/>
-              <w:left w:val="single" w:sz="18" w:space="0" w:color="000000"/>
-              <w:bottom w:val="single" w:sz="8" w:space="0" w:color="000000"/>
-              <w:right w:val="single" w:sz="18" w:space="0" w:color="000000"/>
-            </w:tcBorders>
-            <w:vAlign w:val="center"/>
-            <w:hideMark/>
-          </w:tcPr>
-          <w:p>
-            <w:pPr>
-              <w:spacing w:after="247"/>
-              <w:rPr>
-                <w:rFonts w:cstheme="minorHAnsi"/>
                 <w:lang w:eastAsia="it-IT"/>
               </w:rPr>
             </w:pPr>
@@ -2829,13 +3141,23 @@
                 <w:lang w:eastAsia="it-IT"/>
               </w:rPr>
             </w:pPr>
+            <w:proofErr w:type="spellStart"/>
             <w:r>
               <w:rPr>
                 <w:rFonts w:eastAsia="Calibri" w:cstheme="minorHAnsi"/>
                 <w:b/>
                 <w:lang w:eastAsia="it-IT"/>
               </w:rPr>
-              <w:t>Postcondizioni:</w:t>
+              <w:t>Postcondizioni</w:t>
+            </w:r>
+            <w:proofErr w:type="spellEnd"/>
+            <w:r>
+              <w:rPr>
+                <w:rFonts w:eastAsia="Calibri" w:cstheme="minorHAnsi"/>
+                <w:b/>
+                <w:lang w:eastAsia="it-IT"/>
+              </w:rPr>
+              <w:t>:</w:t>
             </w:r>
           </w:p>
           <w:p>
@@ -3023,8 +3345,17 @@
                 <w:rFonts w:cstheme="minorHAnsi"/>
                 <w:lang w:eastAsia="it-IT"/>
               </w:rPr>
-              <w:t>: idCarrello</w:t>
-            </w:r>
+              <w:t xml:space="preserve">: </w:t>
+            </w:r>
+            <w:proofErr w:type="spellStart"/>
+            <w:r>
+              <w:rPr>
+                <w:rFonts w:cstheme="minorHAnsi"/>
+                <w:lang w:eastAsia="it-IT"/>
+              </w:rPr>
+              <w:t>idCarrello</w:t>
+            </w:r>
+            <w:proofErr w:type="spellEnd"/>
           </w:p>
         </w:tc>
       </w:tr>
@@ -3358,13 +3689,23 @@
                 <w:lang w:eastAsia="it-IT"/>
               </w:rPr>
             </w:pPr>
+            <w:proofErr w:type="spellStart"/>
             <w:r>
               <w:rPr>
                 <w:rFonts w:eastAsia="Calibri" w:cstheme="minorHAnsi"/>
                 <w:b/>
                 <w:lang w:eastAsia="it-IT"/>
               </w:rPr>
-              <w:t>Postcondizioni:</w:t>
+              <w:t>Postcondizioni</w:t>
+            </w:r>
+            <w:proofErr w:type="spellEnd"/>
+            <w:r>
+              <w:rPr>
+                <w:rFonts w:eastAsia="Calibri" w:cstheme="minorHAnsi"/>
+                <w:b/>
+                <w:lang w:eastAsia="it-IT"/>
+              </w:rPr>
+              <w:t>:</w:t>
             </w:r>
           </w:p>
           <w:p>
@@ -3405,7 +3746,7 @@
 </file>
 
 <file path=word/numbering.xml><?xml version="1.0" encoding="utf-8"?>
-<w:numbering xmlns:wpc="http://schemas.microsoft.com/office/word/2010/wordprocessingCanvas" xmlns:cx="http://schemas.microsoft.com/office/drawing/2014/chartex" xmlns:cx1="http://schemas.microsoft.com/office/drawing/2015/9/8/chartex" xmlns:cx2="http://schemas.microsoft.com/office/drawing/2015/10/21/chartex" xmlns:cx3="http://schemas.microsoft.com/office/drawing/2016/5/9/chartex" xmlns:cx4="http://schemas.microsoft.com/office/drawing/2016/5/10/chartex" xmlns:cx5="http://schemas.microsoft.com/office/drawing/2016/5/11/chartex" xmlns:cx6="http://schemas.microsoft.com/office/drawing/2016/5/12/chartex" xmlns:cx7="http://schemas.microsoft.com/office/drawing/2016/5/13/chartex" xmlns:cx8="http://schemas.microsoft.com/office/drawing/2016/5/14/chartex" xmlns:mc="http://schemas.openxmlformats.org/markup-compatibility/2006" xmlns:aink="http://schemas.microsoft.com/office/drawing/2016/ink" xmlns:am3d="http://schemas.microsoft.com/office/drawing/2017/model3d" xmlns:o="urn:schemas-microsoft-com:office:office" xmlns:oel="http://schemas.microsoft.com/office/2019/extlst" xmlns:r="http://schemas.openxmlformats.org/officeDocument/2006/relationships" xmlns:m="http://schemas.openxmlformats.org/officeDocument/2006/math" xmlns:v="urn:schemas-microsoft-com:vml" xmlns:wp14="http://schemas.microsoft.com/office/word/2010/wordprocessingDrawing" xmlns:wp="http://schemas.openxmlformats.org/drawingml/2006/wordprocessingDrawing" xmlns:w10="urn:schemas-microsoft-com:office:word" xmlns:w="http://schemas.openxmlformats.org/wordprocessingml/2006/main" xmlns:w14="http://schemas.microsoft.com/office/word/2010/wordml" xmlns:w15="http://schemas.microsoft.com/office/word/2012/wordml" xmlns:w16cex="http://schemas.microsoft.com/office/word/2018/wordml/cex" xmlns:w16cid="http://schemas.microsoft.com/office/word/2016/wordml/cid" xmlns:w16="http://schemas.microsoft.com/office/word/2018/wordml" xmlns:w16sdtdh="http://schemas.microsoft.com/office/word/2020/wordml/sdtdatahash" xmlns:w16se="http://schemas.microsoft.com/office/word/2015/wordml/symex" xmlns:wpg="http://schemas.microsoft.com/office/word/2010/wordprocessingGroup" xmlns:wpi="http://schemas.microsoft.com/office/word/2010/wordprocessingInk" xmlns:wne="http://schemas.microsoft.com/office/word/2006/wordml" xmlns:wps="http://schemas.microsoft.com/office/word/2010/wordprocessingShape" mc:Ignorable="w14 w15 w16se w16cid w16 w16cex w16sdtdh wp14">
+<w:numbering xmlns:wpc="http://schemas.microsoft.com/office/word/2010/wordprocessingCanvas" xmlns:cx="http://schemas.microsoft.com/office/drawing/2014/chartex" xmlns:cx1="http://schemas.microsoft.com/office/drawing/2015/9/8/chartex" xmlns:cx2="http://schemas.microsoft.com/office/drawing/2015/10/21/chartex" xmlns:cx3="http://schemas.microsoft.com/office/drawing/2016/5/9/chartex" xmlns:cx4="http://schemas.microsoft.com/office/drawing/2016/5/10/chartex" xmlns:cx5="http://schemas.microsoft.com/office/drawing/2016/5/11/chartex" xmlns:cx6="http://schemas.microsoft.com/office/drawing/2016/5/12/chartex" xmlns:cx7="http://schemas.microsoft.com/office/drawing/2016/5/13/chartex" xmlns:cx8="http://schemas.microsoft.com/office/drawing/2016/5/14/chartex" xmlns:mc="http://schemas.openxmlformats.org/markup-compatibility/2006" xmlns:aink="http://schemas.microsoft.com/office/drawing/2016/ink" xmlns:am3d="http://schemas.microsoft.com/office/drawing/2017/model3d" xmlns:o="urn:schemas-microsoft-com:office:office" xmlns:r="http://schemas.openxmlformats.org/officeDocument/2006/relationships" xmlns:m="http://schemas.openxmlformats.org/officeDocument/2006/math" xmlns:v="urn:schemas-microsoft-com:vml" xmlns:wp14="http://schemas.microsoft.com/office/word/2010/wordprocessingDrawing" xmlns:wp="http://schemas.openxmlformats.org/drawingml/2006/wordprocessingDrawing" xmlns:w10="urn:schemas-microsoft-com:office:word" xmlns:w="http://schemas.openxmlformats.org/wordprocessingml/2006/main" xmlns:w14="http://schemas.microsoft.com/office/word/2010/wordml" xmlns:w15="http://schemas.microsoft.com/office/word/2012/wordml" xmlns:w16cid="http://schemas.microsoft.com/office/word/2016/wordml/cid" xmlns:w16se="http://schemas.microsoft.com/office/word/2015/wordml/symex" xmlns:wpg="http://schemas.microsoft.com/office/word/2010/wordprocessingGroup" xmlns:wpi="http://schemas.microsoft.com/office/word/2010/wordprocessingInk" xmlns:wne="http://schemas.microsoft.com/office/word/2006/wordml" xmlns:wps="http://schemas.microsoft.com/office/word/2010/wordprocessingShape" mc:Ignorable="w14 w15 w16se w16cid wp14">
   <w:abstractNum w:abstractNumId="0" w15:restartNumberingAfterBreak="0">
     <w:nsid w:val="19BA39C4"/>
     <w:multiLevelType w:val="hybridMultilevel"/>
@@ -5102,7 +5443,7 @@
       </w:rPr>
     </w:lvl>
   </w:abstractNum>
-  <w:num w:numId="1" w16cid:durableId="1755544699">
+  <w:num w:numId="1">
     <w:abstractNumId w:val="7"/>
     <w:lvlOverride w:ilvl="0">
       <w:startOverride w:val="1"/>
@@ -5132,7 +5473,7 @@
       <w:startOverride w:val="1"/>
     </w:lvlOverride>
   </w:num>
-  <w:num w:numId="2" w16cid:durableId="1221020698">
+  <w:num w:numId="2">
     <w:abstractNumId w:val="0"/>
     <w:lvlOverride w:ilvl="0">
       <w:startOverride w:val="1"/>
@@ -5162,7 +5503,7 @@
       <w:startOverride w:val="1"/>
     </w:lvlOverride>
   </w:num>
-  <w:num w:numId="3" w16cid:durableId="348988432">
+  <w:num w:numId="3">
     <w:abstractNumId w:val="2"/>
     <w:lvlOverride w:ilvl="0">
       <w:startOverride w:val="1"/>
@@ -5192,7 +5533,7 @@
       <w:startOverride w:val="1"/>
     </w:lvlOverride>
   </w:num>
-  <w:num w:numId="4" w16cid:durableId="512259959">
+  <w:num w:numId="4">
     <w:abstractNumId w:val="1"/>
     <w:lvlOverride w:ilvl="0">
       <w:startOverride w:val="1"/>
@@ -5222,29 +5563,29 @@
       <w:startOverride w:val="1"/>
     </w:lvlOverride>
   </w:num>
-  <w:num w:numId="5" w16cid:durableId="563370018">
+  <w:num w:numId="5">
     <w:abstractNumId w:val="0"/>
   </w:num>
-  <w:num w:numId="6" w16cid:durableId="926839891">
+  <w:num w:numId="6">
     <w:abstractNumId w:val="4"/>
   </w:num>
-  <w:num w:numId="7" w16cid:durableId="1045255517">
+  <w:num w:numId="7">
     <w:abstractNumId w:val="3"/>
   </w:num>
-  <w:num w:numId="8" w16cid:durableId="1714308778">
+  <w:num w:numId="8">
     <w:abstractNumId w:val="1"/>
   </w:num>
-  <w:num w:numId="9" w16cid:durableId="2100366420">
+  <w:num w:numId="9">
     <w:abstractNumId w:val="5"/>
   </w:num>
-  <w:num w:numId="10" w16cid:durableId="1583025196">
+  <w:num w:numId="10">
     <w:abstractNumId w:val="6"/>
   </w:num>
 </w:numbering>
 </file>
 
 <file path=word/styles.xml><?xml version="1.0" encoding="utf-8"?>
-<w:styles xmlns:mc="http://schemas.openxmlformats.org/markup-compatibility/2006" xmlns:r="http://schemas.openxmlformats.org/officeDocument/2006/relationships" xmlns:w="http://schemas.openxmlformats.org/wordprocessingml/2006/main" xmlns:w14="http://schemas.microsoft.com/office/word/2010/wordml" xmlns:w15="http://schemas.microsoft.com/office/word/2012/wordml" xmlns:w16cex="http://schemas.microsoft.com/office/word/2018/wordml/cex" xmlns:w16cid="http://schemas.microsoft.com/office/word/2016/wordml/cid" xmlns:w16="http://schemas.microsoft.com/office/word/2018/wordml" xmlns:w16sdtdh="http://schemas.microsoft.com/office/word/2020/wordml/sdtdatahash" xmlns:w16se="http://schemas.microsoft.com/office/word/2015/wordml/symex" mc:Ignorable="w14 w15 w16se w16cid w16 w16cex w16sdtdh">
+<w:styles xmlns:mc="http://schemas.openxmlformats.org/markup-compatibility/2006" xmlns:r="http://schemas.openxmlformats.org/officeDocument/2006/relationships" xmlns:w="http://schemas.openxmlformats.org/wordprocessingml/2006/main" xmlns:w14="http://schemas.microsoft.com/office/word/2010/wordml" xmlns:w15="http://schemas.microsoft.com/office/word/2012/wordml" xmlns:w16cid="http://schemas.microsoft.com/office/word/2016/wordml/cid" xmlns:w16se="http://schemas.microsoft.com/office/word/2015/wordml/symex" mc:Ignorable="w14 w15 w16se w16cid">
   <w:docDefaults>
     <w:rPrDefault>
       <w:rPr>
@@ -5260,7 +5601,7 @@
       </w:pPr>
     </w:pPrDefault>
   </w:docDefaults>
-  <w:latentStyles w:defLockedState="0" w:defUIPriority="99" w:defSemiHidden="0" w:defUnhideWhenUsed="0" w:defQFormat="0" w:count="376">
+  <w:latentStyles w:defLockedState="0" w:defUIPriority="99" w:defSemiHidden="0" w:defUnhideWhenUsed="0" w:defQFormat="0" w:count="375">
     <w:lsdException w:name="Normal" w:uiPriority="0" w:qFormat="1"/>
     <w:lsdException w:name="heading 1" w:uiPriority="9" w:qFormat="1"/>
     <w:lsdException w:name="heading 2" w:semiHidden="1" w:uiPriority="9" w:unhideWhenUsed="1" w:qFormat="1"/>
@@ -5636,12 +5977,11 @@
     <w:lsdException w:name="Smart Hyperlink" w:semiHidden="1" w:unhideWhenUsed="1"/>
     <w:lsdException w:name="Hashtag" w:semiHidden="1" w:unhideWhenUsed="1"/>
     <w:lsdException w:name="Unresolved Mention" w:semiHidden="1" w:unhideWhenUsed="1"/>
-    <w:lsdException w:name="Smart Link" w:semiHidden="1" w:unhideWhenUsed="1"/>
   </w:latentStyles>
   <w:style w:type="paragraph" w:default="1" w:styleId="Normale">
     <w:name w:val="Normal"/>
     <w:qFormat/>
-    <w:rsid w:val="00DC75E0"/>
+    <w:rsid w:val="005B2617"/>
     <w:pPr>
       <w:spacing w:line="256" w:lineRule="auto"/>
     </w:pPr>
@@ -6039,7 +6379,7 @@
 </file>
 
 <file path=customXml/itemProps1.xml><?xml version="1.0" encoding="utf-8"?>
-<ds:datastoreItem xmlns:ds="http://schemas.openxmlformats.org/officeDocument/2006/customXml" ds:itemID="{E5AD3530-F954-49AB-9623-66BD376FDD13}">
+<ds:datastoreItem xmlns:ds="http://schemas.openxmlformats.org/officeDocument/2006/customXml" ds:itemID="{1974C066-D501-4EBB-9E9F-4BFE8ECBCE14}">
   <ds:schemaRefs>
     <ds:schemaRef ds:uri="http://schemas.openxmlformats.org/officeDocument/2006/bibliography"/>
   </ds:schemaRefs>

</xml_diff>

<commit_message>
parte utente documentazione Pugliano
documentazione parte utente conclusa
</commit_message>
<xml_diff>
--- a/documentazione/parte utente documentazione Pugliano.docx
+++ b/documentazione/parte utente documentazione Pugliano.docx
@@ -152,22 +152,15 @@
       </w:r>
     </w:p>
     <w:p>
-      <w:pPr>
-        <w:rPr>
-          <w:noProof/>
-        </w:rPr>
-      </w:pPr>
-    </w:p>
-    <w:p>
       <w:r>
         <w:rPr>
           <w:noProof/>
         </w:rPr>
         <w:drawing>
-          <wp:inline distT="0" distB="0" distL="0" distR="0" wp14:anchorId="7238F2BD" wp14:editId="44E77138">
-            <wp:extent cx="6591300" cy="3133725"/>
-            <wp:effectExtent l="0" t="0" r="0" b="9525"/>
-            <wp:docPr id="5" name="Immagine 5"/>
+          <wp:inline distT="0" distB="0" distL="0" distR="0" wp14:anchorId="390F44D9" wp14:editId="1BFB01CB">
+            <wp:extent cx="6645910" cy="3168650"/>
+            <wp:effectExtent l="0" t="0" r="2540" b="0"/>
+            <wp:docPr id="6" name="Immagine 6"/>
             <wp:cNvGraphicFramePr>
               <a:graphicFrameLocks xmlns:a="http://schemas.openxmlformats.org/drawingml/2006/main" noChangeAspect="1"/>
             </wp:cNvGraphicFramePr>
@@ -175,10 +168,10 @@
               <a:graphicData uri="http://schemas.openxmlformats.org/drawingml/2006/picture">
                 <pic:pic xmlns:pic="http://schemas.openxmlformats.org/drawingml/2006/picture">
                   <pic:nvPicPr>
-                    <pic:cNvPr id="5" name="Immagine 5"/>
+                    <pic:cNvPr id="6" name="Cattura.PNG"/>
                     <pic:cNvPicPr/>
                   </pic:nvPicPr>
-                  <pic:blipFill rotWithShape="1">
+                  <pic:blipFill>
                     <a:blip r:embed="rId6" cstate="print">
                       <a:extLst>
                         <a:ext uri="{28A0092B-C50C-407E-A947-70E740481C1C}">
@@ -186,25 +179,18 @@
                         </a:ext>
                       </a:extLst>
                     </a:blip>
-                    <a:srcRect t="10191" r="821" b="5980"/>
-                    <a:stretch/>
+                    <a:stretch>
+                      <a:fillRect/>
+                    </a:stretch>
                   </pic:blipFill>
-                  <pic:spPr bwMode="auto">
+                  <pic:spPr>
                     <a:xfrm>
                       <a:off x="0" y="0"/>
-                      <a:ext cx="6591300" cy="3133725"/>
+                      <a:ext cx="6645910" cy="3168650"/>
                     </a:xfrm>
                     <a:prstGeom prst="rect">
                       <a:avLst/>
                     </a:prstGeom>
-                    <a:ln>
-                      <a:noFill/>
-                    </a:ln>
-                    <a:extLst>
-                      <a:ext uri="{53640926-AAD7-44D8-BBD7-CCE9431645EC}">
-                        <a14:shadowObscured xmlns:a14="http://schemas.microsoft.com/office/drawing/2010/main"/>
-                      </a:ext>
-                    </a:extLst>
                   </pic:spPr>
                 </pic:pic>
               </a:graphicData>
@@ -332,7 +318,79 @@
             <w14:round/>
           </w14:textOutline>
         </w:rPr>
-        <w:t xml:space="preserve"> bottoni, il primo per spiegare all’utente chi siamo</w:t>
+        <w:t xml:space="preserve"> bottoni,</w:t>
+      </w:r>
+      <w:r>
+        <w:rPr>
+          <w:rFonts w:cstheme="minorHAnsi"/>
+          <w:sz w:val="32"/>
+          <w:szCs w:val="32"/>
+          <w14:shadow w14:blurRad="38100" w14:dist="25400" w14:dir="5400000" w14:sx="100000" w14:sy="100000" w14:kx="0" w14:ky="0" w14:algn="ctr">
+            <w14:srgbClr w14:val="6E747A">
+              <w14:alpha w14:val="57000"/>
+            </w14:srgbClr>
+          </w14:shadow>
+          <w14:textOutline w14:w="0" w14:cap="flat" w14:cmpd="sng" w14:algn="ctr">
+            <w14:noFill/>
+            <w14:prstDash w14:val="solid"/>
+            <w14:round/>
+          </w14:textOutline>
+        </w:rPr>
+        <w:t xml:space="preserve"> il primo per andare alla homepage,</w:t>
+      </w:r>
+      <w:r>
+        <w:rPr>
+          <w:rFonts w:cstheme="minorHAnsi"/>
+          <w:sz w:val="32"/>
+          <w:szCs w:val="32"/>
+          <w14:shadow w14:blurRad="38100" w14:dist="25400" w14:dir="5400000" w14:sx="100000" w14:sy="100000" w14:kx="0" w14:ky="0" w14:algn="ctr">
+            <w14:srgbClr w14:val="6E747A">
+              <w14:alpha w14:val="57000"/>
+            </w14:srgbClr>
+          </w14:shadow>
+          <w14:textOutline w14:w="0" w14:cap="flat" w14:cmpd="sng" w14:algn="ctr">
+            <w14:noFill/>
+            <w14:prstDash w14:val="solid"/>
+            <w14:round/>
+          </w14:textOutline>
+        </w:rPr>
+        <w:t xml:space="preserve"> il </w:t>
+      </w:r>
+      <w:r>
+        <w:rPr>
+          <w:rFonts w:cstheme="minorHAnsi"/>
+          <w:sz w:val="32"/>
+          <w:szCs w:val="32"/>
+          <w14:shadow w14:blurRad="38100" w14:dist="25400" w14:dir="5400000" w14:sx="100000" w14:sy="100000" w14:kx="0" w14:ky="0" w14:algn="ctr">
+            <w14:srgbClr w14:val="6E747A">
+              <w14:alpha w14:val="57000"/>
+            </w14:srgbClr>
+          </w14:shadow>
+          <w14:textOutline w14:w="0" w14:cap="flat" w14:cmpd="sng" w14:algn="ctr">
+            <w14:noFill/>
+            <w14:prstDash w14:val="solid"/>
+            <w14:round/>
+          </w14:textOutline>
+        </w:rPr>
+        <w:t>secondo</w:t>
+      </w:r>
+      <w:r>
+        <w:rPr>
+          <w:rFonts w:cstheme="minorHAnsi"/>
+          <w:sz w:val="32"/>
+          <w:szCs w:val="32"/>
+          <w14:shadow w14:blurRad="38100" w14:dist="25400" w14:dir="5400000" w14:sx="100000" w14:sy="100000" w14:kx="0" w14:ky="0" w14:algn="ctr">
+            <w14:srgbClr w14:val="6E747A">
+              <w14:alpha w14:val="57000"/>
+            </w14:srgbClr>
+          </w14:shadow>
+          <w14:textOutline w14:w="0" w14:cap="flat" w14:cmpd="sng" w14:algn="ctr">
+            <w14:noFill/>
+            <w14:prstDash w14:val="solid"/>
+            <w14:round/>
+          </w14:textOutline>
+        </w:rPr>
+        <w:t xml:space="preserve"> per spiegare all’utente chi siamo</w:t>
       </w:r>
       <w:r>
         <w:rPr>
@@ -370,6 +428,42 @@
         </w:rPr>
         <w:t xml:space="preserve"> </w:t>
       </w:r>
+      <w:r>
+        <w:rPr>
+          <w:rFonts w:cstheme="minorHAnsi"/>
+          <w:sz w:val="32"/>
+          <w:szCs w:val="32"/>
+          <w14:shadow w14:blurRad="38100" w14:dist="25400" w14:dir="5400000" w14:sx="100000" w14:sy="100000" w14:kx="0" w14:ky="0" w14:algn="ctr">
+            <w14:srgbClr w14:val="6E747A">
+              <w14:alpha w14:val="57000"/>
+            </w14:srgbClr>
+          </w14:shadow>
+          <w14:textOutline w14:w="0" w14:cap="flat" w14:cmpd="sng" w14:algn="ctr">
+            <w14:noFill/>
+            <w14:prstDash w14:val="solid"/>
+            <w14:round/>
+          </w14:textOutline>
+        </w:rPr>
+        <w:t>terzo</w:t>
+      </w:r>
+      <w:r>
+        <w:rPr>
+          <w:rFonts w:cstheme="minorHAnsi"/>
+          <w:sz w:val="32"/>
+          <w:szCs w:val="32"/>
+          <w14:shadow w14:blurRad="38100" w14:dist="25400" w14:dir="5400000" w14:sx="100000" w14:sy="100000" w14:kx="0" w14:ky="0" w14:algn="ctr">
+            <w14:srgbClr w14:val="6E747A">
+              <w14:alpha w14:val="57000"/>
+            </w14:srgbClr>
+          </w14:shadow>
+          <w14:textOutline w14:w="0" w14:cap="flat" w14:cmpd="sng" w14:algn="ctr">
+            <w14:noFill/>
+            <w14:prstDash w14:val="solid"/>
+            <w14:round/>
+          </w14:textOutline>
+        </w:rPr>
+        <w:t xml:space="preserve"> per effettuare il </w:t>
+      </w:r>
       <w:proofErr w:type="spellStart"/>
       <w:r>
         <w:rPr>
@@ -387,7 +481,7 @@
             <w14:round/>
           </w14:textOutline>
         </w:rPr>
-        <w:t>seconda</w:t>
+        <w:t>logout</w:t>
       </w:r>
       <w:proofErr w:type="spellEnd"/>
       <w:r>
@@ -406,9 +500,11 @@
             <w14:round/>
           </w14:textOutline>
         </w:rPr>
-        <w:t xml:space="preserve"> per effettuare il login oppure la registrazione.</w:t>
+        <w:t>.</w:t>
       </w:r>
-      <w:r>
+    </w:p>
+    <w:p>
+      <w:pPr>
         <w:rPr>
           <w:rFonts w:cstheme="minorHAnsi"/>
           <w:sz w:val="36"/>
@@ -424,26 +520,6 @@
             <w14:round/>
           </w14:textOutline>
         </w:rPr>
-        <w:t xml:space="preserve"> </w:t>
-      </w:r>
-    </w:p>
-    <w:p>
-      <w:pPr>
-        <w:rPr>
-          <w:rFonts w:cstheme="minorHAnsi"/>
-          <w:sz w:val="36"/>
-          <w:szCs w:val="36"/>
-          <w14:shadow w14:blurRad="38100" w14:dist="25400" w14:dir="5400000" w14:sx="100000" w14:sy="100000" w14:kx="0" w14:ky="0" w14:algn="ctr">
-            <w14:srgbClr w14:val="6E747A">
-              <w14:alpha w14:val="57000"/>
-            </w14:srgbClr>
-          </w14:shadow>
-          <w14:textOutline w14:w="0" w14:cap="flat" w14:cmpd="sng" w14:algn="ctr">
-            <w14:noFill/>
-            <w14:prstDash w14:val="solid"/>
-            <w14:round/>
-          </w14:textOutline>
-        </w:rPr>
       </w:pPr>
       <w:r>
         <w:rPr>
@@ -453,10 +529,10 @@
           <w:szCs w:val="36"/>
         </w:rPr>
         <w:drawing>
-          <wp:inline distT="0" distB="0" distL="0" distR="0" wp14:anchorId="6417DFD4" wp14:editId="0604455D">
-            <wp:extent cx="6553200" cy="3095625"/>
-            <wp:effectExtent l="0" t="0" r="0" b="9525"/>
-            <wp:docPr id="7" name="Immagine 7"/>
+          <wp:inline distT="0" distB="0" distL="0" distR="0" wp14:anchorId="2E9DC898" wp14:editId="1C53CF9B">
+            <wp:extent cx="6645910" cy="3180715"/>
+            <wp:effectExtent l="0" t="0" r="2540" b="635"/>
+            <wp:docPr id="8" name="Immagine 8"/>
             <wp:cNvGraphicFramePr>
               <a:graphicFrameLocks xmlns:a="http://schemas.openxmlformats.org/drawingml/2006/main" noChangeAspect="1"/>
             </wp:cNvGraphicFramePr>
@@ -464,10 +540,10 @@
               <a:graphicData uri="http://schemas.openxmlformats.org/drawingml/2006/picture">
                 <pic:pic xmlns:pic="http://schemas.openxmlformats.org/drawingml/2006/picture">
                   <pic:nvPicPr>
-                    <pic:cNvPr id="7" name="Immagine 7"/>
+                    <pic:cNvPr id="8" name="Cattura.PNG"/>
                     <pic:cNvPicPr/>
                   </pic:nvPicPr>
-                  <pic:blipFill rotWithShape="1">
+                  <pic:blipFill>
                     <a:blip r:embed="rId7" cstate="print">
                       <a:extLst>
                         <a:ext uri="{28A0092B-C50C-407E-A947-70E740481C1C}">
@@ -475,25 +551,18 @@
                         </a:ext>
                       </a:extLst>
                     </a:blip>
-                    <a:srcRect t="10447" r="1395" b="6744"/>
-                    <a:stretch/>
+                    <a:stretch>
+                      <a:fillRect/>
+                    </a:stretch>
                   </pic:blipFill>
-                  <pic:spPr bwMode="auto">
+                  <pic:spPr>
                     <a:xfrm>
                       <a:off x="0" y="0"/>
-                      <a:ext cx="6553200" cy="3095625"/>
+                      <a:ext cx="6645910" cy="3180715"/>
                     </a:xfrm>
                     <a:prstGeom prst="rect">
                       <a:avLst/>
                     </a:prstGeom>
-                    <a:ln>
-                      <a:noFill/>
-                    </a:ln>
-                    <a:extLst>
-                      <a:ext uri="{53640926-AAD7-44D8-BBD7-CCE9431645EC}">
-                        <a14:shadowObscured xmlns:a14="http://schemas.microsoft.com/office/drawing/2010/main"/>
-                      </a:ext>
-                    </a:extLst>
                   </pic:spPr>
                 </pic:pic>
               </a:graphicData>
@@ -852,25 +921,7 @@
             <w14:round/>
           </w14:textOutline>
         </w:rPr>
-        <w:t xml:space="preserve">In questa pagina viene visualizzato </w:t>
-      </w:r>
-      <w:r>
-        <w:rPr>
-          <w:rFonts w:cstheme="minorHAnsi"/>
-          <w:sz w:val="32"/>
-          <w:szCs w:val="32"/>
-          <w14:shadow w14:blurRad="38100" w14:dist="25400" w14:dir="5400000" w14:sx="100000" w14:sy="100000" w14:kx="0" w14:ky="0" w14:algn="ctr">
-            <w14:srgbClr w14:val="6E747A">
-              <w14:alpha w14:val="57000"/>
-            </w14:srgbClr>
-          </w14:shadow>
-          <w14:textOutline w14:w="0" w14:cap="flat" w14:cmpd="sng" w14:algn="ctr">
-            <w14:noFill/>
-            <w14:prstDash w14:val="solid"/>
-            <w14:round/>
-          </w14:textOutline>
-        </w:rPr>
-        <w:t>le informazioni e il motivo della creazione del sito</w:t>
+        <w:t>In questa pagina viene visualizzato le informazioni e il motivo della creazione del sito</w:t>
       </w:r>
     </w:p>
     <w:p>
@@ -959,8 +1010,6 @@
           </w14:textOutline>
         </w:rPr>
       </w:pPr>
-      <w:bookmarkStart w:id="0" w:name="_GoBack"/>
-      <w:bookmarkEnd w:id="0"/>
     </w:p>
     <w:p/>
     <w:tbl>
@@ -1496,7 +1545,6 @@
       </w:tr>
     </w:tbl>
     <w:p/>
-    <w:p/>
     <w:tbl>
       <w:tblPr>
         <w:tblStyle w:val="TableGrid"/>
@@ -1554,6 +1602,7 @@
                 <w:sz w:val="28"/>
                 <w:lang w:eastAsia="it-IT"/>
               </w:rPr>
+              <w:lastRenderedPageBreak/>
               <w:t xml:space="preserve">Caso d’Uso: </w:t>
             </w:r>
             <w:r>
@@ -1961,7 +2010,7 @@
       </w:tr>
       <w:tr>
         <w:trPr>
-          <w:trHeight w:val="1070"/>
+          <w:trHeight w:val="265"/>
         </w:trPr>
         <w:tc>
           <w:tcPr>
@@ -2023,1192 +2072,6 @@
                 <w:lang w:eastAsia="it-IT"/>
               </w:rPr>
               <w:t>La categoria è stata visualizzata con successo</w:t>
-            </w:r>
-          </w:p>
-        </w:tc>
-      </w:tr>
-    </w:tbl>
-    <w:p/>
-    <w:p/>
-    <w:p/>
-    <w:p/>
-    <w:p/>
-    <w:p/>
-    <w:p/>
-    <w:p/>
-    <w:p/>
-    <w:p/>
-    <w:p/>
-    <w:p/>
-    <w:p/>
-    <w:p/>
-    <w:p/>
-    <w:tbl>
-      <w:tblPr>
-        <w:tblStyle w:val="TableGrid"/>
-        <w:tblW w:w="9600" w:type="dxa"/>
-        <w:tblInd w:w="-114" w:type="dxa"/>
-        <w:tblCellMar>
-          <w:left w:w="114" w:type="dxa"/>
-          <w:right w:w="115" w:type="dxa"/>
-        </w:tblCellMar>
-        <w:tblLook w:val="04A0" w:firstRow="1" w:lastRow="0" w:firstColumn="1" w:lastColumn="0" w:noHBand="0" w:noVBand="1"/>
-      </w:tblPr>
-      <w:tblGrid>
-        <w:gridCol w:w="9600"/>
-      </w:tblGrid>
-      <w:tr>
-        <w:trPr>
-          <w:trHeight w:val="710"/>
-        </w:trPr>
-        <w:tc>
-          <w:tcPr>
-            <w:tcW w:w="9600" w:type="dxa"/>
-            <w:tcBorders>
-              <w:top w:val="single" w:sz="18" w:space="0" w:color="000000"/>
-              <w:left w:val="single" w:sz="18" w:space="0" w:color="000000"/>
-              <w:bottom w:val="single" w:sz="8" w:space="0" w:color="000000"/>
-              <w:right w:val="single" w:sz="18" w:space="0" w:color="000000"/>
-            </w:tcBorders>
-            <w:vAlign w:val="center"/>
-            <w:hideMark/>
-          </w:tcPr>
-          <w:p>
-            <w:pPr>
-              <w:spacing w:line="240" w:lineRule="auto"/>
-              <w:jc w:val="center"/>
-              <w:rPr>
-                <w:rFonts w:cstheme="minorHAnsi"/>
-                <w:color w:val="00B0F0"/>
-                <w:sz w:val="32"/>
-                <w:szCs w:val="32"/>
-                <w:lang w:eastAsia="it-IT"/>
-                <w14:shadow w14:blurRad="38100" w14:dist="25400" w14:dir="5400000" w14:sx="100000" w14:sy="100000" w14:kx="0" w14:ky="0" w14:algn="ctr">
-                  <w14:srgbClr w14:val="6E747A">
-                    <w14:alpha w14:val="57000"/>
-                  </w14:srgbClr>
-                </w14:shadow>
-                <w14:textOutline w14:w="0" w14:cap="flat" w14:cmpd="sng" w14:algn="ctr">
-                  <w14:noFill/>
-                  <w14:prstDash w14:val="solid"/>
-                  <w14:round/>
-                </w14:textOutline>
-              </w:rPr>
-            </w:pPr>
-            <w:r>
-              <w:rPr>
-                <w:rFonts w:eastAsia="Times New Roman" w:cstheme="minorHAnsi"/>
-                <w:b/>
-                <w:sz w:val="28"/>
-                <w:lang w:eastAsia="it-IT"/>
-              </w:rPr>
-              <w:lastRenderedPageBreak/>
-              <w:t xml:space="preserve">Caso d’Uso: </w:t>
-            </w:r>
-            <w:r>
-              <w:rPr>
-                <w:rFonts w:cstheme="minorHAnsi"/>
-                <w:color w:val="00B0F0"/>
-                <w:sz w:val="32"/>
-                <w:szCs w:val="32"/>
-                <w:lang w:eastAsia="it-IT"/>
-                <w14:shadow w14:blurRad="38100" w14:dist="25400" w14:dir="5400000" w14:sx="100000" w14:sy="100000" w14:kx="0" w14:ky="0" w14:algn="ctr">
-                  <w14:srgbClr w14:val="6E747A">
-                    <w14:alpha w14:val="57000"/>
-                  </w14:srgbClr>
-                </w14:shadow>
-                <w14:textOutline w14:w="0" w14:cap="flat" w14:cmpd="sng" w14:algn="ctr">
-                  <w14:noFill/>
-                  <w14:prstDash w14:val="solid"/>
-                  <w14:round/>
-                </w14:textOutline>
-              </w:rPr>
-              <w:t>Chi Siamo</w:t>
-            </w:r>
-          </w:p>
-          <w:p>
-            <w:pPr>
-              <w:spacing w:line="240" w:lineRule="auto"/>
-              <w:jc w:val="center"/>
-              <w:rPr>
-                <w:rFonts w:cstheme="minorHAnsi"/>
-                <w:lang w:eastAsia="it-IT"/>
-                <w14:shadow w14:blurRad="38100" w14:dist="25400" w14:dir="5400000" w14:sx="100000" w14:sy="100000" w14:kx="0" w14:ky="0" w14:algn="ctr">
-                  <w14:srgbClr w14:val="6E747A">
-                    <w14:alpha w14:val="57000"/>
-                  </w14:srgbClr>
-                </w14:shadow>
-                <w14:textOutline w14:w="0" w14:cap="flat" w14:cmpd="sng" w14:algn="ctr">
-                  <w14:noFill/>
-                  <w14:prstDash w14:val="solid"/>
-                  <w14:round/>
-                </w14:textOutline>
-              </w:rPr>
-            </w:pPr>
-          </w:p>
-        </w:tc>
-      </w:tr>
-      <w:tr>
-        <w:trPr>
-          <w:trHeight w:val="540"/>
-        </w:trPr>
-        <w:tc>
-          <w:tcPr>
-            <w:tcW w:w="9600" w:type="dxa"/>
-            <w:tcBorders>
-              <w:top w:val="single" w:sz="8" w:space="0" w:color="000000"/>
-              <w:left w:val="single" w:sz="18" w:space="0" w:color="000000"/>
-              <w:bottom w:val="single" w:sz="8" w:space="0" w:color="000000"/>
-              <w:right w:val="single" w:sz="18" w:space="0" w:color="000000"/>
-            </w:tcBorders>
-            <w:vAlign w:val="center"/>
-            <w:hideMark/>
-          </w:tcPr>
-          <w:p>
-            <w:pPr>
-              <w:rPr>
-                <w:rFonts w:cstheme="minorHAnsi"/>
-                <w:bCs/>
-                <w:lang w:eastAsia="it-IT"/>
-              </w:rPr>
-            </w:pPr>
-            <w:r>
-              <w:rPr>
-                <w:rFonts w:eastAsia="Calibri" w:cstheme="minorHAnsi"/>
-                <w:bCs/>
-                <w:lang w:eastAsia="it-IT"/>
-              </w:rPr>
-              <w:t>ID</w:t>
-            </w:r>
-            <w:r>
-              <w:rPr>
-                <w:rFonts w:cstheme="minorHAnsi"/>
-                <w:bCs/>
-                <w:lang w:eastAsia="it-IT"/>
-              </w:rPr>
-              <w:t xml:space="preserve">: </w:t>
-            </w:r>
-            <w:proofErr w:type="spellStart"/>
-            <w:r>
-              <w:rPr>
-                <w:rFonts w:cstheme="minorHAnsi"/>
-                <w:bCs/>
-                <w:lang w:eastAsia="it-IT"/>
-              </w:rPr>
-              <w:t>idChiSiamo</w:t>
-            </w:r>
-            <w:proofErr w:type="spellEnd"/>
-          </w:p>
-        </w:tc>
-      </w:tr>
-      <w:tr>
-        <w:trPr>
-          <w:trHeight w:val="1060"/>
-        </w:trPr>
-        <w:tc>
-          <w:tcPr>
-            <w:tcW w:w="9600" w:type="dxa"/>
-            <w:tcBorders>
-              <w:top w:val="single" w:sz="8" w:space="0" w:color="000000"/>
-              <w:left w:val="single" w:sz="18" w:space="0" w:color="000000"/>
-              <w:bottom w:val="single" w:sz="8" w:space="0" w:color="000000"/>
-              <w:right w:val="single" w:sz="18" w:space="0" w:color="000000"/>
-            </w:tcBorders>
-            <w:vAlign w:val="center"/>
-            <w:hideMark/>
-          </w:tcPr>
-          <w:p>
-            <w:pPr>
-              <w:spacing w:after="233"/>
-              <w:rPr>
-                <w:rFonts w:cstheme="minorHAnsi"/>
-                <w:bCs/>
-                <w:lang w:eastAsia="it-IT"/>
-              </w:rPr>
-            </w:pPr>
-            <w:r>
-              <w:rPr>
-                <w:rFonts w:eastAsia="Calibri" w:cstheme="minorHAnsi"/>
-                <w:bCs/>
-                <w:lang w:eastAsia="it-IT"/>
-              </w:rPr>
-              <w:t>Attori:</w:t>
-            </w:r>
-          </w:p>
-          <w:p>
-            <w:pPr>
-              <w:rPr>
-                <w:rFonts w:cstheme="minorHAnsi"/>
-                <w:bCs/>
-                <w:lang w:eastAsia="it-IT"/>
-              </w:rPr>
-            </w:pPr>
-            <w:r>
-              <w:rPr>
-                <w:rFonts w:cstheme="minorHAnsi"/>
-                <w:bCs/>
-                <w:lang w:eastAsia="it-IT"/>
-              </w:rPr>
-              <w:t>Utente</w:t>
-            </w:r>
-          </w:p>
-        </w:tc>
-      </w:tr>
-      <w:tr>
-        <w:trPr>
-          <w:trHeight w:val="940"/>
-        </w:trPr>
-        <w:tc>
-          <w:tcPr>
-            <w:tcW w:w="9600" w:type="dxa"/>
-            <w:tcBorders>
-              <w:top w:val="single" w:sz="8" w:space="0" w:color="000000"/>
-              <w:left w:val="single" w:sz="18" w:space="0" w:color="000000"/>
-              <w:bottom w:val="single" w:sz="8" w:space="0" w:color="000000"/>
-              <w:right w:val="single" w:sz="18" w:space="0" w:color="000000"/>
-            </w:tcBorders>
-            <w:vAlign w:val="center"/>
-            <w:hideMark/>
-          </w:tcPr>
-          <w:p>
-            <w:pPr>
-              <w:spacing w:after="128"/>
-              <w:rPr>
-                <w:rFonts w:cstheme="minorHAnsi"/>
-                <w:bCs/>
-                <w:lang w:eastAsia="it-IT"/>
-              </w:rPr>
-            </w:pPr>
-            <w:r>
-              <w:rPr>
-                <w:rFonts w:eastAsia="Calibri" w:cstheme="minorHAnsi"/>
-                <w:bCs/>
-                <w:lang w:eastAsia="it-IT"/>
-              </w:rPr>
-              <w:t>Precondizioni:</w:t>
-            </w:r>
-          </w:p>
-          <w:p>
-            <w:pPr>
-              <w:ind w:left="360"/>
-              <w:rPr>
-                <w:rFonts w:cstheme="minorHAnsi"/>
-                <w:bCs/>
-                <w:lang w:eastAsia="it-IT"/>
-              </w:rPr>
-            </w:pPr>
-            <w:r>
-              <w:rPr>
-                <w:rFonts w:eastAsia="Arial" w:cstheme="minorHAnsi"/>
-                <w:bCs/>
-                <w:lang w:eastAsia="it-IT"/>
-              </w:rPr>
-              <w:t xml:space="preserve">● </w:t>
-            </w:r>
-            <w:r>
-              <w:rPr>
-                <w:rFonts w:cstheme="minorHAnsi"/>
-                <w:bCs/>
-                <w:lang w:eastAsia="it-IT"/>
-              </w:rPr>
-              <w:t>La pagina web è stata aperta</w:t>
-            </w:r>
-          </w:p>
-        </w:tc>
-      </w:tr>
-      <w:tr>
-        <w:trPr>
-          <w:trHeight w:val="1880"/>
-        </w:trPr>
-        <w:tc>
-          <w:tcPr>
-            <w:tcW w:w="9600" w:type="dxa"/>
-            <w:tcBorders>
-              <w:top w:val="single" w:sz="8" w:space="0" w:color="000000"/>
-              <w:left w:val="single" w:sz="18" w:space="0" w:color="000000"/>
-              <w:bottom w:val="single" w:sz="8" w:space="0" w:color="000000"/>
-              <w:right w:val="single" w:sz="18" w:space="0" w:color="000000"/>
-            </w:tcBorders>
-            <w:vAlign w:val="center"/>
-            <w:hideMark/>
-          </w:tcPr>
-          <w:p>
-            <w:pPr>
-              <w:spacing w:after="247"/>
-              <w:rPr>
-                <w:rFonts w:cstheme="minorHAnsi"/>
-                <w:bCs/>
-                <w:lang w:eastAsia="it-IT"/>
-              </w:rPr>
-            </w:pPr>
-            <w:r>
-              <w:rPr>
-                <w:rFonts w:eastAsia="Calibri" w:cstheme="minorHAnsi"/>
-                <w:bCs/>
-                <w:lang w:eastAsia="it-IT"/>
-              </w:rPr>
-              <w:t>Sequenza eventi:</w:t>
-            </w:r>
-          </w:p>
-          <w:p>
-            <w:pPr>
-              <w:numPr>
-                <w:ilvl w:val="0"/>
-                <w:numId w:val="3"/>
-              </w:numPr>
-              <w:spacing w:after="127"/>
-              <w:ind w:hanging="360"/>
-              <w:rPr>
-                <w:rFonts w:cstheme="minorHAnsi"/>
-                <w:lang w:eastAsia="it-IT"/>
-              </w:rPr>
-            </w:pPr>
-            <w:r>
-              <w:rPr>
-                <w:rFonts w:cstheme="minorHAnsi"/>
-                <w:lang w:eastAsia="it-IT"/>
-              </w:rPr>
-              <w:t>Il caso d'uso inizia quando l’utente desidera sapere chi siamo</w:t>
-            </w:r>
-          </w:p>
-          <w:p>
-            <w:pPr>
-              <w:numPr>
-                <w:ilvl w:val="0"/>
-                <w:numId w:val="3"/>
-              </w:numPr>
-              <w:spacing w:after="127"/>
-              <w:ind w:hanging="360"/>
-              <w:rPr>
-                <w:rFonts w:cstheme="minorHAnsi"/>
-                <w:lang w:eastAsia="it-IT"/>
-              </w:rPr>
-            </w:pPr>
-            <w:r>
-              <w:rPr>
-                <w:rFonts w:cstheme="minorHAnsi"/>
-                <w:lang w:eastAsia="it-IT"/>
-              </w:rPr>
-              <w:t>Il sistema mostra una serie di dati contenenti informazioni sul progetto</w:t>
-            </w:r>
-          </w:p>
-          <w:p>
-            <w:pPr>
-              <w:numPr>
-                <w:ilvl w:val="0"/>
-                <w:numId w:val="3"/>
-              </w:numPr>
-              <w:ind w:hanging="360"/>
-              <w:rPr>
-                <w:rFonts w:cstheme="minorHAnsi"/>
-                <w:bCs/>
-                <w:lang w:eastAsia="it-IT"/>
-              </w:rPr>
-            </w:pPr>
-            <w:r>
-              <w:rPr>
-                <w:rFonts w:cstheme="minorHAnsi"/>
-                <w:bCs/>
-                <w:lang w:eastAsia="it-IT"/>
-              </w:rPr>
-              <w:t>Il sistema invia una risposta affermativa o negativa</w:t>
-            </w:r>
-          </w:p>
-        </w:tc>
-      </w:tr>
-      <w:tr>
-        <w:trPr>
-          <w:trHeight w:val="1060"/>
-        </w:trPr>
-        <w:tc>
-          <w:tcPr>
-            <w:tcW w:w="9600" w:type="dxa"/>
-            <w:tcBorders>
-              <w:top w:val="single" w:sz="8" w:space="0" w:color="000000"/>
-              <w:left w:val="single" w:sz="18" w:space="0" w:color="000000"/>
-              <w:bottom w:val="single" w:sz="8" w:space="0" w:color="000000"/>
-              <w:right w:val="single" w:sz="18" w:space="0" w:color="000000"/>
-            </w:tcBorders>
-            <w:vAlign w:val="center"/>
-            <w:hideMark/>
-          </w:tcPr>
-          <w:p>
-            <w:pPr>
-              <w:spacing w:after="247"/>
-              <w:rPr>
-                <w:rFonts w:cstheme="minorHAnsi"/>
-                <w:bCs/>
-                <w:lang w:eastAsia="it-IT"/>
-              </w:rPr>
-            </w:pPr>
-            <w:r>
-              <w:rPr>
-                <w:rFonts w:eastAsia="Calibri" w:cstheme="minorHAnsi"/>
-                <w:bCs/>
-                <w:lang w:eastAsia="it-IT"/>
-              </w:rPr>
-              <w:t>Sequenze alternative:</w:t>
-            </w:r>
-          </w:p>
-          <w:p>
-            <w:pPr>
-              <w:tabs>
-                <w:tab w:val="center" w:pos="445"/>
-                <w:tab w:val="center" w:pos="3721"/>
-              </w:tabs>
-              <w:rPr>
-                <w:rFonts w:cstheme="minorHAnsi"/>
-                <w:bCs/>
-                <w:lang w:eastAsia="it-IT"/>
-              </w:rPr>
-            </w:pPr>
-            <w:r>
-              <w:rPr>
-                <w:rFonts w:eastAsia="Calibri" w:cstheme="minorHAnsi"/>
-                <w:bCs/>
-                <w:lang w:eastAsia="it-IT"/>
-              </w:rPr>
-              <w:tab/>
-              <w:t>1.</w:t>
-            </w:r>
-            <w:r>
-              <w:rPr>
-                <w:rFonts w:eastAsia="Calibri" w:cstheme="minorHAnsi"/>
-                <w:bCs/>
-                <w:lang w:eastAsia="it-IT"/>
-              </w:rPr>
-              <w:tab/>
-            </w:r>
-            <w:r>
-              <w:rPr>
-                <w:rFonts w:cstheme="minorHAnsi"/>
-                <w:bCs/>
-                <w:lang w:eastAsia="it-IT"/>
-              </w:rPr>
-              <w:t>L’</w:t>
-            </w:r>
-            <w:r>
-              <w:rPr>
-                <w:rFonts w:cstheme="minorHAnsi"/>
-                <w:bCs/>
-                <w:lang w:eastAsia="it-IT"/>
-              </w:rPr>
-              <w:t>utente</w:t>
-            </w:r>
-            <w:r>
-              <w:rPr>
-                <w:rFonts w:cstheme="minorHAnsi"/>
-                <w:b/>
-                <w:lang w:eastAsia="it-IT"/>
-              </w:rPr>
-              <w:t xml:space="preserve"> </w:t>
-            </w:r>
-            <w:r>
-              <w:rPr>
-                <w:rFonts w:cstheme="minorHAnsi"/>
-                <w:lang w:eastAsia="it-IT"/>
-              </w:rPr>
-              <w:t>può abbandonare la funzionalità in qualsiasi momento</w:t>
-            </w:r>
-          </w:p>
-        </w:tc>
-      </w:tr>
-      <w:tr>
-        <w:trPr>
-          <w:trHeight w:val="1070"/>
-        </w:trPr>
-        <w:tc>
-          <w:tcPr>
-            <w:tcW w:w="9600" w:type="dxa"/>
-            <w:tcBorders>
-              <w:top w:val="single" w:sz="8" w:space="0" w:color="000000"/>
-              <w:left w:val="single" w:sz="18" w:space="0" w:color="000000"/>
-              <w:bottom w:val="single" w:sz="18" w:space="0" w:color="000000"/>
-              <w:right w:val="single" w:sz="18" w:space="0" w:color="000000"/>
-            </w:tcBorders>
-            <w:vAlign w:val="center"/>
-            <w:hideMark/>
-          </w:tcPr>
-          <w:p>
-            <w:pPr>
-              <w:spacing w:after="247"/>
-              <w:rPr>
-                <w:rFonts w:cstheme="minorHAnsi"/>
-                <w:bCs/>
-                <w:lang w:eastAsia="it-IT"/>
-              </w:rPr>
-            </w:pPr>
-            <w:proofErr w:type="spellStart"/>
-            <w:r>
-              <w:rPr>
-                <w:rFonts w:eastAsia="Calibri" w:cstheme="minorHAnsi"/>
-                <w:bCs/>
-                <w:lang w:eastAsia="it-IT"/>
-              </w:rPr>
-              <w:t>Postcondizioni</w:t>
-            </w:r>
-            <w:proofErr w:type="spellEnd"/>
-            <w:r>
-              <w:rPr>
-                <w:rFonts w:eastAsia="Calibri" w:cstheme="minorHAnsi"/>
-                <w:bCs/>
-                <w:lang w:eastAsia="it-IT"/>
-              </w:rPr>
-              <w:t>:</w:t>
-            </w:r>
-          </w:p>
-          <w:p>
-            <w:pPr>
-              <w:ind w:left="360"/>
-              <w:rPr>
-                <w:rFonts w:cstheme="minorHAnsi"/>
-                <w:bCs/>
-                <w:lang w:eastAsia="it-IT"/>
-              </w:rPr>
-            </w:pPr>
-            <w:r>
-              <w:rPr>
-                <w:rFonts w:eastAsia="Arial" w:cstheme="minorHAnsi"/>
-                <w:bCs/>
-                <w:lang w:eastAsia="it-IT"/>
-              </w:rPr>
-              <w:t xml:space="preserve">● </w:t>
-            </w:r>
-            <w:r>
-              <w:rPr>
-                <w:rFonts w:cstheme="minorHAnsi"/>
-                <w:lang w:eastAsia="it-IT"/>
-              </w:rPr>
-              <w:t>Le informazioni sono state visualizzata con successo</w:t>
-            </w:r>
-          </w:p>
-        </w:tc>
-      </w:tr>
-    </w:tbl>
-    <w:p/>
-    <w:p/>
-    <w:p/>
-    <w:p/>
-    <w:p/>
-    <w:p/>
-    <w:p/>
-    <w:p/>
-    <w:p/>
-    <w:p/>
-    <w:p/>
-    <w:p/>
-    <w:p/>
-    <w:p/>
-    <w:p/>
-    <w:p/>
-    <w:p/>
-    <w:tbl>
-      <w:tblPr>
-        <w:tblStyle w:val="TableGrid"/>
-        <w:tblW w:w="9600" w:type="dxa"/>
-        <w:tblInd w:w="-114" w:type="dxa"/>
-        <w:tblCellMar>
-          <w:left w:w="114" w:type="dxa"/>
-          <w:right w:w="115" w:type="dxa"/>
-        </w:tblCellMar>
-        <w:tblLook w:val="04A0" w:firstRow="1" w:lastRow="0" w:firstColumn="1" w:lastColumn="0" w:noHBand="0" w:noVBand="1"/>
-      </w:tblPr>
-      <w:tblGrid>
-        <w:gridCol w:w="9600"/>
-      </w:tblGrid>
-      <w:tr>
-        <w:trPr>
-          <w:trHeight w:val="710"/>
-        </w:trPr>
-        <w:tc>
-          <w:tcPr>
-            <w:tcW w:w="9600" w:type="dxa"/>
-            <w:tcBorders>
-              <w:top w:val="single" w:sz="18" w:space="0" w:color="000000"/>
-              <w:left w:val="single" w:sz="18" w:space="0" w:color="000000"/>
-              <w:bottom w:val="single" w:sz="8" w:space="0" w:color="000000"/>
-              <w:right w:val="single" w:sz="18" w:space="0" w:color="000000"/>
-            </w:tcBorders>
-            <w:vAlign w:val="center"/>
-            <w:hideMark/>
-          </w:tcPr>
-          <w:p>
-            <w:pPr>
-              <w:spacing w:line="240" w:lineRule="auto"/>
-              <w:jc w:val="center"/>
-              <w:rPr>
-                <w:rFonts w:cstheme="minorHAnsi"/>
-                <w:color w:val="00B0F0"/>
-                <w:sz w:val="32"/>
-                <w:szCs w:val="32"/>
-                <w:lang w:eastAsia="it-IT"/>
-                <w14:shadow w14:blurRad="38100" w14:dist="25400" w14:dir="5400000" w14:sx="100000" w14:sy="100000" w14:kx="0" w14:ky="0" w14:algn="ctr">
-                  <w14:srgbClr w14:val="6E747A">
-                    <w14:alpha w14:val="57000"/>
-                  </w14:srgbClr>
-                </w14:shadow>
-                <w14:textOutline w14:w="0" w14:cap="flat" w14:cmpd="sng" w14:algn="ctr">
-                  <w14:noFill/>
-                  <w14:prstDash w14:val="solid"/>
-                  <w14:round/>
-                </w14:textOutline>
-              </w:rPr>
-            </w:pPr>
-            <w:r>
-              <w:rPr>
-                <w:rFonts w:eastAsia="Times New Roman" w:cstheme="minorHAnsi"/>
-                <w:b/>
-                <w:sz w:val="28"/>
-                <w:lang w:eastAsia="it-IT"/>
-              </w:rPr>
-              <w:lastRenderedPageBreak/>
-              <w:t xml:space="preserve">Caso d’Uso: </w:t>
-            </w:r>
-            <w:proofErr w:type="spellStart"/>
-            <w:r>
-              <w:rPr>
-                <w:rFonts w:cstheme="minorHAnsi"/>
-                <w:color w:val="00B0F0"/>
-                <w:sz w:val="32"/>
-                <w:szCs w:val="32"/>
-                <w:lang w:eastAsia="it-IT"/>
-                <w14:shadow w14:blurRad="38100" w14:dist="25400" w14:dir="5400000" w14:sx="100000" w14:sy="100000" w14:kx="0" w14:ky="0" w14:algn="ctr">
-                  <w14:srgbClr w14:val="6E747A">
-                    <w14:alpha w14:val="57000"/>
-                  </w14:srgbClr>
-                </w14:shadow>
-                <w14:textOutline w14:w="0" w14:cap="flat" w14:cmpd="sng" w14:algn="ctr">
-                  <w14:noFill/>
-                  <w14:prstDash w14:val="solid"/>
-                  <w14:round/>
-                </w14:textOutline>
-              </w:rPr>
-              <w:t>Aggiungi</w:t>
-            </w:r>
-            <w:r>
-              <w:rPr>
-                <w:rFonts w:cstheme="minorHAnsi"/>
-                <w:color w:val="00B0F0"/>
-                <w:sz w:val="32"/>
-                <w:szCs w:val="32"/>
-                <w:lang w:eastAsia="it-IT"/>
-                <w14:shadow w14:blurRad="38100" w14:dist="25400" w14:dir="5400000" w14:sx="100000" w14:sy="100000" w14:kx="0" w14:ky="0" w14:algn="ctr">
-                  <w14:srgbClr w14:val="6E747A">
-                    <w14:alpha w14:val="57000"/>
-                  </w14:srgbClr>
-                </w14:shadow>
-                <w14:textOutline w14:w="0" w14:cap="flat" w14:cmpd="sng" w14:algn="ctr">
-                  <w14:noFill/>
-                  <w14:prstDash w14:val="solid"/>
-                  <w14:round/>
-                </w14:textOutline>
-              </w:rPr>
-              <w:t>Carrello</w:t>
-            </w:r>
-            <w:proofErr w:type="spellEnd"/>
-          </w:p>
-          <w:p>
-            <w:pPr>
-              <w:spacing w:line="240" w:lineRule="auto"/>
-              <w:jc w:val="center"/>
-              <w:rPr>
-                <w:rFonts w:cstheme="minorHAnsi"/>
-                <w:lang w:eastAsia="it-IT"/>
-              </w:rPr>
-            </w:pPr>
-          </w:p>
-        </w:tc>
-      </w:tr>
-      <w:tr>
-        <w:trPr>
-          <w:trHeight w:val="540"/>
-        </w:trPr>
-        <w:tc>
-          <w:tcPr>
-            <w:tcW w:w="9600" w:type="dxa"/>
-            <w:tcBorders>
-              <w:top w:val="single" w:sz="8" w:space="0" w:color="000000"/>
-              <w:left w:val="single" w:sz="18" w:space="0" w:color="000000"/>
-              <w:bottom w:val="single" w:sz="8" w:space="0" w:color="000000"/>
-              <w:right w:val="single" w:sz="18" w:space="0" w:color="000000"/>
-            </w:tcBorders>
-            <w:vAlign w:val="center"/>
-            <w:hideMark/>
-          </w:tcPr>
-          <w:p>
-            <w:pPr>
-              <w:rPr>
-                <w:rFonts w:cstheme="minorHAnsi"/>
-                <w:lang w:eastAsia="it-IT"/>
-              </w:rPr>
-            </w:pPr>
-            <w:r>
-              <w:rPr>
-                <w:rFonts w:eastAsia="Calibri" w:cstheme="minorHAnsi"/>
-                <w:b/>
-                <w:lang w:eastAsia="it-IT"/>
-              </w:rPr>
-              <w:t>ID</w:t>
-            </w:r>
-            <w:r>
-              <w:rPr>
-                <w:rFonts w:cstheme="minorHAnsi"/>
-                <w:lang w:eastAsia="it-IT"/>
-              </w:rPr>
-              <w:t xml:space="preserve">: </w:t>
-            </w:r>
-            <w:proofErr w:type="spellStart"/>
-            <w:r>
-              <w:rPr>
-                <w:rFonts w:cstheme="minorHAnsi"/>
-                <w:lang w:eastAsia="it-IT"/>
-              </w:rPr>
-              <w:t>idAggiungi</w:t>
-            </w:r>
-            <w:r>
-              <w:rPr>
-                <w:rFonts w:cstheme="minorHAnsi"/>
-                <w:lang w:eastAsia="it-IT"/>
-              </w:rPr>
-              <w:t>Carrello</w:t>
-            </w:r>
-            <w:proofErr w:type="spellEnd"/>
-          </w:p>
-        </w:tc>
-      </w:tr>
-      <w:tr>
-        <w:trPr>
-          <w:trHeight w:val="1060"/>
-        </w:trPr>
-        <w:tc>
-          <w:tcPr>
-            <w:tcW w:w="9600" w:type="dxa"/>
-            <w:tcBorders>
-              <w:top w:val="single" w:sz="8" w:space="0" w:color="000000"/>
-              <w:left w:val="single" w:sz="18" w:space="0" w:color="000000"/>
-              <w:bottom w:val="single" w:sz="8" w:space="0" w:color="000000"/>
-              <w:right w:val="single" w:sz="18" w:space="0" w:color="000000"/>
-            </w:tcBorders>
-            <w:vAlign w:val="center"/>
-            <w:hideMark/>
-          </w:tcPr>
-          <w:p>
-            <w:pPr>
-              <w:spacing w:after="233"/>
-              <w:rPr>
-                <w:rFonts w:cstheme="minorHAnsi"/>
-                <w:lang w:eastAsia="it-IT"/>
-              </w:rPr>
-            </w:pPr>
-            <w:r>
-              <w:rPr>
-                <w:rFonts w:eastAsia="Calibri" w:cstheme="minorHAnsi"/>
-                <w:b/>
-                <w:lang w:eastAsia="it-IT"/>
-              </w:rPr>
-              <w:t>Attori:</w:t>
-            </w:r>
-          </w:p>
-          <w:p>
-            <w:pPr>
-              <w:rPr>
-                <w:rFonts w:cstheme="minorHAnsi"/>
-                <w:lang w:eastAsia="it-IT"/>
-              </w:rPr>
-            </w:pPr>
-            <w:r>
-              <w:rPr>
-                <w:rFonts w:cstheme="minorHAnsi"/>
-                <w:bCs/>
-                <w:lang w:eastAsia="it-IT"/>
-              </w:rPr>
-              <w:t>Utente</w:t>
-            </w:r>
-          </w:p>
-        </w:tc>
-      </w:tr>
-      <w:tr>
-        <w:trPr>
-          <w:trHeight w:val="940"/>
-        </w:trPr>
-        <w:tc>
-          <w:tcPr>
-            <w:tcW w:w="9600" w:type="dxa"/>
-            <w:tcBorders>
-              <w:top w:val="single" w:sz="8" w:space="0" w:color="000000"/>
-              <w:left w:val="single" w:sz="18" w:space="0" w:color="000000"/>
-              <w:bottom w:val="single" w:sz="8" w:space="0" w:color="000000"/>
-              <w:right w:val="single" w:sz="18" w:space="0" w:color="000000"/>
-            </w:tcBorders>
-            <w:vAlign w:val="center"/>
-            <w:hideMark/>
-          </w:tcPr>
-          <w:p>
-            <w:pPr>
-              <w:spacing w:after="128"/>
-              <w:rPr>
-                <w:rFonts w:cstheme="minorHAnsi"/>
-                <w:lang w:eastAsia="it-IT"/>
-              </w:rPr>
-            </w:pPr>
-            <w:r>
-              <w:rPr>
-                <w:rFonts w:eastAsia="Calibri" w:cstheme="minorHAnsi"/>
-                <w:b/>
-                <w:lang w:eastAsia="it-IT"/>
-              </w:rPr>
-              <w:t>Precondizioni:</w:t>
-            </w:r>
-          </w:p>
-          <w:p>
-            <w:pPr>
-              <w:ind w:left="360"/>
-              <w:rPr>
-                <w:rFonts w:cstheme="minorHAnsi"/>
-                <w:lang w:eastAsia="it-IT"/>
-              </w:rPr>
-            </w:pPr>
-            <w:r>
-              <w:rPr>
-                <w:rFonts w:eastAsia="Arial" w:cstheme="minorHAnsi"/>
-                <w:lang w:eastAsia="it-IT"/>
-              </w:rPr>
-              <w:t xml:space="preserve">● </w:t>
-            </w:r>
-            <w:r>
-              <w:rPr>
-                <w:rFonts w:cstheme="minorHAnsi"/>
-                <w:bCs/>
-                <w:lang w:eastAsia="it-IT"/>
-              </w:rPr>
-              <w:t>La pagina web è stata aperta</w:t>
-            </w:r>
-          </w:p>
-        </w:tc>
-      </w:tr>
-      <w:tr>
-        <w:trPr>
-          <w:trHeight w:val="1880"/>
-        </w:trPr>
-        <w:tc>
-          <w:tcPr>
-            <w:tcW w:w="9600" w:type="dxa"/>
-            <w:tcBorders>
-              <w:top w:val="single" w:sz="8" w:space="0" w:color="000000"/>
-              <w:left w:val="single" w:sz="18" w:space="0" w:color="000000"/>
-              <w:bottom w:val="single" w:sz="8" w:space="0" w:color="000000"/>
-              <w:right w:val="single" w:sz="18" w:space="0" w:color="000000"/>
-            </w:tcBorders>
-            <w:vAlign w:val="center"/>
-            <w:hideMark/>
-          </w:tcPr>
-          <w:p>
-            <w:pPr>
-              <w:spacing w:after="247"/>
-              <w:rPr>
-                <w:rFonts w:cstheme="minorHAnsi"/>
-                <w:lang w:eastAsia="it-IT"/>
-              </w:rPr>
-            </w:pPr>
-            <w:r>
-              <w:rPr>
-                <w:rFonts w:eastAsia="Calibri" w:cstheme="minorHAnsi"/>
-                <w:b/>
-                <w:lang w:eastAsia="it-IT"/>
-              </w:rPr>
-              <w:t>Sequenza eventi:</w:t>
-            </w:r>
-          </w:p>
-          <w:p>
-            <w:pPr>
-              <w:numPr>
-                <w:ilvl w:val="0"/>
-                <w:numId w:val="9"/>
-              </w:numPr>
-              <w:spacing w:after="127"/>
-              <w:rPr>
-                <w:rFonts w:cstheme="minorHAnsi"/>
-                <w:lang w:eastAsia="it-IT"/>
-              </w:rPr>
-            </w:pPr>
-            <w:r>
-              <w:rPr>
-                <w:rFonts w:cstheme="minorHAnsi"/>
-                <w:lang w:eastAsia="it-IT"/>
-              </w:rPr>
-              <w:t xml:space="preserve">Il caso d'uso inizia quando l’utente </w:t>
-            </w:r>
-            <w:r>
-              <w:rPr>
-                <w:rFonts w:cstheme="minorHAnsi"/>
-                <w:lang w:eastAsia="it-IT"/>
-              </w:rPr>
-              <w:t>desidera aggiungere un prodotto nel proprio carrello</w:t>
-            </w:r>
-          </w:p>
-          <w:p>
-            <w:pPr>
-              <w:numPr>
-                <w:ilvl w:val="0"/>
-                <w:numId w:val="9"/>
-              </w:numPr>
-              <w:spacing w:after="127"/>
-              <w:ind w:hanging="360"/>
-              <w:rPr>
-                <w:rFonts w:cstheme="minorHAnsi"/>
-                <w:lang w:eastAsia="it-IT"/>
-              </w:rPr>
-            </w:pPr>
-            <w:r>
-              <w:rPr>
-                <w:rFonts w:cstheme="minorHAnsi"/>
-                <w:lang w:eastAsia="it-IT"/>
-              </w:rPr>
-              <w:t xml:space="preserve">Il sistema </w:t>
-            </w:r>
-            <w:r>
-              <w:rPr>
-                <w:rFonts w:cstheme="minorHAnsi"/>
-                <w:lang w:eastAsia="it-IT"/>
-              </w:rPr>
-              <w:t>dà la possibilità di aumentare la quantità del proprio prodotto</w:t>
-            </w:r>
-          </w:p>
-          <w:p>
-            <w:pPr>
-              <w:numPr>
-                <w:ilvl w:val="0"/>
-                <w:numId w:val="9"/>
-              </w:numPr>
-              <w:spacing w:after="127"/>
-              <w:ind w:hanging="360"/>
-              <w:rPr>
-                <w:rFonts w:cstheme="minorHAnsi"/>
-                <w:lang w:eastAsia="it-IT"/>
-              </w:rPr>
-            </w:pPr>
-            <w:r>
-              <w:rPr>
-                <w:rFonts w:cstheme="minorHAnsi"/>
-                <w:lang w:eastAsia="it-IT"/>
-              </w:rPr>
-              <w:t>L’utente clicca sul pulsante carrello per aggiungere il proprio prodotto nel carrello</w:t>
-            </w:r>
-          </w:p>
-          <w:p>
-            <w:pPr>
-              <w:numPr>
-                <w:ilvl w:val="0"/>
-                <w:numId w:val="9"/>
-              </w:numPr>
-              <w:ind w:hanging="360"/>
-              <w:rPr>
-                <w:rFonts w:cstheme="minorHAnsi"/>
-                <w:lang w:eastAsia="it-IT"/>
-              </w:rPr>
-            </w:pPr>
-            <w:r>
-              <w:rPr>
-                <w:rFonts w:cstheme="minorHAnsi"/>
-                <w:lang w:eastAsia="it-IT"/>
-              </w:rPr>
-              <w:t>Il sistema invia una risposta affermativa o negativa</w:t>
-            </w:r>
-            <w:r>
-              <w:rPr>
-                <w:rFonts w:cstheme="minorHAnsi"/>
-                <w:lang w:eastAsia="it-IT"/>
-              </w:rPr>
-              <w:t xml:space="preserve"> se l’aggiunta è andata bene</w:t>
-            </w:r>
-          </w:p>
-        </w:tc>
-      </w:tr>
-      <w:tr>
-        <w:trPr>
-          <w:trHeight w:val="1060"/>
-        </w:trPr>
-        <w:tc>
-          <w:tcPr>
-            <w:tcW w:w="9600" w:type="dxa"/>
-            <w:tcBorders>
-              <w:top w:val="single" w:sz="8" w:space="0" w:color="000000"/>
-              <w:left w:val="single" w:sz="18" w:space="0" w:color="000000"/>
-              <w:bottom w:val="single" w:sz="8" w:space="0" w:color="000000"/>
-              <w:right w:val="single" w:sz="18" w:space="0" w:color="000000"/>
-            </w:tcBorders>
-            <w:vAlign w:val="center"/>
-            <w:hideMark/>
-          </w:tcPr>
-          <w:p>
-            <w:pPr>
-              <w:spacing w:after="247"/>
-              <w:rPr>
-                <w:rFonts w:cstheme="minorHAnsi"/>
-                <w:lang w:eastAsia="it-IT"/>
-              </w:rPr>
-            </w:pPr>
-            <w:r>
-              <w:rPr>
-                <w:rFonts w:eastAsia="Calibri" w:cstheme="minorHAnsi"/>
-                <w:b/>
-                <w:lang w:eastAsia="it-IT"/>
-              </w:rPr>
-              <w:t>Sequenze alternative:</w:t>
-            </w:r>
-          </w:p>
-          <w:p>
-            <w:pPr>
-              <w:tabs>
-                <w:tab w:val="center" w:pos="445"/>
-                <w:tab w:val="center" w:pos="3721"/>
-              </w:tabs>
-              <w:rPr>
-                <w:rFonts w:cstheme="minorHAnsi"/>
-                <w:lang w:eastAsia="it-IT"/>
-              </w:rPr>
-            </w:pPr>
-            <w:r>
-              <w:rPr>
-                <w:rFonts w:eastAsia="Calibri" w:cstheme="minorHAnsi"/>
-                <w:lang w:eastAsia="it-IT"/>
-              </w:rPr>
-              <w:tab/>
-            </w:r>
-            <w:r>
-              <w:rPr>
-                <w:rFonts w:eastAsia="Calibri" w:cstheme="minorHAnsi"/>
-                <w:b/>
-                <w:lang w:eastAsia="it-IT"/>
-              </w:rPr>
-              <w:t>1.</w:t>
-            </w:r>
-            <w:r>
-              <w:rPr>
-                <w:rFonts w:eastAsia="Calibri" w:cstheme="minorHAnsi"/>
-                <w:b/>
-                <w:lang w:eastAsia="it-IT"/>
-              </w:rPr>
-              <w:tab/>
-            </w:r>
-            <w:r>
-              <w:rPr>
-                <w:rFonts w:cstheme="minorHAnsi"/>
-                <w:bCs/>
-                <w:lang w:eastAsia="it-IT"/>
-              </w:rPr>
-              <w:t>L’utente</w:t>
-            </w:r>
-            <w:r>
-              <w:rPr>
-                <w:rFonts w:cstheme="minorHAnsi"/>
-                <w:b/>
-                <w:lang w:eastAsia="it-IT"/>
-              </w:rPr>
-              <w:t xml:space="preserve"> </w:t>
-            </w:r>
-            <w:r>
-              <w:rPr>
-                <w:rFonts w:cstheme="minorHAnsi"/>
-                <w:lang w:eastAsia="it-IT"/>
-              </w:rPr>
-              <w:t>può abbandonare la funzionalità in qualsiasi momento</w:t>
-            </w:r>
-          </w:p>
-        </w:tc>
-      </w:tr>
-      <w:tr>
-        <w:trPr>
-          <w:trHeight w:val="743"/>
-        </w:trPr>
-        <w:tc>
-          <w:tcPr>
-            <w:tcW w:w="9600" w:type="dxa"/>
-            <w:tcBorders>
-              <w:top w:val="single" w:sz="8" w:space="0" w:color="000000"/>
-              <w:left w:val="single" w:sz="18" w:space="0" w:color="000000"/>
-              <w:bottom w:val="single" w:sz="18" w:space="0" w:color="000000"/>
-              <w:right w:val="single" w:sz="18" w:space="0" w:color="000000"/>
-            </w:tcBorders>
-            <w:vAlign w:val="center"/>
-            <w:hideMark/>
-          </w:tcPr>
-          <w:p>
-            <w:pPr>
-              <w:spacing w:after="247"/>
-              <w:rPr>
-                <w:rFonts w:cstheme="minorHAnsi"/>
-                <w:lang w:eastAsia="it-IT"/>
-              </w:rPr>
-            </w:pPr>
-            <w:proofErr w:type="spellStart"/>
-            <w:r>
-              <w:rPr>
-                <w:rFonts w:eastAsia="Calibri" w:cstheme="minorHAnsi"/>
-                <w:b/>
-                <w:lang w:eastAsia="it-IT"/>
-              </w:rPr>
-              <w:t>Postcondizioni</w:t>
-            </w:r>
-            <w:proofErr w:type="spellEnd"/>
-            <w:r>
-              <w:rPr>
-                <w:rFonts w:eastAsia="Calibri" w:cstheme="minorHAnsi"/>
-                <w:b/>
-                <w:lang w:eastAsia="it-IT"/>
-              </w:rPr>
-              <w:t>:</w:t>
-            </w:r>
-          </w:p>
-          <w:p>
-            <w:pPr>
-              <w:ind w:left="360"/>
-              <w:rPr>
-                <w:rFonts w:cstheme="minorHAnsi"/>
-                <w:lang w:eastAsia="it-IT"/>
-              </w:rPr>
-            </w:pPr>
-            <w:r>
-              <w:rPr>
-                <w:rFonts w:eastAsia="Arial" w:cstheme="minorHAnsi"/>
-                <w:lang w:eastAsia="it-IT"/>
-              </w:rPr>
-              <w:t xml:space="preserve">● </w:t>
-            </w:r>
-            <w:r>
-              <w:rPr>
-                <w:rFonts w:cstheme="minorHAnsi"/>
-                <w:lang w:eastAsia="it-IT"/>
-              </w:rPr>
-              <w:t>L’</w:t>
-            </w:r>
-            <w:r>
-              <w:rPr>
-                <w:rFonts w:cstheme="minorHAnsi"/>
-                <w:lang w:eastAsia="it-IT"/>
-              </w:rPr>
-              <w:t>aggiunta</w:t>
-            </w:r>
-            <w:r>
-              <w:rPr>
-                <w:rFonts w:cstheme="minorHAnsi"/>
-                <w:lang w:eastAsia="it-IT"/>
-              </w:rPr>
-              <w:t xml:space="preserve"> è </w:t>
-            </w:r>
-            <w:r>
-              <w:rPr>
-                <w:rFonts w:cstheme="minorHAnsi"/>
-                <w:lang w:eastAsia="it-IT"/>
-              </w:rPr>
-              <w:t xml:space="preserve">avvenuta </w:t>
-            </w:r>
-            <w:r>
-              <w:rPr>
-                <w:rFonts w:cstheme="minorHAnsi"/>
-                <w:lang w:eastAsia="it-IT"/>
-              </w:rPr>
-              <w:t>con successo</w:t>
             </w:r>
           </w:p>
         </w:tc>
@@ -3294,7 +2157,7 @@
                   <w14:round/>
                 </w14:textOutline>
               </w:rPr>
-              <w:t>Carrello</w:t>
+              <w:t>Chi Siamo</w:t>
             </w:r>
           </w:p>
           <w:p>
@@ -3304,6 +2167,16 @@
               <w:rPr>
                 <w:rFonts w:cstheme="minorHAnsi"/>
                 <w:lang w:eastAsia="it-IT"/>
+                <w14:shadow w14:blurRad="38100" w14:dist="25400" w14:dir="5400000" w14:sx="100000" w14:sy="100000" w14:kx="0" w14:ky="0" w14:algn="ctr">
+                  <w14:srgbClr w14:val="6E747A">
+                    <w14:alpha w14:val="57000"/>
+                  </w14:srgbClr>
+                </w14:shadow>
+                <w14:textOutline w14:w="0" w14:cap="flat" w14:cmpd="sng" w14:algn="ctr">
+                  <w14:noFill/>
+                  <w14:prstDash w14:val="solid"/>
+                  <w14:round/>
+                </w14:textOutline>
               </w:rPr>
             </w:pPr>
           </w:p>
@@ -3329,13 +2202,14 @@
             <w:pPr>
               <w:rPr>
                 <w:rFonts w:cstheme="minorHAnsi"/>
+                <w:bCs/>
                 <w:lang w:eastAsia="it-IT"/>
               </w:rPr>
             </w:pPr>
             <w:r>
               <w:rPr>
                 <w:rFonts w:eastAsia="Calibri" w:cstheme="minorHAnsi"/>
-                <w:b/>
+                <w:bCs/>
                 <w:lang w:eastAsia="it-IT"/>
               </w:rPr>
               <w:t>ID</w:t>
@@ -3343,6 +2217,7 @@
             <w:r>
               <w:rPr>
                 <w:rFonts w:cstheme="minorHAnsi"/>
+                <w:bCs/>
                 <w:lang w:eastAsia="it-IT"/>
               </w:rPr>
               <w:t xml:space="preserve">: </w:t>
@@ -3351,9 +2226,10 @@
             <w:r>
               <w:rPr>
                 <w:rFonts w:cstheme="minorHAnsi"/>
-                <w:lang w:eastAsia="it-IT"/>
-              </w:rPr>
-              <w:t>idCarrello</w:t>
+                <w:bCs/>
+                <w:lang w:eastAsia="it-IT"/>
+              </w:rPr>
+              <w:t>idChiSiamo</w:t>
             </w:r>
             <w:proofErr w:type="spellEnd"/>
           </w:p>
@@ -3380,13 +2256,14 @@
               <w:spacing w:after="233"/>
               <w:rPr>
                 <w:rFonts w:cstheme="minorHAnsi"/>
+                <w:bCs/>
                 <w:lang w:eastAsia="it-IT"/>
               </w:rPr>
             </w:pPr>
             <w:r>
               <w:rPr>
                 <w:rFonts w:eastAsia="Calibri" w:cstheme="minorHAnsi"/>
-                <w:b/>
+                <w:bCs/>
                 <w:lang w:eastAsia="it-IT"/>
               </w:rPr>
               <w:t>Attori:</w:t>
@@ -3396,6 +2273,7 @@
             <w:pPr>
               <w:rPr>
                 <w:rFonts w:cstheme="minorHAnsi"/>
+                <w:bCs/>
                 <w:lang w:eastAsia="it-IT"/>
               </w:rPr>
             </w:pPr>
@@ -3431,13 +2309,14 @@
               <w:spacing w:after="128"/>
               <w:rPr>
                 <w:rFonts w:cstheme="minorHAnsi"/>
+                <w:bCs/>
                 <w:lang w:eastAsia="it-IT"/>
               </w:rPr>
             </w:pPr>
             <w:r>
               <w:rPr>
                 <w:rFonts w:eastAsia="Calibri" w:cstheme="minorHAnsi"/>
-                <w:b/>
+                <w:bCs/>
                 <w:lang w:eastAsia="it-IT"/>
               </w:rPr>
               <w:t>Precondizioni:</w:t>
@@ -3448,12 +2327,14 @@
               <w:ind w:left="360"/>
               <w:rPr>
                 <w:rFonts w:cstheme="minorHAnsi"/>
+                <w:bCs/>
                 <w:lang w:eastAsia="it-IT"/>
               </w:rPr>
             </w:pPr>
             <w:r>
               <w:rPr>
                 <w:rFonts w:eastAsia="Arial" w:cstheme="minorHAnsi"/>
+                <w:bCs/>
                 <w:lang w:eastAsia="it-IT"/>
               </w:rPr>
               <w:t xml:space="preserve">● </w:t>
@@ -3490,13 +2371,14 @@
               <w:spacing w:after="247"/>
               <w:rPr>
                 <w:rFonts w:cstheme="minorHAnsi"/>
+                <w:bCs/>
                 <w:lang w:eastAsia="it-IT"/>
               </w:rPr>
             </w:pPr>
             <w:r>
               <w:rPr>
                 <w:rFonts w:eastAsia="Calibri" w:cstheme="minorHAnsi"/>
-                <w:b/>
+                <w:bCs/>
                 <w:lang w:eastAsia="it-IT"/>
               </w:rPr>
               <w:t>Sequenza eventi:</w:t>
@@ -3506,34 +2388,7 @@
             <w:pPr>
               <w:numPr>
                 <w:ilvl w:val="0"/>
-                <w:numId w:val="10"/>
-              </w:numPr>
-              <w:spacing w:after="127"/>
-              <w:rPr>
-                <w:rFonts w:cstheme="minorHAnsi"/>
-                <w:lang w:eastAsia="it-IT"/>
-              </w:rPr>
-            </w:pPr>
-            <w:r>
-              <w:rPr>
-                <w:rFonts w:cstheme="minorHAnsi"/>
-                <w:lang w:eastAsia="it-IT"/>
-              </w:rPr>
-              <w:t>Il caso d'uso inizia quando l’utente desidera vedere il proprio carrello e concludere</w:t>
-            </w:r>
-            <w:r>
-              <w:rPr>
-                <w:rFonts w:cstheme="minorHAnsi"/>
-                <w:lang w:eastAsia="it-IT"/>
-              </w:rPr>
-              <w:t xml:space="preserve"> l’acquisto</w:t>
-            </w:r>
-          </w:p>
-          <w:p>
-            <w:pPr>
-              <w:numPr>
-                <w:ilvl w:val="0"/>
-                <w:numId w:val="10"/>
+                <w:numId w:val="3"/>
               </w:numPr>
               <w:spacing w:after="127"/>
               <w:ind w:hanging="360"/>
@@ -3547,24 +2402,47 @@
                 <w:rFonts w:cstheme="minorHAnsi"/>
                 <w:lang w:eastAsia="it-IT"/>
               </w:rPr>
-              <w:t>Il sistema dà la possibilità di visualizzare il totale e i vari supermercati dove spenderebbe meno</w:t>
+              <w:t>Il caso d'uso inizia quando l’utente desidera sapere chi siamo</w:t>
             </w:r>
           </w:p>
           <w:p>
             <w:pPr>
               <w:numPr>
                 <w:ilvl w:val="0"/>
-                <w:numId w:val="10"/>
+                <w:numId w:val="3"/>
+              </w:numPr>
+              <w:spacing w:after="127"/>
+              <w:ind w:hanging="360"/>
+              <w:rPr>
+                <w:rFonts w:cstheme="minorHAnsi"/>
+                <w:lang w:eastAsia="it-IT"/>
+              </w:rPr>
+            </w:pPr>
+            <w:r>
+              <w:rPr>
+                <w:rFonts w:cstheme="minorHAnsi"/>
+                <w:lang w:eastAsia="it-IT"/>
+              </w:rPr>
+              <w:t>Il sistema mostra una serie di dati contenenti informazioni sul progetto</w:t>
+            </w:r>
+          </w:p>
+          <w:p>
+            <w:pPr>
+              <w:numPr>
+                <w:ilvl w:val="0"/>
+                <w:numId w:val="3"/>
               </w:numPr>
               <w:ind w:hanging="360"/>
               <w:rPr>
                 <w:rFonts w:cstheme="minorHAnsi"/>
-                <w:lang w:eastAsia="it-IT"/>
-              </w:rPr>
-            </w:pPr>
-            <w:r>
-              <w:rPr>
-                <w:rFonts w:cstheme="minorHAnsi"/>
+                <w:bCs/>
+                <w:lang w:eastAsia="it-IT"/>
+              </w:rPr>
+            </w:pPr>
+            <w:r>
+              <w:rPr>
+                <w:rFonts w:cstheme="minorHAnsi"/>
+                <w:bCs/>
                 <w:lang w:eastAsia="it-IT"/>
               </w:rPr>
               <w:t>Il sistema invia una risposta affermativa o negativa</w:t>
@@ -3593,6 +2471,1087 @@
               <w:spacing w:after="247"/>
               <w:rPr>
                 <w:rFonts w:cstheme="minorHAnsi"/>
+                <w:bCs/>
+                <w:lang w:eastAsia="it-IT"/>
+              </w:rPr>
+            </w:pPr>
+            <w:r>
+              <w:rPr>
+                <w:rFonts w:eastAsia="Calibri" w:cstheme="minorHAnsi"/>
+                <w:bCs/>
+                <w:lang w:eastAsia="it-IT"/>
+              </w:rPr>
+              <w:t>Sequenze alternative:</w:t>
+            </w:r>
+          </w:p>
+          <w:p>
+            <w:pPr>
+              <w:tabs>
+                <w:tab w:val="center" w:pos="445"/>
+                <w:tab w:val="center" w:pos="3721"/>
+              </w:tabs>
+              <w:rPr>
+                <w:rFonts w:cstheme="minorHAnsi"/>
+                <w:bCs/>
+                <w:lang w:eastAsia="it-IT"/>
+              </w:rPr>
+            </w:pPr>
+            <w:r>
+              <w:rPr>
+                <w:rFonts w:eastAsia="Calibri" w:cstheme="minorHAnsi"/>
+                <w:bCs/>
+                <w:lang w:eastAsia="it-IT"/>
+              </w:rPr>
+              <w:tab/>
+              <w:t>1.</w:t>
+            </w:r>
+            <w:r>
+              <w:rPr>
+                <w:rFonts w:eastAsia="Calibri" w:cstheme="minorHAnsi"/>
+                <w:bCs/>
+                <w:lang w:eastAsia="it-IT"/>
+              </w:rPr>
+              <w:tab/>
+            </w:r>
+            <w:r>
+              <w:rPr>
+                <w:rFonts w:cstheme="minorHAnsi"/>
+                <w:bCs/>
+                <w:lang w:eastAsia="it-IT"/>
+              </w:rPr>
+              <w:t>L’</w:t>
+            </w:r>
+            <w:r>
+              <w:rPr>
+                <w:rFonts w:cstheme="minorHAnsi"/>
+                <w:bCs/>
+                <w:lang w:eastAsia="it-IT"/>
+              </w:rPr>
+              <w:t>utente</w:t>
+            </w:r>
+            <w:r>
+              <w:rPr>
+                <w:rFonts w:cstheme="minorHAnsi"/>
+                <w:b/>
+                <w:lang w:eastAsia="it-IT"/>
+              </w:rPr>
+              <w:t xml:space="preserve"> </w:t>
+            </w:r>
+            <w:r>
+              <w:rPr>
+                <w:rFonts w:cstheme="minorHAnsi"/>
+                <w:lang w:eastAsia="it-IT"/>
+              </w:rPr>
+              <w:t>può abbandonare la funzionalità in qualsiasi momento</w:t>
+            </w:r>
+          </w:p>
+        </w:tc>
+      </w:tr>
+      <w:tr>
+        <w:trPr>
+          <w:trHeight w:val="1070"/>
+        </w:trPr>
+        <w:tc>
+          <w:tcPr>
+            <w:tcW w:w="9600" w:type="dxa"/>
+            <w:tcBorders>
+              <w:top w:val="single" w:sz="8" w:space="0" w:color="000000"/>
+              <w:left w:val="single" w:sz="18" w:space="0" w:color="000000"/>
+              <w:bottom w:val="single" w:sz="18" w:space="0" w:color="000000"/>
+              <w:right w:val="single" w:sz="18" w:space="0" w:color="000000"/>
+            </w:tcBorders>
+            <w:vAlign w:val="center"/>
+            <w:hideMark/>
+          </w:tcPr>
+          <w:p>
+            <w:pPr>
+              <w:spacing w:after="247"/>
+              <w:rPr>
+                <w:rFonts w:cstheme="minorHAnsi"/>
+                <w:bCs/>
+                <w:lang w:eastAsia="it-IT"/>
+              </w:rPr>
+            </w:pPr>
+            <w:proofErr w:type="spellStart"/>
+            <w:r>
+              <w:rPr>
+                <w:rFonts w:eastAsia="Calibri" w:cstheme="minorHAnsi"/>
+                <w:bCs/>
+                <w:lang w:eastAsia="it-IT"/>
+              </w:rPr>
+              <w:t>Postcondizioni</w:t>
+            </w:r>
+            <w:proofErr w:type="spellEnd"/>
+            <w:r>
+              <w:rPr>
+                <w:rFonts w:eastAsia="Calibri" w:cstheme="minorHAnsi"/>
+                <w:bCs/>
+                <w:lang w:eastAsia="it-IT"/>
+              </w:rPr>
+              <w:t>:</w:t>
+            </w:r>
+          </w:p>
+          <w:p>
+            <w:pPr>
+              <w:ind w:left="360"/>
+              <w:rPr>
+                <w:rFonts w:cstheme="minorHAnsi"/>
+                <w:bCs/>
+                <w:lang w:eastAsia="it-IT"/>
+              </w:rPr>
+            </w:pPr>
+            <w:r>
+              <w:rPr>
+                <w:rFonts w:eastAsia="Arial" w:cstheme="minorHAnsi"/>
+                <w:bCs/>
+                <w:lang w:eastAsia="it-IT"/>
+              </w:rPr>
+              <w:t xml:space="preserve">● </w:t>
+            </w:r>
+            <w:r>
+              <w:rPr>
+                <w:rFonts w:cstheme="minorHAnsi"/>
+                <w:lang w:eastAsia="it-IT"/>
+              </w:rPr>
+              <w:t>Le informazioni sono state visualizzata con successo</w:t>
+            </w:r>
+          </w:p>
+        </w:tc>
+      </w:tr>
+    </w:tbl>
+    <w:tbl>
+      <w:tblPr>
+        <w:tblStyle w:val="TableGrid"/>
+        <w:tblpPr w:leftFromText="141" w:rightFromText="141" w:vertAnchor="text" w:horzAnchor="margin" w:tblpY="136"/>
+        <w:tblW w:w="9600" w:type="dxa"/>
+        <w:tblInd w:w="0" w:type="dxa"/>
+        <w:tblCellMar>
+          <w:left w:w="114" w:type="dxa"/>
+          <w:right w:w="115" w:type="dxa"/>
+        </w:tblCellMar>
+        <w:tblLook w:val="04A0" w:firstRow="1" w:lastRow="0" w:firstColumn="1" w:lastColumn="0" w:noHBand="0" w:noVBand="1"/>
+      </w:tblPr>
+      <w:tblGrid>
+        <w:gridCol w:w="9600"/>
+      </w:tblGrid>
+      <w:tr>
+        <w:trPr>
+          <w:trHeight w:val="710"/>
+        </w:trPr>
+        <w:tc>
+          <w:tcPr>
+            <w:tcW w:w="9600" w:type="dxa"/>
+            <w:tcBorders>
+              <w:top w:val="single" w:sz="18" w:space="0" w:color="000000"/>
+              <w:left w:val="single" w:sz="18" w:space="0" w:color="000000"/>
+              <w:bottom w:val="single" w:sz="8" w:space="0" w:color="000000"/>
+              <w:right w:val="single" w:sz="18" w:space="0" w:color="000000"/>
+            </w:tcBorders>
+            <w:vAlign w:val="center"/>
+            <w:hideMark/>
+          </w:tcPr>
+          <w:p>
+            <w:pPr>
+              <w:spacing w:line="240" w:lineRule="auto"/>
+              <w:jc w:val="center"/>
+              <w:rPr>
+                <w:rFonts w:cstheme="minorHAnsi"/>
+                <w:color w:val="00B0F0"/>
+                <w:sz w:val="32"/>
+                <w:szCs w:val="32"/>
+                <w:lang w:eastAsia="it-IT"/>
+                <w14:shadow w14:blurRad="38100" w14:dist="25400" w14:dir="5400000" w14:sx="100000" w14:sy="100000" w14:kx="0" w14:ky="0" w14:algn="ctr">
+                  <w14:srgbClr w14:val="6E747A">
+                    <w14:alpha w14:val="57000"/>
+                  </w14:srgbClr>
+                </w14:shadow>
+                <w14:textOutline w14:w="0" w14:cap="flat" w14:cmpd="sng" w14:algn="ctr">
+                  <w14:noFill/>
+                  <w14:prstDash w14:val="solid"/>
+                  <w14:round/>
+                </w14:textOutline>
+              </w:rPr>
+            </w:pPr>
+            <w:r>
+              <w:rPr>
+                <w:rFonts w:eastAsia="Times New Roman" w:cstheme="minorHAnsi"/>
+                <w:b/>
+                <w:sz w:val="28"/>
+                <w:lang w:eastAsia="it-IT"/>
+              </w:rPr>
+              <w:lastRenderedPageBreak/>
+              <w:t xml:space="preserve">Caso d’Uso: </w:t>
+            </w:r>
+            <w:proofErr w:type="spellStart"/>
+            <w:r>
+              <w:rPr>
+                <w:rFonts w:cstheme="minorHAnsi"/>
+                <w:color w:val="00B0F0"/>
+                <w:sz w:val="32"/>
+                <w:szCs w:val="32"/>
+                <w:lang w:eastAsia="it-IT"/>
+                <w14:shadow w14:blurRad="38100" w14:dist="25400" w14:dir="5400000" w14:sx="100000" w14:sy="100000" w14:kx="0" w14:ky="0" w14:algn="ctr">
+                  <w14:srgbClr w14:val="6E747A">
+                    <w14:alpha w14:val="57000"/>
+                  </w14:srgbClr>
+                </w14:shadow>
+                <w14:textOutline w14:w="0" w14:cap="flat" w14:cmpd="sng" w14:algn="ctr">
+                  <w14:noFill/>
+                  <w14:prstDash w14:val="solid"/>
+                  <w14:round/>
+                </w14:textOutline>
+              </w:rPr>
+              <w:t>AggiungiCarrello</w:t>
+            </w:r>
+            <w:proofErr w:type="spellEnd"/>
+          </w:p>
+          <w:p>
+            <w:pPr>
+              <w:spacing w:line="240" w:lineRule="auto"/>
+              <w:jc w:val="center"/>
+              <w:rPr>
+                <w:rFonts w:cstheme="minorHAnsi"/>
+                <w:lang w:eastAsia="it-IT"/>
+              </w:rPr>
+            </w:pPr>
+          </w:p>
+        </w:tc>
+      </w:tr>
+      <w:tr>
+        <w:trPr>
+          <w:trHeight w:val="540"/>
+        </w:trPr>
+        <w:tc>
+          <w:tcPr>
+            <w:tcW w:w="9600" w:type="dxa"/>
+            <w:tcBorders>
+              <w:top w:val="single" w:sz="8" w:space="0" w:color="000000"/>
+              <w:left w:val="single" w:sz="18" w:space="0" w:color="000000"/>
+              <w:bottom w:val="single" w:sz="8" w:space="0" w:color="000000"/>
+              <w:right w:val="single" w:sz="18" w:space="0" w:color="000000"/>
+            </w:tcBorders>
+            <w:vAlign w:val="center"/>
+            <w:hideMark/>
+          </w:tcPr>
+          <w:p>
+            <w:pPr>
+              <w:rPr>
+                <w:rFonts w:cstheme="minorHAnsi"/>
+                <w:lang w:eastAsia="it-IT"/>
+              </w:rPr>
+            </w:pPr>
+            <w:r>
+              <w:rPr>
+                <w:rFonts w:eastAsia="Calibri" w:cstheme="minorHAnsi"/>
+                <w:b/>
+                <w:lang w:eastAsia="it-IT"/>
+              </w:rPr>
+              <w:t>ID</w:t>
+            </w:r>
+            <w:r>
+              <w:rPr>
+                <w:rFonts w:cstheme="minorHAnsi"/>
+                <w:lang w:eastAsia="it-IT"/>
+              </w:rPr>
+              <w:t xml:space="preserve">: </w:t>
+            </w:r>
+            <w:proofErr w:type="spellStart"/>
+            <w:r>
+              <w:rPr>
+                <w:rFonts w:cstheme="minorHAnsi"/>
+                <w:lang w:eastAsia="it-IT"/>
+              </w:rPr>
+              <w:t>idAggiungiCarrello</w:t>
+            </w:r>
+            <w:proofErr w:type="spellEnd"/>
+          </w:p>
+        </w:tc>
+      </w:tr>
+      <w:tr>
+        <w:trPr>
+          <w:trHeight w:val="1060"/>
+        </w:trPr>
+        <w:tc>
+          <w:tcPr>
+            <w:tcW w:w="9600" w:type="dxa"/>
+            <w:tcBorders>
+              <w:top w:val="single" w:sz="8" w:space="0" w:color="000000"/>
+              <w:left w:val="single" w:sz="18" w:space="0" w:color="000000"/>
+              <w:bottom w:val="single" w:sz="8" w:space="0" w:color="000000"/>
+              <w:right w:val="single" w:sz="18" w:space="0" w:color="000000"/>
+            </w:tcBorders>
+            <w:vAlign w:val="center"/>
+            <w:hideMark/>
+          </w:tcPr>
+          <w:p>
+            <w:pPr>
+              <w:spacing w:after="233"/>
+              <w:rPr>
+                <w:rFonts w:cstheme="minorHAnsi"/>
+                <w:lang w:eastAsia="it-IT"/>
+              </w:rPr>
+            </w:pPr>
+            <w:r>
+              <w:rPr>
+                <w:rFonts w:eastAsia="Calibri" w:cstheme="minorHAnsi"/>
+                <w:b/>
+                <w:lang w:eastAsia="it-IT"/>
+              </w:rPr>
+              <w:t>Attori:</w:t>
+            </w:r>
+          </w:p>
+          <w:p>
+            <w:pPr>
+              <w:rPr>
+                <w:rFonts w:cstheme="minorHAnsi"/>
+                <w:lang w:eastAsia="it-IT"/>
+              </w:rPr>
+            </w:pPr>
+            <w:r>
+              <w:rPr>
+                <w:rFonts w:cstheme="minorHAnsi"/>
+                <w:bCs/>
+                <w:lang w:eastAsia="it-IT"/>
+              </w:rPr>
+              <w:t>Utente</w:t>
+            </w:r>
+          </w:p>
+        </w:tc>
+      </w:tr>
+      <w:tr>
+        <w:trPr>
+          <w:trHeight w:val="940"/>
+        </w:trPr>
+        <w:tc>
+          <w:tcPr>
+            <w:tcW w:w="9600" w:type="dxa"/>
+            <w:tcBorders>
+              <w:top w:val="single" w:sz="8" w:space="0" w:color="000000"/>
+              <w:left w:val="single" w:sz="18" w:space="0" w:color="000000"/>
+              <w:bottom w:val="single" w:sz="8" w:space="0" w:color="000000"/>
+              <w:right w:val="single" w:sz="18" w:space="0" w:color="000000"/>
+            </w:tcBorders>
+            <w:vAlign w:val="center"/>
+            <w:hideMark/>
+          </w:tcPr>
+          <w:p>
+            <w:pPr>
+              <w:spacing w:after="128"/>
+              <w:rPr>
+                <w:rFonts w:cstheme="minorHAnsi"/>
+                <w:lang w:eastAsia="it-IT"/>
+              </w:rPr>
+            </w:pPr>
+            <w:r>
+              <w:rPr>
+                <w:rFonts w:eastAsia="Calibri" w:cstheme="minorHAnsi"/>
+                <w:b/>
+                <w:lang w:eastAsia="it-IT"/>
+              </w:rPr>
+              <w:t>Precondizioni:</w:t>
+            </w:r>
+          </w:p>
+          <w:p>
+            <w:pPr>
+              <w:ind w:left="360"/>
+              <w:rPr>
+                <w:rFonts w:cstheme="minorHAnsi"/>
+                <w:lang w:eastAsia="it-IT"/>
+              </w:rPr>
+            </w:pPr>
+            <w:r>
+              <w:rPr>
+                <w:rFonts w:eastAsia="Arial" w:cstheme="minorHAnsi"/>
+                <w:lang w:eastAsia="it-IT"/>
+              </w:rPr>
+              <w:t xml:space="preserve">● </w:t>
+            </w:r>
+            <w:r>
+              <w:rPr>
+                <w:rFonts w:cstheme="minorHAnsi"/>
+                <w:bCs/>
+                <w:lang w:eastAsia="it-IT"/>
+              </w:rPr>
+              <w:t>La pagina web è stata aperta</w:t>
+            </w:r>
+          </w:p>
+        </w:tc>
+      </w:tr>
+      <w:tr>
+        <w:trPr>
+          <w:trHeight w:val="1880"/>
+        </w:trPr>
+        <w:tc>
+          <w:tcPr>
+            <w:tcW w:w="9600" w:type="dxa"/>
+            <w:tcBorders>
+              <w:top w:val="single" w:sz="8" w:space="0" w:color="000000"/>
+              <w:left w:val="single" w:sz="18" w:space="0" w:color="000000"/>
+              <w:bottom w:val="single" w:sz="8" w:space="0" w:color="000000"/>
+              <w:right w:val="single" w:sz="18" w:space="0" w:color="000000"/>
+            </w:tcBorders>
+            <w:vAlign w:val="center"/>
+            <w:hideMark/>
+          </w:tcPr>
+          <w:p>
+            <w:pPr>
+              <w:spacing w:after="247"/>
+              <w:rPr>
+                <w:rFonts w:cstheme="minorHAnsi"/>
+                <w:lang w:eastAsia="it-IT"/>
+              </w:rPr>
+            </w:pPr>
+            <w:r>
+              <w:rPr>
+                <w:rFonts w:eastAsia="Calibri" w:cstheme="minorHAnsi"/>
+                <w:b/>
+                <w:lang w:eastAsia="it-IT"/>
+              </w:rPr>
+              <w:t>Sequenza eventi:</w:t>
+            </w:r>
+          </w:p>
+          <w:p>
+            <w:pPr>
+              <w:numPr>
+                <w:ilvl w:val="0"/>
+                <w:numId w:val="9"/>
+              </w:numPr>
+              <w:spacing w:after="127"/>
+              <w:rPr>
+                <w:rFonts w:cstheme="minorHAnsi"/>
+                <w:lang w:eastAsia="it-IT"/>
+              </w:rPr>
+            </w:pPr>
+            <w:r>
+              <w:rPr>
+                <w:rFonts w:cstheme="minorHAnsi"/>
+                <w:lang w:eastAsia="it-IT"/>
+              </w:rPr>
+              <w:t>Il caso d'uso inizia quando l’utente desidera aggiungere un prodotto nel proprio carrello</w:t>
+            </w:r>
+          </w:p>
+          <w:p>
+            <w:pPr>
+              <w:numPr>
+                <w:ilvl w:val="0"/>
+                <w:numId w:val="9"/>
+              </w:numPr>
+              <w:spacing w:after="127"/>
+              <w:ind w:hanging="360"/>
+              <w:rPr>
+                <w:rFonts w:cstheme="minorHAnsi"/>
+                <w:lang w:eastAsia="it-IT"/>
+              </w:rPr>
+            </w:pPr>
+            <w:r>
+              <w:rPr>
+                <w:rFonts w:cstheme="minorHAnsi"/>
+                <w:lang w:eastAsia="it-IT"/>
+              </w:rPr>
+              <w:t>Il sistema dà la possibilità di aumentare la quantità del proprio prodotto</w:t>
+            </w:r>
+          </w:p>
+          <w:p>
+            <w:pPr>
+              <w:numPr>
+                <w:ilvl w:val="0"/>
+                <w:numId w:val="9"/>
+              </w:numPr>
+              <w:spacing w:after="127"/>
+              <w:ind w:hanging="360"/>
+              <w:rPr>
+                <w:rFonts w:cstheme="minorHAnsi"/>
+                <w:lang w:eastAsia="it-IT"/>
+              </w:rPr>
+            </w:pPr>
+            <w:r>
+              <w:rPr>
+                <w:rFonts w:cstheme="minorHAnsi"/>
+                <w:lang w:eastAsia="it-IT"/>
+              </w:rPr>
+              <w:t>L’utente clicca sul pulsante carrello per aggiungere il proprio prodotto nel carrello</w:t>
+            </w:r>
+          </w:p>
+          <w:p>
+            <w:pPr>
+              <w:numPr>
+                <w:ilvl w:val="0"/>
+                <w:numId w:val="9"/>
+              </w:numPr>
+              <w:ind w:hanging="360"/>
+              <w:rPr>
+                <w:rFonts w:cstheme="minorHAnsi"/>
+                <w:lang w:eastAsia="it-IT"/>
+              </w:rPr>
+            </w:pPr>
+            <w:r>
+              <w:rPr>
+                <w:rFonts w:cstheme="minorHAnsi"/>
+                <w:lang w:eastAsia="it-IT"/>
+              </w:rPr>
+              <w:t>Il sistema invia una risposta affermativa o negativa se l’aggiunta è andata bene</w:t>
+            </w:r>
+          </w:p>
+        </w:tc>
+      </w:tr>
+      <w:tr>
+        <w:trPr>
+          <w:trHeight w:val="1060"/>
+        </w:trPr>
+        <w:tc>
+          <w:tcPr>
+            <w:tcW w:w="9600" w:type="dxa"/>
+            <w:tcBorders>
+              <w:top w:val="single" w:sz="8" w:space="0" w:color="000000"/>
+              <w:left w:val="single" w:sz="18" w:space="0" w:color="000000"/>
+              <w:bottom w:val="single" w:sz="8" w:space="0" w:color="000000"/>
+              <w:right w:val="single" w:sz="18" w:space="0" w:color="000000"/>
+            </w:tcBorders>
+            <w:vAlign w:val="center"/>
+            <w:hideMark/>
+          </w:tcPr>
+          <w:p>
+            <w:pPr>
+              <w:spacing w:after="247"/>
+              <w:rPr>
+                <w:rFonts w:cstheme="minorHAnsi"/>
+                <w:lang w:eastAsia="it-IT"/>
+              </w:rPr>
+            </w:pPr>
+            <w:r>
+              <w:rPr>
+                <w:rFonts w:eastAsia="Calibri" w:cstheme="minorHAnsi"/>
+                <w:b/>
+                <w:lang w:eastAsia="it-IT"/>
+              </w:rPr>
+              <w:t>Sequenze alternative:</w:t>
+            </w:r>
+          </w:p>
+          <w:p>
+            <w:pPr>
+              <w:tabs>
+                <w:tab w:val="center" w:pos="445"/>
+                <w:tab w:val="center" w:pos="3721"/>
+              </w:tabs>
+              <w:rPr>
+                <w:rFonts w:cstheme="minorHAnsi"/>
+                <w:lang w:eastAsia="it-IT"/>
+              </w:rPr>
+            </w:pPr>
+            <w:r>
+              <w:rPr>
+                <w:rFonts w:eastAsia="Calibri" w:cstheme="minorHAnsi"/>
+                <w:lang w:eastAsia="it-IT"/>
+              </w:rPr>
+              <w:tab/>
+            </w:r>
+            <w:r>
+              <w:rPr>
+                <w:rFonts w:eastAsia="Calibri" w:cstheme="minorHAnsi"/>
+                <w:b/>
+                <w:lang w:eastAsia="it-IT"/>
+              </w:rPr>
+              <w:t>1.</w:t>
+            </w:r>
+            <w:r>
+              <w:rPr>
+                <w:rFonts w:eastAsia="Calibri" w:cstheme="minorHAnsi"/>
+                <w:b/>
+                <w:lang w:eastAsia="it-IT"/>
+              </w:rPr>
+              <w:tab/>
+            </w:r>
+            <w:r>
+              <w:rPr>
+                <w:rFonts w:cstheme="minorHAnsi"/>
+                <w:bCs/>
+                <w:lang w:eastAsia="it-IT"/>
+              </w:rPr>
+              <w:t>L’utente</w:t>
+            </w:r>
+            <w:r>
+              <w:rPr>
+                <w:rFonts w:cstheme="minorHAnsi"/>
+                <w:b/>
+                <w:lang w:eastAsia="it-IT"/>
+              </w:rPr>
+              <w:t xml:space="preserve"> </w:t>
+            </w:r>
+            <w:r>
+              <w:rPr>
+                <w:rFonts w:cstheme="minorHAnsi"/>
+                <w:lang w:eastAsia="it-IT"/>
+              </w:rPr>
+              <w:t>può abbandonare la funzionalità in qualsiasi momento</w:t>
+            </w:r>
+          </w:p>
+        </w:tc>
+      </w:tr>
+      <w:tr>
+        <w:trPr>
+          <w:trHeight w:val="410"/>
+        </w:trPr>
+        <w:tc>
+          <w:tcPr>
+            <w:tcW w:w="9600" w:type="dxa"/>
+            <w:tcBorders>
+              <w:top w:val="single" w:sz="8" w:space="0" w:color="000000"/>
+              <w:left w:val="single" w:sz="18" w:space="0" w:color="000000"/>
+              <w:bottom w:val="single" w:sz="18" w:space="0" w:color="000000"/>
+              <w:right w:val="single" w:sz="18" w:space="0" w:color="000000"/>
+            </w:tcBorders>
+            <w:vAlign w:val="center"/>
+            <w:hideMark/>
+          </w:tcPr>
+          <w:p>
+            <w:pPr>
+              <w:spacing w:after="247"/>
+              <w:rPr>
+                <w:rFonts w:cstheme="minorHAnsi"/>
+                <w:lang w:eastAsia="it-IT"/>
+              </w:rPr>
+            </w:pPr>
+            <w:proofErr w:type="spellStart"/>
+            <w:r>
+              <w:rPr>
+                <w:rFonts w:eastAsia="Calibri" w:cstheme="minorHAnsi"/>
+                <w:b/>
+                <w:lang w:eastAsia="it-IT"/>
+              </w:rPr>
+              <w:t>Postcondizioni</w:t>
+            </w:r>
+            <w:proofErr w:type="spellEnd"/>
+            <w:r>
+              <w:rPr>
+                <w:rFonts w:eastAsia="Calibri" w:cstheme="minorHAnsi"/>
+                <w:b/>
+                <w:lang w:eastAsia="it-IT"/>
+              </w:rPr>
+              <w:t>:</w:t>
+            </w:r>
+          </w:p>
+          <w:p>
+            <w:pPr>
+              <w:ind w:left="360"/>
+              <w:rPr>
+                <w:rFonts w:cstheme="minorHAnsi"/>
+                <w:lang w:eastAsia="it-IT"/>
+              </w:rPr>
+            </w:pPr>
+            <w:r>
+              <w:rPr>
+                <w:rFonts w:eastAsia="Arial" w:cstheme="minorHAnsi"/>
+                <w:lang w:eastAsia="it-IT"/>
+              </w:rPr>
+              <w:t xml:space="preserve">● </w:t>
+            </w:r>
+            <w:r>
+              <w:rPr>
+                <w:rFonts w:cstheme="minorHAnsi"/>
+                <w:lang w:eastAsia="it-IT"/>
+              </w:rPr>
+              <w:t>L’aggiunta è avvenuta con successo</w:t>
+            </w:r>
+          </w:p>
+        </w:tc>
+      </w:tr>
+    </w:tbl>
+    <w:p/>
+    <w:p/>
+    <w:p/>
+    <w:p/>
+    <w:p/>
+    <w:p/>
+    <w:p/>
+    <w:p/>
+    <w:p/>
+    <w:p/>
+    <w:p/>
+    <w:p/>
+    <w:p/>
+    <w:p/>
+    <w:p/>
+    <w:p/>
+    <w:p/>
+    <w:p/>
+    <w:tbl>
+      <w:tblPr>
+        <w:tblStyle w:val="TableGrid"/>
+        <w:tblW w:w="9600" w:type="dxa"/>
+        <w:tblInd w:w="-23" w:type="dxa"/>
+        <w:tblCellMar>
+          <w:left w:w="114" w:type="dxa"/>
+          <w:right w:w="115" w:type="dxa"/>
+        </w:tblCellMar>
+        <w:tblLook w:val="04A0" w:firstRow="1" w:lastRow="0" w:firstColumn="1" w:lastColumn="0" w:noHBand="0" w:noVBand="1"/>
+      </w:tblPr>
+      <w:tblGrid>
+        <w:gridCol w:w="9600"/>
+      </w:tblGrid>
+      <w:tr>
+        <w:trPr>
+          <w:trHeight w:val="710"/>
+        </w:trPr>
+        <w:tc>
+          <w:tcPr>
+            <w:tcW w:w="9600" w:type="dxa"/>
+            <w:tcBorders>
+              <w:top w:val="single" w:sz="18" w:space="0" w:color="000000"/>
+              <w:left w:val="single" w:sz="18" w:space="0" w:color="000000"/>
+              <w:bottom w:val="single" w:sz="8" w:space="0" w:color="000000"/>
+              <w:right w:val="single" w:sz="18" w:space="0" w:color="000000"/>
+            </w:tcBorders>
+            <w:vAlign w:val="center"/>
+            <w:hideMark/>
+          </w:tcPr>
+          <w:p>
+            <w:pPr>
+              <w:spacing w:line="240" w:lineRule="auto"/>
+              <w:jc w:val="center"/>
+              <w:rPr>
+                <w:rFonts w:cstheme="minorHAnsi"/>
+                <w:color w:val="00B0F0"/>
+                <w:sz w:val="32"/>
+                <w:szCs w:val="32"/>
+                <w:lang w:eastAsia="it-IT"/>
+                <w14:shadow w14:blurRad="38100" w14:dist="25400" w14:dir="5400000" w14:sx="100000" w14:sy="100000" w14:kx="0" w14:ky="0" w14:algn="ctr">
+                  <w14:srgbClr w14:val="6E747A">
+                    <w14:alpha w14:val="57000"/>
+                  </w14:srgbClr>
+                </w14:shadow>
+                <w14:textOutline w14:w="0" w14:cap="flat" w14:cmpd="sng" w14:algn="ctr">
+                  <w14:noFill/>
+                  <w14:prstDash w14:val="solid"/>
+                  <w14:round/>
+                </w14:textOutline>
+              </w:rPr>
+            </w:pPr>
+            <w:r>
+              <w:rPr>
+                <w:rFonts w:eastAsia="Times New Roman" w:cstheme="minorHAnsi"/>
+                <w:b/>
+                <w:sz w:val="28"/>
+                <w:lang w:eastAsia="it-IT"/>
+              </w:rPr>
+              <w:t xml:space="preserve">Caso d’Uso: </w:t>
+            </w:r>
+            <w:r>
+              <w:rPr>
+                <w:rFonts w:cstheme="minorHAnsi"/>
+                <w:color w:val="00B0F0"/>
+                <w:sz w:val="32"/>
+                <w:szCs w:val="32"/>
+                <w:lang w:eastAsia="it-IT"/>
+                <w14:shadow w14:blurRad="38100" w14:dist="25400" w14:dir="5400000" w14:sx="100000" w14:sy="100000" w14:kx="0" w14:ky="0" w14:algn="ctr">
+                  <w14:srgbClr w14:val="6E747A">
+                    <w14:alpha w14:val="57000"/>
+                  </w14:srgbClr>
+                </w14:shadow>
+                <w14:textOutline w14:w="0" w14:cap="flat" w14:cmpd="sng" w14:algn="ctr">
+                  <w14:noFill/>
+                  <w14:prstDash w14:val="solid"/>
+                  <w14:round/>
+                </w14:textOutline>
+              </w:rPr>
+              <w:t>Carrello</w:t>
+            </w:r>
+          </w:p>
+          <w:p>
+            <w:pPr>
+              <w:spacing w:line="240" w:lineRule="auto"/>
+              <w:jc w:val="center"/>
+              <w:rPr>
+                <w:rFonts w:cstheme="minorHAnsi"/>
+                <w:lang w:eastAsia="it-IT"/>
+              </w:rPr>
+            </w:pPr>
+          </w:p>
+        </w:tc>
+      </w:tr>
+      <w:tr>
+        <w:trPr>
+          <w:trHeight w:val="540"/>
+        </w:trPr>
+        <w:tc>
+          <w:tcPr>
+            <w:tcW w:w="9600" w:type="dxa"/>
+            <w:tcBorders>
+              <w:top w:val="single" w:sz="8" w:space="0" w:color="000000"/>
+              <w:left w:val="single" w:sz="18" w:space="0" w:color="000000"/>
+              <w:bottom w:val="single" w:sz="8" w:space="0" w:color="000000"/>
+              <w:right w:val="single" w:sz="18" w:space="0" w:color="000000"/>
+            </w:tcBorders>
+            <w:vAlign w:val="center"/>
+            <w:hideMark/>
+          </w:tcPr>
+          <w:p>
+            <w:pPr>
+              <w:rPr>
+                <w:rFonts w:cstheme="minorHAnsi"/>
+                <w:lang w:eastAsia="it-IT"/>
+              </w:rPr>
+            </w:pPr>
+            <w:r>
+              <w:rPr>
+                <w:rFonts w:eastAsia="Calibri" w:cstheme="minorHAnsi"/>
+                <w:b/>
+                <w:lang w:eastAsia="it-IT"/>
+              </w:rPr>
+              <w:t>ID</w:t>
+            </w:r>
+            <w:r>
+              <w:rPr>
+                <w:rFonts w:cstheme="minorHAnsi"/>
+                <w:lang w:eastAsia="it-IT"/>
+              </w:rPr>
+              <w:t xml:space="preserve">: </w:t>
+            </w:r>
+            <w:proofErr w:type="spellStart"/>
+            <w:r>
+              <w:rPr>
+                <w:rFonts w:cstheme="minorHAnsi"/>
+                <w:lang w:eastAsia="it-IT"/>
+              </w:rPr>
+              <w:t>idCarrello</w:t>
+            </w:r>
+            <w:proofErr w:type="spellEnd"/>
+          </w:p>
+        </w:tc>
+      </w:tr>
+      <w:tr>
+        <w:trPr>
+          <w:trHeight w:val="1060"/>
+        </w:trPr>
+        <w:tc>
+          <w:tcPr>
+            <w:tcW w:w="9600" w:type="dxa"/>
+            <w:tcBorders>
+              <w:top w:val="single" w:sz="8" w:space="0" w:color="000000"/>
+              <w:left w:val="single" w:sz="18" w:space="0" w:color="000000"/>
+              <w:bottom w:val="single" w:sz="8" w:space="0" w:color="000000"/>
+              <w:right w:val="single" w:sz="18" w:space="0" w:color="000000"/>
+            </w:tcBorders>
+            <w:vAlign w:val="center"/>
+            <w:hideMark/>
+          </w:tcPr>
+          <w:p>
+            <w:pPr>
+              <w:spacing w:after="233"/>
+              <w:rPr>
+                <w:rFonts w:cstheme="minorHAnsi"/>
+                <w:lang w:eastAsia="it-IT"/>
+              </w:rPr>
+            </w:pPr>
+            <w:r>
+              <w:rPr>
+                <w:rFonts w:eastAsia="Calibri" w:cstheme="minorHAnsi"/>
+                <w:b/>
+                <w:lang w:eastAsia="it-IT"/>
+              </w:rPr>
+              <w:t>Attori:</w:t>
+            </w:r>
+          </w:p>
+          <w:p>
+            <w:pPr>
+              <w:rPr>
+                <w:rFonts w:cstheme="minorHAnsi"/>
+                <w:lang w:eastAsia="it-IT"/>
+              </w:rPr>
+            </w:pPr>
+            <w:r>
+              <w:rPr>
+                <w:rFonts w:cstheme="minorHAnsi"/>
+                <w:bCs/>
+                <w:lang w:eastAsia="it-IT"/>
+              </w:rPr>
+              <w:t>Utente</w:t>
+            </w:r>
+          </w:p>
+        </w:tc>
+      </w:tr>
+      <w:tr>
+        <w:trPr>
+          <w:trHeight w:val="940"/>
+        </w:trPr>
+        <w:tc>
+          <w:tcPr>
+            <w:tcW w:w="9600" w:type="dxa"/>
+            <w:tcBorders>
+              <w:top w:val="single" w:sz="8" w:space="0" w:color="000000"/>
+              <w:left w:val="single" w:sz="18" w:space="0" w:color="000000"/>
+              <w:bottom w:val="single" w:sz="8" w:space="0" w:color="000000"/>
+              <w:right w:val="single" w:sz="18" w:space="0" w:color="000000"/>
+            </w:tcBorders>
+            <w:vAlign w:val="center"/>
+            <w:hideMark/>
+          </w:tcPr>
+          <w:p>
+            <w:pPr>
+              <w:spacing w:after="128"/>
+              <w:rPr>
+                <w:rFonts w:cstheme="minorHAnsi"/>
+                <w:lang w:eastAsia="it-IT"/>
+              </w:rPr>
+            </w:pPr>
+            <w:r>
+              <w:rPr>
+                <w:rFonts w:eastAsia="Calibri" w:cstheme="minorHAnsi"/>
+                <w:b/>
+                <w:lang w:eastAsia="it-IT"/>
+              </w:rPr>
+              <w:t>Precondizioni:</w:t>
+            </w:r>
+          </w:p>
+          <w:p>
+            <w:pPr>
+              <w:ind w:left="360"/>
+              <w:rPr>
+                <w:rFonts w:cstheme="minorHAnsi"/>
+                <w:lang w:eastAsia="it-IT"/>
+              </w:rPr>
+            </w:pPr>
+            <w:r>
+              <w:rPr>
+                <w:rFonts w:eastAsia="Arial" w:cstheme="minorHAnsi"/>
+                <w:lang w:eastAsia="it-IT"/>
+              </w:rPr>
+              <w:t xml:space="preserve">● </w:t>
+            </w:r>
+            <w:r>
+              <w:rPr>
+                <w:rFonts w:cstheme="minorHAnsi"/>
+                <w:bCs/>
+                <w:lang w:eastAsia="it-IT"/>
+              </w:rPr>
+              <w:t>La pagina web è stata aperta</w:t>
+            </w:r>
+          </w:p>
+        </w:tc>
+      </w:tr>
+      <w:tr>
+        <w:trPr>
+          <w:trHeight w:val="1880"/>
+        </w:trPr>
+        <w:tc>
+          <w:tcPr>
+            <w:tcW w:w="9600" w:type="dxa"/>
+            <w:tcBorders>
+              <w:top w:val="single" w:sz="8" w:space="0" w:color="000000"/>
+              <w:left w:val="single" w:sz="18" w:space="0" w:color="000000"/>
+              <w:bottom w:val="single" w:sz="8" w:space="0" w:color="000000"/>
+              <w:right w:val="single" w:sz="18" w:space="0" w:color="000000"/>
+            </w:tcBorders>
+            <w:vAlign w:val="center"/>
+            <w:hideMark/>
+          </w:tcPr>
+          <w:p>
+            <w:pPr>
+              <w:spacing w:after="247"/>
+              <w:rPr>
+                <w:rFonts w:cstheme="minorHAnsi"/>
+                <w:lang w:eastAsia="it-IT"/>
+              </w:rPr>
+            </w:pPr>
+            <w:r>
+              <w:rPr>
+                <w:rFonts w:eastAsia="Calibri" w:cstheme="minorHAnsi"/>
+                <w:b/>
+                <w:lang w:eastAsia="it-IT"/>
+              </w:rPr>
+              <w:t>Sequenza eventi:</w:t>
+            </w:r>
+          </w:p>
+          <w:p>
+            <w:pPr>
+              <w:numPr>
+                <w:ilvl w:val="0"/>
+                <w:numId w:val="10"/>
+              </w:numPr>
+              <w:spacing w:after="127"/>
+              <w:rPr>
+                <w:rFonts w:cstheme="minorHAnsi"/>
+                <w:lang w:eastAsia="it-IT"/>
+              </w:rPr>
+            </w:pPr>
+            <w:r>
+              <w:rPr>
+                <w:rFonts w:cstheme="minorHAnsi"/>
+                <w:lang w:eastAsia="it-IT"/>
+              </w:rPr>
+              <w:t>Il caso d'uso inizia quando l’utente desidera vedere il proprio carrello e concludere</w:t>
+            </w:r>
+            <w:r>
+              <w:rPr>
+                <w:rFonts w:cstheme="minorHAnsi"/>
+                <w:lang w:eastAsia="it-IT"/>
+              </w:rPr>
+              <w:t xml:space="preserve"> l’acquisto</w:t>
+            </w:r>
+          </w:p>
+          <w:p>
+            <w:pPr>
+              <w:numPr>
+                <w:ilvl w:val="0"/>
+                <w:numId w:val="10"/>
+              </w:numPr>
+              <w:spacing w:after="127"/>
+              <w:ind w:hanging="360"/>
+              <w:rPr>
+                <w:rFonts w:cstheme="minorHAnsi"/>
+                <w:lang w:eastAsia="it-IT"/>
+              </w:rPr>
+            </w:pPr>
+            <w:r>
+              <w:rPr>
+                <w:rFonts w:cstheme="minorHAnsi"/>
+                <w:lang w:eastAsia="it-IT"/>
+              </w:rPr>
+              <w:t>Il sistema dà la possibilità di visualizzare il totale e i vari supermercati dove spenderebbe meno</w:t>
+            </w:r>
+          </w:p>
+          <w:p>
+            <w:pPr>
+              <w:numPr>
+                <w:ilvl w:val="0"/>
+                <w:numId w:val="10"/>
+              </w:numPr>
+              <w:ind w:hanging="360"/>
+              <w:rPr>
+                <w:rFonts w:cstheme="minorHAnsi"/>
+                <w:lang w:eastAsia="it-IT"/>
+              </w:rPr>
+            </w:pPr>
+            <w:r>
+              <w:rPr>
+                <w:rFonts w:cstheme="minorHAnsi"/>
+                <w:lang w:eastAsia="it-IT"/>
+              </w:rPr>
+              <w:t>Il sistema invia una risposta affermativa o negativa</w:t>
+            </w:r>
+          </w:p>
+        </w:tc>
+      </w:tr>
+      <w:tr>
+        <w:trPr>
+          <w:trHeight w:val="1060"/>
+        </w:trPr>
+        <w:tc>
+          <w:tcPr>
+            <w:tcW w:w="9600" w:type="dxa"/>
+            <w:tcBorders>
+              <w:top w:val="single" w:sz="8" w:space="0" w:color="000000"/>
+              <w:left w:val="single" w:sz="18" w:space="0" w:color="000000"/>
+              <w:bottom w:val="single" w:sz="8" w:space="0" w:color="000000"/>
+              <w:right w:val="single" w:sz="18" w:space="0" w:color="000000"/>
+            </w:tcBorders>
+            <w:vAlign w:val="center"/>
+            <w:hideMark/>
+          </w:tcPr>
+          <w:p>
+            <w:pPr>
+              <w:spacing w:after="247"/>
+              <w:rPr>
+                <w:rFonts w:cstheme="minorHAnsi"/>
                 <w:lang w:eastAsia="it-IT"/>
               </w:rPr>
             </w:pPr>
@@ -3734,7 +3693,10 @@
         </w:tc>
       </w:tr>
     </w:tbl>
-    <w:p/>
+    <w:p>
+      <w:bookmarkStart w:id="0" w:name="_GoBack"/>
+      <w:bookmarkEnd w:id="0"/>
+    </w:p>
     <w:sectPr>
       <w:pgSz w:w="11906" w:h="16838"/>
       <w:pgMar w:top="720" w:right="720" w:bottom="720" w:left="720" w:header="708" w:footer="708" w:gutter="0"/>
@@ -6379,7 +6341,7 @@
 </file>
 
 <file path=customXml/itemProps1.xml><?xml version="1.0" encoding="utf-8"?>
-<ds:datastoreItem xmlns:ds="http://schemas.openxmlformats.org/officeDocument/2006/customXml" ds:itemID="{1974C066-D501-4EBB-9E9F-4BFE8ECBCE14}">
+<ds:datastoreItem xmlns:ds="http://schemas.openxmlformats.org/officeDocument/2006/customXml" ds:itemID="{986A1074-7DAC-416B-9E75-BCBAB7B7581B}">
   <ds:schemaRefs>
     <ds:schemaRef ds:uri="http://schemas.openxmlformats.org/officeDocument/2006/bibliography"/>
   </ds:schemaRefs>

</xml_diff>